<commit_message>
Premier rapport correction fautes
</commit_message>
<xml_diff>
--- a/rapport/Rapport.docx
+++ b/rapport/Rapport.docx
@@ -98,8 +98,6 @@
       <w:pPr>
         <w:pStyle w:val="Standard"/>
       </w:pPr>
-      <w:bookmarkStart w:id="0" w:name="_GoBack"/>
-      <w:bookmarkEnd w:id="0"/>
     </w:p>
     <w:p>
       <w:pPr>
@@ -647,100 +645,100 @@
       <w:pPr>
         <w:pStyle w:val="Titre1"/>
       </w:pPr>
-      <w:bookmarkStart w:id="1" w:name="__RefHeading__1316_824097905"/>
-      <w:bookmarkStart w:id="2" w:name="_Toc430696557"/>
+      <w:bookmarkStart w:id="0" w:name="__RefHeading__1316_824097905"/>
+      <w:bookmarkStart w:id="1" w:name="_Toc430696557"/>
       <w:r>
         <w:t>Objectif</w:t>
       </w:r>
+      <w:bookmarkEnd w:id="0"/>
       <w:bookmarkEnd w:id="1"/>
+    </w:p>
+    <w:p>
+      <w:pPr>
+        <w:pStyle w:val="Titre2"/>
+      </w:pPr>
+      <w:bookmarkStart w:id="2" w:name="__RefHeading__1318_824097905"/>
+      <w:bookmarkStart w:id="3" w:name="_Toc430696558"/>
+      <w:r>
+        <w:t>Présentation générale</w:t>
+      </w:r>
       <w:bookmarkEnd w:id="2"/>
+      <w:bookmarkEnd w:id="3"/>
+    </w:p>
+    <w:p>
+      <w:pPr>
+        <w:pStyle w:val="Standard"/>
+        <w:jc w:val="both"/>
+      </w:pPr>
+      <w:r>
+        <w:t xml:space="preserve">Notre projet consiste à adapter sur ordinateur le jeu de rôle </w:t>
+      </w:r>
+      <w:proofErr w:type="spellStart"/>
+      <w:r>
+        <w:t>Dungeons</w:t>
+      </w:r>
+      <w:proofErr w:type="spellEnd"/>
+      <w:r>
+        <w:t xml:space="preserve"> and Dragons (D&amp;D)</w:t>
+      </w:r>
+      <w:r>
+        <w:t>. N</w:t>
+      </w:r>
+      <w:r>
+        <w:t>ous</w:t>
+      </w:r>
+      <w:r>
+        <w:t xml:space="preserve"> </w:t>
+      </w:r>
+      <w:r>
+        <w:t xml:space="preserve">allons nous inspirer de </w:t>
+      </w:r>
+      <w:proofErr w:type="spellStart"/>
+      <w:r>
+        <w:t>Baldur’s</w:t>
+      </w:r>
+      <w:proofErr w:type="spellEnd"/>
+      <w:r>
+        <w:t xml:space="preserve"> </w:t>
+      </w:r>
+      <w:proofErr w:type="spellStart"/>
+      <w:r>
+        <w:t>gate</w:t>
+      </w:r>
+      <w:proofErr w:type="spellEnd"/>
+      <w:r>
+        <w:t xml:space="preserve"> en le rendant tour par tour</w:t>
+      </w:r>
+      <w:r>
+        <w:t xml:space="preserve"> ayant des règles pl</w:t>
+      </w:r>
+      <w:r>
+        <w:t>us simples. Ce jeu s’appellera V</w:t>
+      </w:r>
+      <w:r>
+        <w:t>amp &amp; Wolf</w:t>
+      </w:r>
+      <w:r>
+        <w:t xml:space="preserve"> (V</w:t>
+      </w:r>
+      <w:r>
+        <w:t>&amp;W)</w:t>
+      </w:r>
+      <w:r>
+        <w:t>.</w:t>
+      </w:r>
     </w:p>
     <w:p>
       <w:pPr>
         <w:pStyle w:val="Titre2"/>
       </w:pPr>
-      <w:bookmarkStart w:id="3" w:name="__RefHeading__1318_824097905"/>
-      <w:bookmarkStart w:id="4" w:name="_Toc430696558"/>
-      <w:r>
-        <w:t>Présentation générale</w:t>
-      </w:r>
-      <w:bookmarkEnd w:id="3"/>
+      <w:bookmarkStart w:id="4" w:name="__RefHeading__1320_824097905"/>
+      <w:bookmarkStart w:id="5" w:name="_Toc430696559"/>
+      <w:r>
+        <w:t>Règles du jeu</w:t>
+      </w:r>
       <w:bookmarkEnd w:id="4"/>
-    </w:p>
-    <w:p>
-      <w:pPr>
-        <w:pStyle w:val="Standard"/>
-        <w:jc w:val="both"/>
-      </w:pPr>
-      <w:r>
-        <w:t xml:space="preserve">Notre projet consiste à adapter sur ordinateur le jeu de rôle </w:t>
-      </w:r>
-      <w:proofErr w:type="spellStart"/>
-      <w:r>
-        <w:t>Dungeons</w:t>
-      </w:r>
-      <w:proofErr w:type="spellEnd"/>
-      <w:r>
-        <w:t xml:space="preserve"> and Dragons (D&amp;D)</w:t>
-      </w:r>
-      <w:r>
-        <w:t>. N</w:t>
-      </w:r>
-      <w:r>
-        <w:t>ous</w:t>
-      </w:r>
-      <w:r>
-        <w:t xml:space="preserve"> </w:t>
-      </w:r>
-      <w:r>
-        <w:t xml:space="preserve">allons nous inspirer de </w:t>
-      </w:r>
-      <w:proofErr w:type="spellStart"/>
-      <w:r>
-        <w:t>Baldur’s</w:t>
-      </w:r>
-      <w:proofErr w:type="spellEnd"/>
-      <w:r>
-        <w:t xml:space="preserve"> </w:t>
-      </w:r>
-      <w:proofErr w:type="spellStart"/>
-      <w:r>
-        <w:t>gate</w:t>
-      </w:r>
-      <w:proofErr w:type="spellEnd"/>
-      <w:r>
-        <w:t xml:space="preserve"> en le rendant tour par tour</w:t>
-      </w:r>
-      <w:r>
-        <w:t xml:space="preserve"> ayant des règles pl</w:t>
-      </w:r>
-      <w:r>
-        <w:t>us simples. Ce jeu s’appellera V</w:t>
-      </w:r>
-      <w:r>
-        <w:t>amp &amp; Wolf</w:t>
-      </w:r>
-      <w:r>
-        <w:t xml:space="preserve"> (V</w:t>
-      </w:r>
-      <w:r>
-        <w:t>&amp;W)</w:t>
-      </w:r>
-      <w:r>
-        <w:t>.</w:t>
-      </w:r>
-    </w:p>
-    <w:p>
-      <w:pPr>
-        <w:pStyle w:val="Titre2"/>
-      </w:pPr>
-      <w:bookmarkStart w:id="5" w:name="__RefHeading__1320_824097905"/>
-      <w:bookmarkStart w:id="6" w:name="_Toc430696559"/>
-      <w:r>
-        <w:t>Règles du jeu</w:t>
-      </w:r>
       <w:bookmarkEnd w:id="5"/>
-      <w:bookmarkEnd w:id="6"/>
     </w:p>
     <w:p>
       <w:pPr>
@@ -769,6 +767,8 @@
       <w:r>
         <w:t>Univers</w:t>
       </w:r>
+      <w:bookmarkStart w:id="6" w:name="_GoBack"/>
+      <w:bookmarkEnd w:id="6"/>
     </w:p>
     <w:p>
       <w:pPr>
@@ -1518,7 +1518,7 @@
         <w:jc w:val="both"/>
       </w:pPr>
       <w:r>
-        <w:t>Niveaux</w:t>
+        <w:t>Niveau</w:t>
       </w:r>
     </w:p>
     <w:p>
@@ -1561,7 +1561,7 @@
         <w:t>C</w:t>
       </w:r>
       <w:r>
-        <w:t>ompétences</w:t>
+        <w:t>ompétence</w:t>
       </w:r>
     </w:p>
     <w:p>
@@ -1632,7 +1632,7 @@
         <w:t>R</w:t>
       </w:r>
       <w:r>
-        <w:t>aces</w:t>
+        <w:t>ace</w:t>
       </w:r>
     </w:p>
     <w:p>
@@ -1672,7 +1672,7 @@
         <w:jc w:val="both"/>
       </w:pPr>
       <w:r>
-        <w:t>Objets</w:t>
+        <w:t>Objet</w:t>
       </w:r>
     </w:p>
     <w:p>
@@ -1808,7 +1808,7 @@
       <w:rPr>
         <w:noProof/>
       </w:rPr>
-      <w:t>2</w:t>
+      <w:t>3</w:t>
     </w:r>
     <w:r>
       <w:fldChar w:fldCharType="end"/>
@@ -1816,27 +1816,14 @@
     <w:r>
       <w:t xml:space="preserve"> / </w:t>
     </w:r>
-    <w:r>
-      <w:fldChar w:fldCharType="begin"/>
-    </w:r>
-    <w:r>
-      <w:instrText xml:space="preserve"> NUMPAGES </w:instrText>
-    </w:r>
-    <w:r>
-      <w:fldChar w:fldCharType="separate"/>
-    </w:r>
-    <w:r>
-      <w:rPr>
-        <w:noProof/>
-      </w:rPr>
-      <w:t>4</w:t>
-    </w:r>
-    <w:r>
-      <w:rPr>
-        <w:noProof/>
-      </w:rPr>
-      <w:fldChar w:fldCharType="end"/>
-    </w:r>
+    <w:fldSimple w:instr=" NUMPAGES ">
+      <w:r>
+        <w:rPr>
+          <w:noProof/>
+        </w:rPr>
+        <w:t>4</w:t>
+      </w:r>
+    </w:fldSimple>
   </w:p>
 </w:ftr>
 </file>
@@ -3654,7 +3641,7 @@
 </file>
 
 <file path=customXml/itemProps1.xml><?xml version="1.0" encoding="utf-8"?>
-<ds:datastoreItem xmlns:ds="http://schemas.openxmlformats.org/officeDocument/2006/customXml" ds:itemID="{A79710D2-2B35-4D2C-AD27-BBE41C391355}">
+<ds:datastoreItem xmlns:ds="http://schemas.openxmlformats.org/officeDocument/2006/customXml" ds:itemID="{7134CDE9-C583-43F9-ADC7-366FB2442B51}">
   <ds:schemaRefs>
     <ds:schemaRef ds:uri="http://schemas.openxmlformats.org/officeDocument/2006/bibliography"/>
   </ds:schemaRefs>

</xml_diff>

<commit_message>
diagramme des classes etats
</commit_message>
<xml_diff>
--- a/rapport/Rapport.docx
+++ b/rapport/Rapport.docx
@@ -334,6 +334,8 @@
         <w:jc w:val="center"/>
       </w:pPr>
     </w:p>
+    <w:bookmarkStart w:id="0" w:name="_GoBack"/>
+    <w:bookmarkEnd w:id="0"/>
     <w:p>
       <w:pPr>
         <w:pStyle w:val="TM1"/>
@@ -369,7 +371,7 @@
         </w:rPr>
         <w:fldChar w:fldCharType="separate"/>
       </w:r>
-      <w:hyperlink w:anchor="_Toc430696557" w:history="1">
+      <w:hyperlink w:anchor="_Toc431482303" w:history="1">
         <w:r>
           <w:rPr>
             <w:rStyle w:val="Lienhypertexte"/>
@@ -411,7 +413,7 @@
           <w:rPr>
             <w:noProof/>
           </w:rPr>
-          <w:instrText xml:space="preserve"> PAGEREF _Toc430696557 \h </w:instrText>
+          <w:instrText xml:space="preserve"> PAGEREF _Toc431482303 \h </w:instrText>
         </w:r>
         <w:r>
           <w:rPr>
@@ -454,7 +456,7 @@
           <w:lang w:eastAsia="fr-FR" w:bidi="ar-SA"/>
         </w:rPr>
       </w:pPr>
-      <w:hyperlink w:anchor="_Toc430696558" w:history="1">
+      <w:hyperlink w:anchor="_Toc431482304" w:history="1">
         <w:r>
           <w:rPr>
             <w:rStyle w:val="Lienhypertexte"/>
@@ -496,7 +498,7 @@
           <w:rPr>
             <w:noProof/>
           </w:rPr>
-          <w:instrText xml:space="preserve"> PAGEREF _Toc430696558 \h </w:instrText>
+          <w:instrText xml:space="preserve"> PAGEREF _Toc431482304 \h </w:instrText>
         </w:r>
         <w:r>
           <w:rPr>
@@ -539,7 +541,7 @@
           <w:lang w:eastAsia="fr-FR" w:bidi="ar-SA"/>
         </w:rPr>
       </w:pPr>
-      <w:hyperlink w:anchor="_Toc430696559" w:history="1">
+      <w:hyperlink w:anchor="_Toc431482305" w:history="1">
         <w:r>
           <w:rPr>
             <w:rStyle w:val="Lienhypertexte"/>
@@ -581,7 +583,7 @@
           <w:rPr>
             <w:noProof/>
           </w:rPr>
-          <w:instrText xml:space="preserve"> PAGEREF _Toc430696559 \h </w:instrText>
+          <w:instrText xml:space="preserve"> PAGEREF _Toc431482305 \h </w:instrText>
         </w:r>
         <w:r>
           <w:rPr>
@@ -610,6 +612,601 @@
     </w:p>
     <w:p>
       <w:pPr>
+        <w:pStyle w:val="TM1"/>
+        <w:tabs>
+          <w:tab w:val="left" w:pos="480"/>
+          <w:tab w:val="right" w:leader="dot" w:pos="9628"/>
+        </w:tabs>
+        <w:rPr>
+          <w:rFonts w:asciiTheme="minorHAnsi" w:eastAsiaTheme="minorEastAsia" w:hAnsiTheme="minorHAnsi" w:cstheme="minorBidi"/>
+          <w:noProof/>
+          <w:kern w:val="0"/>
+          <w:sz w:val="22"/>
+          <w:szCs w:val="22"/>
+          <w:lang w:eastAsia="fr-FR" w:bidi="ar-SA"/>
+        </w:rPr>
+      </w:pPr>
+      <w:hyperlink w:anchor="_Toc431482306" w:history="1">
+        <w:r>
+          <w:rPr>
+            <w:rStyle w:val="Lienhypertexte"/>
+            <w:noProof/>
+          </w:rPr>
+          <w:t>2</w:t>
+        </w:r>
+        <w:r>
+          <w:rPr>
+            <w:rFonts w:asciiTheme="minorHAnsi" w:eastAsiaTheme="minorEastAsia" w:hAnsiTheme="minorHAnsi" w:cstheme="minorBidi"/>
+            <w:noProof/>
+            <w:kern w:val="0"/>
+            <w:sz w:val="22"/>
+            <w:szCs w:val="22"/>
+            <w:lang w:eastAsia="fr-FR" w:bidi="ar-SA"/>
+          </w:rPr>
+          <w:tab/>
+        </w:r>
+        <w:r>
+          <w:rPr>
+            <w:rStyle w:val="Lienhypertexte"/>
+            <w:noProof/>
+          </w:rPr>
+          <w:t>Description et conception des états</w:t>
+        </w:r>
+        <w:r>
+          <w:rPr>
+            <w:noProof/>
+          </w:rPr>
+          <w:tab/>
+        </w:r>
+        <w:r>
+          <w:rPr>
+            <w:noProof/>
+          </w:rPr>
+          <w:fldChar w:fldCharType="begin"/>
+        </w:r>
+        <w:r>
+          <w:rPr>
+            <w:noProof/>
+          </w:rPr>
+          <w:instrText xml:space="preserve"> PAGEREF _Toc431482306 \h </w:instrText>
+        </w:r>
+        <w:r>
+          <w:rPr>
+            <w:noProof/>
+          </w:rPr>
+        </w:r>
+        <w:r>
+          <w:rPr>
+            <w:noProof/>
+          </w:rPr>
+          <w:fldChar w:fldCharType="separate"/>
+        </w:r>
+        <w:r>
+          <w:rPr>
+            <w:noProof/>
+          </w:rPr>
+          <w:t>5</w:t>
+        </w:r>
+        <w:r>
+          <w:rPr>
+            <w:noProof/>
+          </w:rPr>
+          <w:fldChar w:fldCharType="end"/>
+        </w:r>
+      </w:hyperlink>
+    </w:p>
+    <w:p>
+      <w:pPr>
+        <w:pStyle w:val="TM2"/>
+        <w:tabs>
+          <w:tab w:val="left" w:pos="880"/>
+          <w:tab w:val="right" w:leader="dot" w:pos="9628"/>
+        </w:tabs>
+        <w:rPr>
+          <w:rFonts w:asciiTheme="minorHAnsi" w:eastAsiaTheme="minorEastAsia" w:hAnsiTheme="minorHAnsi" w:cstheme="minorBidi"/>
+          <w:noProof/>
+          <w:kern w:val="0"/>
+          <w:sz w:val="22"/>
+          <w:szCs w:val="22"/>
+          <w:lang w:eastAsia="fr-FR" w:bidi="ar-SA"/>
+        </w:rPr>
+      </w:pPr>
+      <w:hyperlink w:anchor="_Toc431482307" w:history="1">
+        <w:r>
+          <w:rPr>
+            <w:rStyle w:val="Lienhypertexte"/>
+            <w:noProof/>
+          </w:rPr>
+          <w:t>2.1</w:t>
+        </w:r>
+        <w:r>
+          <w:rPr>
+            <w:rFonts w:asciiTheme="minorHAnsi" w:eastAsiaTheme="minorEastAsia" w:hAnsiTheme="minorHAnsi" w:cstheme="minorBidi"/>
+            <w:noProof/>
+            <w:kern w:val="0"/>
+            <w:sz w:val="22"/>
+            <w:szCs w:val="22"/>
+            <w:lang w:eastAsia="fr-FR" w:bidi="ar-SA"/>
+          </w:rPr>
+          <w:tab/>
+        </w:r>
+        <w:r>
+          <w:rPr>
+            <w:rStyle w:val="Lienhypertexte"/>
+            <w:noProof/>
+          </w:rPr>
+          <w:t>Description des états</w:t>
+        </w:r>
+        <w:r>
+          <w:rPr>
+            <w:noProof/>
+          </w:rPr>
+          <w:tab/>
+        </w:r>
+        <w:r>
+          <w:rPr>
+            <w:noProof/>
+          </w:rPr>
+          <w:fldChar w:fldCharType="begin"/>
+        </w:r>
+        <w:r>
+          <w:rPr>
+            <w:noProof/>
+          </w:rPr>
+          <w:instrText xml:space="preserve"> PAGEREF _Toc431482307 \h </w:instrText>
+        </w:r>
+        <w:r>
+          <w:rPr>
+            <w:noProof/>
+          </w:rPr>
+        </w:r>
+        <w:r>
+          <w:rPr>
+            <w:noProof/>
+          </w:rPr>
+          <w:fldChar w:fldCharType="separate"/>
+        </w:r>
+        <w:r>
+          <w:rPr>
+            <w:noProof/>
+          </w:rPr>
+          <w:t>5</w:t>
+        </w:r>
+        <w:r>
+          <w:rPr>
+            <w:noProof/>
+          </w:rPr>
+          <w:fldChar w:fldCharType="end"/>
+        </w:r>
+      </w:hyperlink>
+    </w:p>
+    <w:p>
+      <w:pPr>
+        <w:pStyle w:val="TM3"/>
+        <w:tabs>
+          <w:tab w:val="left" w:pos="1320"/>
+          <w:tab w:val="right" w:leader="dot" w:pos="9628"/>
+        </w:tabs>
+        <w:rPr>
+          <w:rFonts w:asciiTheme="minorHAnsi" w:eastAsiaTheme="minorEastAsia" w:hAnsiTheme="minorHAnsi" w:cstheme="minorBidi"/>
+          <w:noProof/>
+          <w:kern w:val="0"/>
+          <w:sz w:val="22"/>
+          <w:szCs w:val="22"/>
+          <w:lang w:eastAsia="fr-FR" w:bidi="ar-SA"/>
+        </w:rPr>
+      </w:pPr>
+      <w:hyperlink w:anchor="_Toc431482308" w:history="1">
+        <w:r>
+          <w:rPr>
+            <w:rStyle w:val="Lienhypertexte"/>
+            <w:noProof/>
+          </w:rPr>
+          <w:t>2.1.1</w:t>
+        </w:r>
+        <w:r>
+          <w:rPr>
+            <w:rFonts w:asciiTheme="minorHAnsi" w:eastAsiaTheme="minorEastAsia" w:hAnsiTheme="minorHAnsi" w:cstheme="minorBidi"/>
+            <w:noProof/>
+            <w:kern w:val="0"/>
+            <w:sz w:val="22"/>
+            <w:szCs w:val="22"/>
+            <w:lang w:eastAsia="fr-FR" w:bidi="ar-SA"/>
+          </w:rPr>
+          <w:tab/>
+        </w:r>
+        <w:r>
+          <w:rPr>
+            <w:rStyle w:val="Lienhypertexte"/>
+            <w:noProof/>
+          </w:rPr>
+          <w:t>Etat éléments fixes de la carte</w:t>
+        </w:r>
+        <w:r>
+          <w:rPr>
+            <w:noProof/>
+          </w:rPr>
+          <w:tab/>
+        </w:r>
+        <w:r>
+          <w:rPr>
+            <w:noProof/>
+          </w:rPr>
+          <w:fldChar w:fldCharType="begin"/>
+        </w:r>
+        <w:r>
+          <w:rPr>
+            <w:noProof/>
+          </w:rPr>
+          <w:instrText xml:space="preserve"> PAGEREF _Toc431482308 \h </w:instrText>
+        </w:r>
+        <w:r>
+          <w:rPr>
+            <w:noProof/>
+          </w:rPr>
+        </w:r>
+        <w:r>
+          <w:rPr>
+            <w:noProof/>
+          </w:rPr>
+          <w:fldChar w:fldCharType="separate"/>
+        </w:r>
+        <w:r>
+          <w:rPr>
+            <w:noProof/>
+          </w:rPr>
+          <w:t>5</w:t>
+        </w:r>
+        <w:r>
+          <w:rPr>
+            <w:noProof/>
+          </w:rPr>
+          <w:fldChar w:fldCharType="end"/>
+        </w:r>
+      </w:hyperlink>
+    </w:p>
+    <w:p>
+      <w:pPr>
+        <w:pStyle w:val="TM3"/>
+        <w:tabs>
+          <w:tab w:val="left" w:pos="1320"/>
+          <w:tab w:val="right" w:leader="dot" w:pos="9628"/>
+        </w:tabs>
+        <w:rPr>
+          <w:rFonts w:asciiTheme="minorHAnsi" w:eastAsiaTheme="minorEastAsia" w:hAnsiTheme="minorHAnsi" w:cstheme="minorBidi"/>
+          <w:noProof/>
+          <w:kern w:val="0"/>
+          <w:sz w:val="22"/>
+          <w:szCs w:val="22"/>
+          <w:lang w:eastAsia="fr-FR" w:bidi="ar-SA"/>
+        </w:rPr>
+      </w:pPr>
+      <w:hyperlink w:anchor="_Toc431482309" w:history="1">
+        <w:r>
+          <w:rPr>
+            <w:rStyle w:val="Lienhypertexte"/>
+            <w:noProof/>
+          </w:rPr>
+          <w:t>2.1.2</w:t>
+        </w:r>
+        <w:r>
+          <w:rPr>
+            <w:rFonts w:asciiTheme="minorHAnsi" w:eastAsiaTheme="minorEastAsia" w:hAnsiTheme="minorHAnsi" w:cstheme="minorBidi"/>
+            <w:noProof/>
+            <w:kern w:val="0"/>
+            <w:sz w:val="22"/>
+            <w:szCs w:val="22"/>
+            <w:lang w:eastAsia="fr-FR" w:bidi="ar-SA"/>
+          </w:rPr>
+          <w:tab/>
+        </w:r>
+        <w:r>
+          <w:rPr>
+            <w:rStyle w:val="Lienhypertexte"/>
+            <w:noProof/>
+          </w:rPr>
+          <w:t>État éléments mobiles de la carte</w:t>
+        </w:r>
+        <w:r>
+          <w:rPr>
+            <w:noProof/>
+          </w:rPr>
+          <w:tab/>
+        </w:r>
+        <w:r>
+          <w:rPr>
+            <w:noProof/>
+          </w:rPr>
+          <w:fldChar w:fldCharType="begin"/>
+        </w:r>
+        <w:r>
+          <w:rPr>
+            <w:noProof/>
+          </w:rPr>
+          <w:instrText xml:space="preserve"> PAGEREF _Toc431482309 \h </w:instrText>
+        </w:r>
+        <w:r>
+          <w:rPr>
+            <w:noProof/>
+          </w:rPr>
+        </w:r>
+        <w:r>
+          <w:rPr>
+            <w:noProof/>
+          </w:rPr>
+          <w:fldChar w:fldCharType="separate"/>
+        </w:r>
+        <w:r>
+          <w:rPr>
+            <w:noProof/>
+          </w:rPr>
+          <w:t>5</w:t>
+        </w:r>
+        <w:r>
+          <w:rPr>
+            <w:noProof/>
+          </w:rPr>
+          <w:fldChar w:fldCharType="end"/>
+        </w:r>
+      </w:hyperlink>
+    </w:p>
+    <w:p>
+      <w:pPr>
+        <w:pStyle w:val="TM3"/>
+        <w:tabs>
+          <w:tab w:val="left" w:pos="1320"/>
+          <w:tab w:val="right" w:leader="dot" w:pos="9628"/>
+        </w:tabs>
+        <w:rPr>
+          <w:rFonts w:asciiTheme="minorHAnsi" w:eastAsiaTheme="minorEastAsia" w:hAnsiTheme="minorHAnsi" w:cstheme="minorBidi"/>
+          <w:noProof/>
+          <w:kern w:val="0"/>
+          <w:sz w:val="22"/>
+          <w:szCs w:val="22"/>
+          <w:lang w:eastAsia="fr-FR" w:bidi="ar-SA"/>
+        </w:rPr>
+      </w:pPr>
+      <w:hyperlink w:anchor="_Toc431482310" w:history="1">
+        <w:r>
+          <w:rPr>
+            <w:rStyle w:val="Lienhypertexte"/>
+            <w:noProof/>
+          </w:rPr>
+          <w:t>2.1.3</w:t>
+        </w:r>
+        <w:r>
+          <w:rPr>
+            <w:rFonts w:asciiTheme="minorHAnsi" w:eastAsiaTheme="minorEastAsia" w:hAnsiTheme="minorHAnsi" w:cstheme="minorBidi"/>
+            <w:noProof/>
+            <w:kern w:val="0"/>
+            <w:sz w:val="22"/>
+            <w:szCs w:val="22"/>
+            <w:lang w:eastAsia="fr-FR" w:bidi="ar-SA"/>
+          </w:rPr>
+          <w:tab/>
+        </w:r>
+        <w:r>
+          <w:rPr>
+            <w:rStyle w:val="Lienhypertexte"/>
+            <w:noProof/>
+          </w:rPr>
+          <w:t>État général de la carte</w:t>
+        </w:r>
+        <w:r>
+          <w:rPr>
+            <w:noProof/>
+          </w:rPr>
+          <w:tab/>
+        </w:r>
+        <w:r>
+          <w:rPr>
+            <w:noProof/>
+          </w:rPr>
+          <w:fldChar w:fldCharType="begin"/>
+        </w:r>
+        <w:r>
+          <w:rPr>
+            <w:noProof/>
+          </w:rPr>
+          <w:instrText xml:space="preserve"> PAGEREF _Toc431482310 \h </w:instrText>
+        </w:r>
+        <w:r>
+          <w:rPr>
+            <w:noProof/>
+          </w:rPr>
+        </w:r>
+        <w:r>
+          <w:rPr>
+            <w:noProof/>
+          </w:rPr>
+          <w:fldChar w:fldCharType="separate"/>
+        </w:r>
+        <w:r>
+          <w:rPr>
+            <w:noProof/>
+          </w:rPr>
+          <w:t>5</w:t>
+        </w:r>
+        <w:r>
+          <w:rPr>
+            <w:noProof/>
+          </w:rPr>
+          <w:fldChar w:fldCharType="end"/>
+        </w:r>
+      </w:hyperlink>
+    </w:p>
+    <w:p>
+      <w:pPr>
+        <w:pStyle w:val="TM3"/>
+        <w:tabs>
+          <w:tab w:val="left" w:pos="1320"/>
+          <w:tab w:val="right" w:leader="dot" w:pos="9628"/>
+        </w:tabs>
+        <w:rPr>
+          <w:rFonts w:asciiTheme="minorHAnsi" w:eastAsiaTheme="minorEastAsia" w:hAnsiTheme="minorHAnsi" w:cstheme="minorBidi"/>
+          <w:noProof/>
+          <w:kern w:val="0"/>
+          <w:sz w:val="22"/>
+          <w:szCs w:val="22"/>
+          <w:lang w:eastAsia="fr-FR" w:bidi="ar-SA"/>
+        </w:rPr>
+      </w:pPr>
+      <w:hyperlink w:anchor="_Toc431482311" w:history="1">
+        <w:r>
+          <w:rPr>
+            <w:rStyle w:val="Lienhypertexte"/>
+            <w:noProof/>
+          </w:rPr>
+          <w:t>2.1.4</w:t>
+        </w:r>
+        <w:r>
+          <w:rPr>
+            <w:rFonts w:asciiTheme="minorHAnsi" w:eastAsiaTheme="minorEastAsia" w:hAnsiTheme="minorHAnsi" w:cstheme="minorBidi"/>
+            <w:noProof/>
+            <w:kern w:val="0"/>
+            <w:sz w:val="22"/>
+            <w:szCs w:val="22"/>
+            <w:lang w:eastAsia="fr-FR" w:bidi="ar-SA"/>
+          </w:rPr>
+          <w:tab/>
+        </w:r>
+        <w:r>
+          <w:rPr>
+            <w:rStyle w:val="Lienhypertexte"/>
+            <w:noProof/>
+          </w:rPr>
+          <w:t>État combat</w:t>
+        </w:r>
+        <w:r>
+          <w:rPr>
+            <w:noProof/>
+          </w:rPr>
+          <w:tab/>
+        </w:r>
+        <w:r>
+          <w:rPr>
+            <w:noProof/>
+          </w:rPr>
+          <w:fldChar w:fldCharType="begin"/>
+        </w:r>
+        <w:r>
+          <w:rPr>
+            <w:noProof/>
+          </w:rPr>
+          <w:instrText xml:space="preserve"> PAGEREF _Toc431482311 \h </w:instrText>
+        </w:r>
+        <w:r>
+          <w:rPr>
+            <w:noProof/>
+          </w:rPr>
+        </w:r>
+        <w:r>
+          <w:rPr>
+            <w:noProof/>
+          </w:rPr>
+          <w:fldChar w:fldCharType="separate"/>
+        </w:r>
+        <w:r>
+          <w:rPr>
+            <w:noProof/>
+          </w:rPr>
+          <w:t>6</w:t>
+        </w:r>
+        <w:r>
+          <w:rPr>
+            <w:noProof/>
+          </w:rPr>
+          <w:fldChar w:fldCharType="end"/>
+        </w:r>
+      </w:hyperlink>
+    </w:p>
+    <w:p>
+      <w:pPr>
+        <w:pStyle w:val="TM3"/>
+        <w:tabs>
+          <w:tab w:val="left" w:pos="1320"/>
+          <w:tab w:val="right" w:leader="dot" w:pos="9628"/>
+        </w:tabs>
+        <w:rPr>
+          <w:rFonts w:asciiTheme="minorHAnsi" w:eastAsiaTheme="minorEastAsia" w:hAnsiTheme="minorHAnsi" w:cstheme="minorBidi"/>
+          <w:noProof/>
+          <w:kern w:val="0"/>
+          <w:sz w:val="22"/>
+          <w:szCs w:val="22"/>
+          <w:lang w:eastAsia="fr-FR" w:bidi="ar-SA"/>
+        </w:rPr>
+      </w:pPr>
+      <w:hyperlink w:anchor="_Toc431482312" w:history="1">
+        <w:r>
+          <w:rPr>
+            <w:rStyle w:val="Lienhypertexte"/>
+            <w:noProof/>
+          </w:rPr>
+          <w:t>2.1.5</w:t>
+        </w:r>
+        <w:r>
+          <w:rPr>
+            <w:rFonts w:asciiTheme="minorHAnsi" w:eastAsiaTheme="minorEastAsia" w:hAnsiTheme="minorHAnsi" w:cstheme="minorBidi"/>
+            <w:noProof/>
+            <w:kern w:val="0"/>
+            <w:sz w:val="22"/>
+            <w:szCs w:val="22"/>
+            <w:lang w:eastAsia="fr-FR" w:bidi="ar-SA"/>
+          </w:rPr>
+          <w:tab/>
+        </w:r>
+        <w:r>
+          <w:rPr>
+            <w:rStyle w:val="Lienhypertexte"/>
+            <w:noProof/>
+          </w:rPr>
+          <w:t>État général</w:t>
+        </w:r>
+        <w:r>
+          <w:rPr>
+            <w:noProof/>
+          </w:rPr>
+          <w:tab/>
+        </w:r>
+        <w:r>
+          <w:rPr>
+            <w:noProof/>
+          </w:rPr>
+          <w:fldChar w:fldCharType="begin"/>
+        </w:r>
+        <w:r>
+          <w:rPr>
+            <w:noProof/>
+          </w:rPr>
+          <w:instrText xml:space="preserve"> PAGEREF _Toc431482312 \h </w:instrText>
+        </w:r>
+        <w:r>
+          <w:rPr>
+            <w:noProof/>
+          </w:rPr>
+        </w:r>
+        <w:r>
+          <w:rPr>
+            <w:noProof/>
+          </w:rPr>
+          <w:fldChar w:fldCharType="separate"/>
+        </w:r>
+        <w:r>
+          <w:rPr>
+            <w:noProof/>
+          </w:rPr>
+          <w:t>6</w:t>
+        </w:r>
+        <w:r>
+          <w:rPr>
+            <w:noProof/>
+          </w:rPr>
+          <w:fldChar w:fldCharType="end"/>
+        </w:r>
+      </w:hyperlink>
+    </w:p>
+    <w:p>
+      <w:pPr>
         <w:pStyle w:val="Standard"/>
       </w:pPr>
       <w:r>
@@ -638,32 +1235,34 @@
     </w:p>
     <w:p>
       <w:pPr>
-        <w:pStyle w:val="Standard"/>
-      </w:pPr>
-    </w:p>
-    <w:p>
-      <w:pPr>
         <w:pStyle w:val="Titre1"/>
-      </w:pPr>
-      <w:bookmarkStart w:id="0" w:name="__RefHeading__1316_824097905"/>
-      <w:bookmarkStart w:id="1" w:name="_Toc430696557"/>
-      <w:r>
+        <w:rPr>
+          <w:color w:val="B10044"/>
+        </w:rPr>
+      </w:pPr>
+      <w:bookmarkStart w:id="1" w:name="__RefHeading__1316_824097905"/>
+      <w:bookmarkStart w:id="2" w:name="_Toc431482303"/>
+      <w:r>
+        <w:rPr>
+          <w:color w:val="B10044"/>
+        </w:rPr>
+        <w:lastRenderedPageBreak/>
         <w:t>Objectif</w:t>
       </w:r>
-      <w:bookmarkEnd w:id="0"/>
       <w:bookmarkEnd w:id="1"/>
+      <w:bookmarkEnd w:id="2"/>
     </w:p>
     <w:p>
       <w:pPr>
         <w:pStyle w:val="Titre2"/>
       </w:pPr>
-      <w:bookmarkStart w:id="2" w:name="__RefHeading__1318_824097905"/>
-      <w:bookmarkStart w:id="3" w:name="_Toc430696558"/>
+      <w:bookmarkStart w:id="3" w:name="__RefHeading__1318_824097905"/>
+      <w:bookmarkStart w:id="4" w:name="_Toc431482304"/>
       <w:r>
         <w:t>Présentation générale</w:t>
       </w:r>
-      <w:bookmarkEnd w:id="2"/>
       <w:bookmarkEnd w:id="3"/>
+      <w:bookmarkEnd w:id="4"/>
     </w:p>
     <w:p>
       <w:pPr>
@@ -732,13 +1331,13 @@
       <w:pPr>
         <w:pStyle w:val="Titre2"/>
       </w:pPr>
-      <w:bookmarkStart w:id="4" w:name="__RefHeading__1320_824097905"/>
-      <w:bookmarkStart w:id="5" w:name="_Toc430696559"/>
+      <w:bookmarkStart w:id="5" w:name="__RefHeading__1320_824097905"/>
+      <w:bookmarkStart w:id="6" w:name="_Toc431482305"/>
       <w:r>
         <w:t>Règles du jeu</w:t>
       </w:r>
-      <w:bookmarkEnd w:id="4"/>
       <w:bookmarkEnd w:id="5"/>
+      <w:bookmarkEnd w:id="6"/>
     </w:p>
     <w:p>
       <w:pPr>
@@ -767,8 +1366,6 @@
       <w:r>
         <w:t>Univers</w:t>
       </w:r>
-      <w:bookmarkStart w:id="6" w:name="_GoBack"/>
-      <w:bookmarkEnd w:id="6"/>
     </w:p>
     <w:p>
       <w:pPr>
@@ -1735,11 +2332,772 @@
     </w:p>
     <w:p>
       <w:pPr>
+        <w:pStyle w:val="Standard"/>
+        <w:jc w:val="both"/>
+      </w:pPr>
+    </w:p>
+    <w:p>
+      <w:pPr>
+        <w:pStyle w:val="Standard"/>
+        <w:jc w:val="both"/>
+      </w:pPr>
+    </w:p>
+    <w:p>
+      <w:pPr>
+        <w:pStyle w:val="Standard"/>
+        <w:jc w:val="both"/>
+      </w:pPr>
+    </w:p>
+    <w:p>
+      <w:pPr>
+        <w:pStyle w:val="Standard"/>
+        <w:jc w:val="both"/>
+      </w:pPr>
+    </w:p>
+    <w:p>
+      <w:pPr>
+        <w:pStyle w:val="Titre1"/>
+        <w:rPr>
+          <w:color w:val="B10044"/>
+        </w:rPr>
+      </w:pPr>
+      <w:bookmarkStart w:id="7" w:name="_Toc431482306"/>
+      <w:r>
+        <w:rPr>
+          <w:color w:val="B10044"/>
+        </w:rPr>
+        <w:lastRenderedPageBreak/>
+        <w:t>Description et conception des états</w:t>
+      </w:r>
+      <w:bookmarkEnd w:id="7"/>
+    </w:p>
+    <w:p>
+      <w:pPr>
+        <w:pStyle w:val="Titre2"/>
+      </w:pPr>
+      <w:bookmarkStart w:id="8" w:name="_Toc431482307"/>
+      <w:r>
+        <w:t>Description des états</w:t>
+      </w:r>
+      <w:bookmarkEnd w:id="8"/>
+    </w:p>
+    <w:p>
+      <w:pPr>
+        <w:pStyle w:val="Standard"/>
+        <w:jc w:val="both"/>
+      </w:pPr>
+      <w:r>
+        <w:t xml:space="preserve">Notre </w:t>
+      </w:r>
+      <w:r>
+        <w:t xml:space="preserve">jeu </w:t>
+      </w:r>
+      <w:r>
+        <w:t xml:space="preserve">est séparé en deux parties : </w:t>
+      </w:r>
+      <w:r>
+        <w:t>l’état</w:t>
+      </w:r>
+      <w:r>
+        <w:t xml:space="preserve"> déplacement sur la carte</w:t>
+      </w:r>
+      <w:r>
+        <w:t xml:space="preserve"> et l’état combat</w:t>
+      </w:r>
+      <w:r>
+        <w:t>.</w:t>
+      </w:r>
+      <w:r>
+        <w:t xml:space="preserve"> </w:t>
+      </w:r>
+      <w:r>
+        <w:t>L’</w:t>
+      </w:r>
+      <w:r>
+        <w:t>état</w:t>
+      </w:r>
+      <w:r>
+        <w:t xml:space="preserve"> déplacement sur la carte</w:t>
+      </w:r>
+      <w:r>
+        <w:t xml:space="preserve"> </w:t>
+      </w:r>
+      <w:r>
+        <w:t>est</w:t>
+      </w:r>
+      <w:r>
+        <w:t xml:space="preserve"> constitué d’éléments fixes et d’éléments mobiles.</w:t>
+      </w:r>
+      <w:r>
+        <w:t xml:space="preserve"> Tous les éléments possèdent les propriétés suivantes : </w:t>
+      </w:r>
+    </w:p>
+    <w:p>
+      <w:pPr>
+        <w:pStyle w:val="Standard"/>
+        <w:numPr>
+          <w:ilvl w:val="0"/>
+          <w:numId w:val="5"/>
+        </w:numPr>
+        <w:jc w:val="both"/>
+      </w:pPr>
+      <w:r>
+        <w:t>Coordonnées (</w:t>
+      </w:r>
+      <w:proofErr w:type="spellStart"/>
+      <w:r>
+        <w:t>x</w:t>
+      </w:r>
+      <w:proofErr w:type="gramStart"/>
+      <w:r>
+        <w:t>,y</w:t>
+      </w:r>
+      <w:proofErr w:type="spellEnd"/>
+      <w:proofErr w:type="gramEnd"/>
+      <w:r>
+        <w:t>)</w:t>
+      </w:r>
+      <w:r>
+        <w:t>,</w:t>
+      </w:r>
+    </w:p>
+    <w:p>
+      <w:pPr>
+        <w:pStyle w:val="Standard"/>
+        <w:numPr>
+          <w:ilvl w:val="0"/>
+          <w:numId w:val="5"/>
+        </w:numPr>
+        <w:jc w:val="both"/>
+      </w:pPr>
+      <w:r>
+        <w:t>Identifiant de type élément : ce nombre indique la nature de l’élément (classe).</w:t>
+      </w:r>
+    </w:p>
+    <w:p>
+      <w:pPr>
+        <w:pStyle w:val="Standard"/>
+        <w:jc w:val="both"/>
+      </w:pPr>
+    </w:p>
+    <w:p>
+      <w:pPr>
+        <w:pStyle w:val="Titre3"/>
+      </w:pPr>
+      <w:bookmarkStart w:id="9" w:name="_Toc431482308"/>
+      <w:r>
+        <w:t>Etat éléments</w:t>
+      </w:r>
+      <w:r>
+        <w:t xml:space="preserve"> fixes </w:t>
+      </w:r>
+      <w:r>
+        <w:t>de la carte</w:t>
+      </w:r>
+      <w:bookmarkEnd w:id="9"/>
+    </w:p>
+    <w:p>
+      <w:pPr>
+        <w:pStyle w:val="Standard"/>
+        <w:jc w:val="both"/>
+      </w:pPr>
+    </w:p>
+    <w:p>
+      <w:pPr>
         <w:pStyle w:val="Textbody"/>
       </w:pPr>
+      <w:r>
+        <w:t>Le principal élément fixe est la carte qui sera représenté par une grille (qui aura une taille fixée). Elle comprend des éléments franchissables et infranchissables.</w:t>
+      </w:r>
+    </w:p>
+    <w:p>
+      <w:pPr>
+        <w:pStyle w:val="Textbody"/>
+      </w:pPr>
+    </w:p>
+    <w:p>
+      <w:pPr>
+        <w:pStyle w:val="Textbody"/>
+        <w:rPr>
+          <w:b/>
+        </w:rPr>
+      </w:pPr>
+      <w:r>
+        <w:rPr>
+          <w:b/>
+        </w:rPr>
+        <w:t>Éléments</w:t>
+      </w:r>
+      <w:r>
+        <w:rPr>
+          <w:b/>
+        </w:rPr>
+        <w:t xml:space="preserve"> </w:t>
+      </w:r>
+      <w:r>
+        <w:rPr>
+          <w:b/>
+        </w:rPr>
+        <w:t>in</w:t>
+      </w:r>
+      <w:r>
+        <w:rPr>
+          <w:b/>
+        </w:rPr>
+        <w:t xml:space="preserve">franchissables : </w:t>
+      </w:r>
+    </w:p>
+    <w:p>
+      <w:pPr>
+        <w:pStyle w:val="Textbody"/>
+      </w:pPr>
+      <w:r>
+        <w:t>Les éléments infranchissables ne sont pas franchis par les éléments mobiles</w:t>
+      </w:r>
+      <w:r>
+        <w:t>, ils sont considérés comme des obstacles</w:t>
+      </w:r>
+      <w:r>
+        <w:t xml:space="preserve">. </w:t>
+      </w:r>
+      <w:r>
+        <w:t>Dans cette catégorie, o</w:t>
+      </w:r>
+      <w:r>
+        <w:t xml:space="preserve">n considère </w:t>
+      </w:r>
+      <w:r>
+        <w:t>les arbres, les montagnes, les bâtiments et les coffres (qui contiendront les objets de quête).</w:t>
+      </w:r>
+    </w:p>
+    <w:p>
+      <w:pPr>
+        <w:pStyle w:val="Textbody"/>
+      </w:pPr>
+    </w:p>
+    <w:p>
+      <w:pPr>
+        <w:pStyle w:val="Textbody"/>
+        <w:rPr>
+          <w:b/>
+        </w:rPr>
+      </w:pPr>
+      <w:r>
+        <w:rPr>
+          <w:b/>
+        </w:rPr>
+        <w:t xml:space="preserve">Éléments </w:t>
+      </w:r>
+      <w:r>
+        <w:rPr>
+          <w:b/>
+        </w:rPr>
+        <w:t>franchissables :</w:t>
+      </w:r>
+    </w:p>
+    <w:p>
+      <w:pPr>
+        <w:pStyle w:val="Textbody"/>
+      </w:pPr>
+      <w:r>
+        <w:t>Les éléments franchissables sont franchis par les éléments mobiles</w:t>
+      </w:r>
+      <w:r>
+        <w:t>. Ces éléments sont les pr</w:t>
+      </w:r>
+      <w:r>
+        <w:t>airies, les routes, les chemins. L’emplacement initial des éléments mobiles se situe sur un élément franchissable.</w:t>
+      </w:r>
+    </w:p>
+    <w:p>
+      <w:pPr>
+        <w:pStyle w:val="Textbody"/>
+      </w:pPr>
+    </w:p>
+    <w:p>
+      <w:pPr>
+        <w:pStyle w:val="Titre3"/>
+      </w:pPr>
+      <w:bookmarkStart w:id="10" w:name="_Toc431482309"/>
+      <w:r>
+        <w:t>État éléments mobiles</w:t>
+      </w:r>
+      <w:r>
+        <w:t xml:space="preserve"> de la carte</w:t>
+      </w:r>
+      <w:bookmarkEnd w:id="10"/>
+    </w:p>
+    <w:p>
+      <w:pPr>
+        <w:pStyle w:val="Textbody"/>
+      </w:pPr>
+    </w:p>
+    <w:p>
+      <w:pPr>
+        <w:pStyle w:val="Textbody"/>
+      </w:pPr>
+      <w:r>
+        <w:t>Les éléments mobiles</w:t>
+      </w:r>
+      <w:r>
+        <w:t xml:space="preserve"> possèdent une direction (immobile</w:t>
+      </w:r>
+      <w:r>
+        <w:t xml:space="preserve">, gauche, droite, </w:t>
+      </w:r>
+      <w:proofErr w:type="gramStart"/>
+      <w:r>
+        <w:t>haut ou bas</w:t>
+      </w:r>
+      <w:proofErr w:type="gramEnd"/>
+      <w:r>
+        <w:t xml:space="preserve">) une vitesse et une position. Notre élément mobile est le personnage. </w:t>
+      </w:r>
+    </w:p>
+    <w:p>
+      <w:pPr>
+        <w:pStyle w:val="Textbody"/>
+      </w:pPr>
+      <w:r>
+        <w:t>On considère que le personnage est :</w:t>
+      </w:r>
+    </w:p>
+    <w:p>
+      <w:pPr>
+        <w:pStyle w:val="Textbody"/>
+        <w:numPr>
+          <w:ilvl w:val="0"/>
+          <w:numId w:val="4"/>
+        </w:numPr>
+      </w:pPr>
+      <w:r>
+        <w:t>différent selon les deux états du jeu, c’est-à-dire que le même personnage existe sur la carte et peut être en train de combattre,</w:t>
+      </w:r>
+    </w:p>
+    <w:p>
+      <w:pPr>
+        <w:pStyle w:val="Textbody"/>
+        <w:numPr>
+          <w:ilvl w:val="0"/>
+          <w:numId w:val="4"/>
+        </w:numPr>
+      </w:pPr>
+      <w:r>
+        <w:t>et identique dans le sens où si le personnage meurt en combat il n’existe plus sur la carte.</w:t>
+      </w:r>
+    </w:p>
+    <w:p>
+      <w:pPr>
+        <w:pStyle w:val="Textbody"/>
+      </w:pPr>
+    </w:p>
+    <w:p>
+      <w:pPr>
+        <w:pStyle w:val="Textbody"/>
+      </w:pPr>
+      <w:r>
+        <w:t>Le personnage joueur</w:t>
+      </w:r>
+      <w:r>
+        <w:t xml:space="preserve"> </w:t>
+      </w:r>
+      <w:r>
+        <w:t>est un personnage dirigé par le joueur</w:t>
+      </w:r>
+      <w:r>
+        <w:t xml:space="preserve"> qui</w:t>
+      </w:r>
+      <w:r>
+        <w:t xml:space="preserve"> commande la direction de celui-ci.</w:t>
+      </w:r>
+      <w:r>
+        <w:t xml:space="preserve"> Il peut se déplacer, discuter et ramasser des objets.</w:t>
+      </w:r>
+    </w:p>
+    <w:p>
+      <w:pPr>
+        <w:pStyle w:val="Textbody"/>
+      </w:pPr>
+      <w:r>
+        <w:t>Il</w:t>
+      </w:r>
+      <w:r>
+        <w:t xml:space="preserve"> possède</w:t>
+      </w:r>
+      <w:r>
+        <w:t xml:space="preserve"> donc</w:t>
+      </w:r>
+      <w:r>
+        <w:t xml:space="preserve"> un inventaire qui contient des objets</w:t>
+      </w:r>
+      <w:r>
+        <w:t>, des armes, etc</w:t>
+      </w:r>
+      <w:r>
+        <w:t>. Il a également des points de vie et des manas.</w:t>
+      </w:r>
+    </w:p>
+    <w:p>
+      <w:pPr>
+        <w:pStyle w:val="Textbody"/>
+      </w:pPr>
+    </w:p>
+    <w:p>
+      <w:pPr>
+        <w:pStyle w:val="Textbody"/>
+      </w:pPr>
+      <w:r>
+        <w:t xml:space="preserve">Nous avons </w:t>
+      </w:r>
+      <w:r>
+        <w:t xml:space="preserve">trois </w:t>
+      </w:r>
+      <w:r>
+        <w:t>catégories</w:t>
+      </w:r>
+      <w:r>
+        <w:t xml:space="preserve"> de personnage : </w:t>
+      </w:r>
+      <w:r>
+        <w:t>ami, ennemi ou neutre</w:t>
+      </w:r>
+    </w:p>
+    <w:p>
+      <w:pPr>
+        <w:pStyle w:val="Textbody"/>
+      </w:pPr>
+    </w:p>
+    <w:p>
+      <w:pPr>
+        <w:pStyle w:val="Titre3"/>
+      </w:pPr>
+      <w:bookmarkStart w:id="11" w:name="_Toc431482310"/>
+      <w:r>
+        <w:t>État général de la carte</w:t>
+      </w:r>
+      <w:bookmarkEnd w:id="11"/>
+    </w:p>
+    <w:p>
+      <w:pPr>
+        <w:pStyle w:val="Textbody"/>
+      </w:pPr>
+      <w:r>
+        <w:t>Sur la carte, nous rajoutons les propriétés suivantes :</w:t>
+      </w:r>
+    </w:p>
+    <w:p>
+      <w:pPr>
+        <w:pStyle w:val="Textbody"/>
+        <w:numPr>
+          <w:ilvl w:val="0"/>
+          <w:numId w:val="7"/>
+        </w:numPr>
+      </w:pPr>
+      <w:r>
+        <w:t>Liste des quêtes : permet de savoir si le personnage peut augmenter de niveau,</w:t>
+      </w:r>
+    </w:p>
+    <w:p>
+      <w:pPr>
+        <w:pStyle w:val="Textbody"/>
+        <w:numPr>
+          <w:ilvl w:val="0"/>
+          <w:numId w:val="7"/>
+        </w:numPr>
+      </w:pPr>
+      <w:r>
+        <w:t>Liste des coffres : permet de connaître si la quête est terminée,</w:t>
+      </w:r>
+    </w:p>
+    <w:p>
+      <w:pPr>
+        <w:pStyle w:val="Textbody"/>
+        <w:numPr>
+          <w:ilvl w:val="0"/>
+          <w:numId w:val="7"/>
+        </w:numPr>
+      </w:pPr>
+      <w:r>
+        <w:t>Liste des éléments infranchissables : permet de savoir si le personnage peut se déplacer.</w:t>
+      </w:r>
+    </w:p>
+    <w:p>
+      <w:pPr>
+        <w:pStyle w:val="Textbody"/>
+      </w:pPr>
+    </w:p>
+    <w:p>
+      <w:pPr>
+        <w:pStyle w:val="Titre3"/>
+      </w:pPr>
+      <w:bookmarkStart w:id="12" w:name="_Toc431482311"/>
+      <w:r>
+        <w:lastRenderedPageBreak/>
+        <w:t xml:space="preserve">État </w:t>
+      </w:r>
+      <w:r>
+        <w:t>combat</w:t>
+      </w:r>
+      <w:bookmarkEnd w:id="12"/>
+    </w:p>
+    <w:p>
+      <w:pPr>
+        <w:pStyle w:val="Textbody"/>
+      </w:pPr>
+      <w:r>
+        <w:t>Cet état est constitué que d’éléments fixes c’est-à-dire que les personnages en combat ne se déplacent pas. Ils lancent des sorts et des attaques, ils reçoivent des dégâts</w:t>
+      </w:r>
+      <w:r>
+        <w:t>. Le personnage a des compétences</w:t>
+      </w:r>
+      <w:r>
+        <w:t xml:space="preserve"> </w:t>
+      </w:r>
+      <w:r>
+        <w:t>qui lui permettent d’attaquer.  Il possède comme le personnage sur la carte des points de vie et des manas.</w:t>
+      </w:r>
+    </w:p>
+    <w:p>
+      <w:pPr>
+        <w:pStyle w:val="Textbody"/>
+      </w:pPr>
+    </w:p>
+    <w:p>
+      <w:pPr>
+        <w:pStyle w:val="Titre3"/>
+      </w:pPr>
+      <w:bookmarkStart w:id="13" w:name="_Toc431482312"/>
+      <w:r>
+        <w:t>État général</w:t>
+      </w:r>
+      <w:bookmarkEnd w:id="13"/>
+    </w:p>
+    <w:p>
+      <w:pPr>
+        <w:pStyle w:val="Textbody"/>
+      </w:pPr>
+      <w:r>
+        <w:t>Les deux états du jeu possèdent :</w:t>
+      </w:r>
+    </w:p>
+    <w:p>
+      <w:pPr>
+        <w:pStyle w:val="Textbody"/>
+        <w:numPr>
+          <w:ilvl w:val="0"/>
+          <w:numId w:val="6"/>
+        </w:numPr>
+      </w:pPr>
+      <w:r>
+        <w:t>Une époque : représente l’heure correspondant à l’état c’est-à-dire le tic de l’horloge globale depuis le début de la partie,</w:t>
+      </w:r>
+    </w:p>
+    <w:p>
+      <w:pPr>
+        <w:pStyle w:val="Textbody"/>
+        <w:numPr>
+          <w:ilvl w:val="0"/>
+          <w:numId w:val="6"/>
+        </w:numPr>
+      </w:pPr>
+      <w:r>
+        <w:t>La vitesse : le nombre d’époque par seconde, c’est-à-dire la vitesse à laquelle l’état du jeu est mis à jour,</w:t>
+      </w:r>
+    </w:p>
+    <w:p>
+      <w:pPr>
+        <w:pStyle w:val="Textbody"/>
+        <w:numPr>
+          <w:ilvl w:val="0"/>
+          <w:numId w:val="6"/>
+        </w:numPr>
+      </w:pPr>
+      <w:r>
+        <w:t>Liste de personnages : le nombre de personnages présents sur la carte ou vivants en combat</w:t>
+      </w:r>
+      <w:r>
+        <w:t xml:space="preserve"> (cette liste se situe au niveau de la carte pour chaque partie du jeu)</w:t>
+      </w:r>
+      <w:r>
+        <w:t>.</w:t>
+      </w:r>
+    </w:p>
+    <w:p>
+      <w:pPr>
+        <w:pStyle w:val="Textbody"/>
+      </w:pPr>
+    </w:p>
+    <w:p>
+      <w:pPr>
+        <w:pStyle w:val="Textbody"/>
+      </w:pPr>
+    </w:p>
+    <w:p>
+      <w:pPr>
+        <w:pStyle w:val="Textbody"/>
+      </w:pPr>
+    </w:p>
+    <w:p>
+      <w:pPr>
+        <w:tabs>
+          <w:tab w:val="left" w:pos="5910"/>
+        </w:tabs>
+      </w:pPr>
+      <w:r>
+        <w:br w:type="page"/>
+      </w:r>
+    </w:p>
+    <w:p>
+      <w:pPr>
+        <w:tabs>
+          <w:tab w:val="left" w:pos="5910"/>
+        </w:tabs>
+        <w:jc w:val="center"/>
+      </w:pPr>
+      <w:r>
+        <w:rPr>
+          <w:noProof/>
+          <w:lang w:eastAsia="fr-FR" w:bidi="ar-SA"/>
+        </w:rPr>
+        <w:lastRenderedPageBreak/>
+        <w:drawing>
+          <wp:inline distT="0" distB="0" distL="0" distR="0">
+            <wp:extent cx="6120130" cy="3164840"/>
+            <wp:effectExtent l="0" t="0" r="0" b="0"/>
+            <wp:docPr id="1" name="Image 1"/>
+            <wp:cNvGraphicFramePr>
+              <a:graphicFrameLocks xmlns:a="http://schemas.openxmlformats.org/drawingml/2006/main" noChangeAspect="1"/>
+            </wp:cNvGraphicFramePr>
+            <a:graphic xmlns:a="http://schemas.openxmlformats.org/drawingml/2006/main">
+              <a:graphicData uri="http://schemas.openxmlformats.org/drawingml/2006/picture">
+                <pic:pic xmlns:pic="http://schemas.openxmlformats.org/drawingml/2006/picture">
+                  <pic:nvPicPr>
+                    <pic:cNvPr id="0" name="Class_Diagram_fight.jpg"/>
+                    <pic:cNvPicPr/>
+                  </pic:nvPicPr>
+                  <pic:blipFill>
+                    <a:blip r:embed="rId12">
+                      <a:extLst>
+                        <a:ext uri="{28A0092B-C50C-407E-A947-70E740481C1C}">
+                          <a14:useLocalDpi xmlns:a14="http://schemas.microsoft.com/office/drawing/2010/main" val="0"/>
+                        </a:ext>
+                      </a:extLst>
+                    </a:blip>
+                    <a:stretch>
+                      <a:fillRect/>
+                    </a:stretch>
+                  </pic:blipFill>
+                  <pic:spPr>
+                    <a:xfrm>
+                      <a:off x="0" y="0"/>
+                      <a:ext cx="6120130" cy="3164840"/>
+                    </a:xfrm>
+                    <a:prstGeom prst="rect">
+                      <a:avLst/>
+                    </a:prstGeom>
+                  </pic:spPr>
+                </pic:pic>
+              </a:graphicData>
+            </a:graphic>
+          </wp:inline>
+        </w:drawing>
+      </w:r>
+    </w:p>
+    <w:p>
+      <w:pPr>
+        <w:tabs>
+          <w:tab w:val="left" w:pos="5910"/>
+        </w:tabs>
+        <w:jc w:val="center"/>
+      </w:pPr>
+    </w:p>
+    <w:p>
+      <w:pPr>
+        <w:tabs>
+          <w:tab w:val="left" w:pos="5910"/>
+        </w:tabs>
+        <w:jc w:val="center"/>
+      </w:pPr>
+      <w:r>
+        <w:rPr>
+          <w:noProof/>
+          <w:lang w:eastAsia="fr-FR" w:bidi="ar-SA"/>
+        </w:rPr>
+        <w:drawing>
+          <wp:inline distT="0" distB="0" distL="0" distR="0">
+            <wp:extent cx="6120130" cy="3813175"/>
+            <wp:effectExtent l="0" t="0" r="0" b="0"/>
+            <wp:docPr id="2" name="Image 2"/>
+            <wp:cNvGraphicFramePr>
+              <a:graphicFrameLocks xmlns:a="http://schemas.openxmlformats.org/drawingml/2006/main" noChangeAspect="1"/>
+            </wp:cNvGraphicFramePr>
+            <a:graphic xmlns:a="http://schemas.openxmlformats.org/drawingml/2006/main">
+              <a:graphicData uri="http://schemas.openxmlformats.org/drawingml/2006/picture">
+                <pic:pic xmlns:pic="http://schemas.openxmlformats.org/drawingml/2006/picture">
+                  <pic:nvPicPr>
+                    <pic:cNvPr id="0" name="Class_Diagram_Map.jpg"/>
+                    <pic:cNvPicPr/>
+                  </pic:nvPicPr>
+                  <pic:blipFill>
+                    <a:blip r:embed="rId13" cstate="print">
+                      <a:extLst>
+                        <a:ext uri="{28A0092B-C50C-407E-A947-70E740481C1C}">
+                          <a14:useLocalDpi xmlns:a14="http://schemas.microsoft.com/office/drawing/2010/main" val="0"/>
+                        </a:ext>
+                      </a:extLst>
+                    </a:blip>
+                    <a:stretch>
+                      <a:fillRect/>
+                    </a:stretch>
+                  </pic:blipFill>
+                  <pic:spPr>
+                    <a:xfrm>
+                      <a:off x="0" y="0"/>
+                      <a:ext cx="6120130" cy="3813175"/>
+                    </a:xfrm>
+                    <a:prstGeom prst="rect">
+                      <a:avLst/>
+                    </a:prstGeom>
+                  </pic:spPr>
+                </pic:pic>
+              </a:graphicData>
+            </a:graphic>
+          </wp:inline>
+        </w:drawing>
+      </w:r>
+    </w:p>
+    <w:p>
+      <w:pPr>
+        <w:pStyle w:val="Lgende"/>
+        <w:jc w:val="center"/>
+      </w:pPr>
+      <w:r>
+        <w:fldChar w:fldCharType="begin"/>
+      </w:r>
+      <w:r>
+        <w:instrText xml:space="preserve"> SEQ Figure \* ARABIC </w:instrText>
+      </w:r>
+      <w:r>
+        <w:fldChar w:fldCharType="separate"/>
+      </w:r>
+      <w:r>
+        <w:rPr>
+          <w:noProof/>
+        </w:rPr>
+        <w:t>3</w:t>
+      </w:r>
+      <w:r>
+        <w:rPr>
+          <w:noProof/>
+        </w:rPr>
+        <w:fldChar w:fldCharType="end"/>
+      </w:r>
+      <w:r>
+        <w:t>: Diagramme des classes d'état</w:t>
+      </w:r>
     </w:p>
     <w:sectPr>
-      <w:footerReference w:type="default" r:id="rId12"/>
+      <w:footerReference w:type="default" r:id="rId14"/>
       <w:pgSz w:w="11906" w:h="16838"/>
       <w:pgMar w:top="1134" w:right="1134" w:bottom="1474" w:left="1134" w:header="720" w:footer="1134" w:gutter="0"/>
       <w:cols w:space="720"/>
@@ -1808,7 +3166,7 @@
       <w:rPr>
         <w:noProof/>
       </w:rPr>
-      <w:t>3</w:t>
+      <w:t>2</w:t>
     </w:r>
     <w:r>
       <w:fldChar w:fldCharType="end"/>
@@ -1816,14 +3174,27 @@
     <w:r>
       <w:t xml:space="preserve"> / </w:t>
     </w:r>
-    <w:fldSimple w:instr=" NUMPAGES ">
-      <w:r>
-        <w:rPr>
-          <w:noProof/>
-        </w:rPr>
-        <w:t>4</w:t>
-      </w:r>
-    </w:fldSimple>
+    <w:r>
+      <w:fldChar w:fldCharType="begin"/>
+    </w:r>
+    <w:r>
+      <w:instrText xml:space="preserve"> NUMPAGES </w:instrText>
+    </w:r>
+    <w:r>
+      <w:fldChar w:fldCharType="separate"/>
+    </w:r>
+    <w:r>
+      <w:rPr>
+        <w:noProof/>
+      </w:rPr>
+      <w:t>7</w:t>
+    </w:r>
+    <w:r>
+      <w:rPr>
+        <w:noProof/>
+      </w:rPr>
+      <w:fldChar w:fldCharType="end"/>
+    </w:r>
   </w:p>
 </w:ftr>
 </file>
@@ -1853,6 +3224,345 @@
 <file path=word/numbering.xml><?xml version="1.0" encoding="utf-8"?>
 <w:numbering xmlns:wpc="http://schemas.microsoft.com/office/word/2010/wordprocessingCanvas" xmlns:mc="http://schemas.openxmlformats.org/markup-compatibility/2006" xmlns:o="urn:schemas-microsoft-com:office:office" xmlns:r="http://schemas.openxmlformats.org/officeDocument/2006/relationships" xmlns:m="http://schemas.openxmlformats.org/officeDocument/2006/math" xmlns:v="urn:schemas-microsoft-com:vml" xmlns:wp14="http://schemas.microsoft.com/office/word/2010/wordprocessingDrawing" xmlns:wp="http://schemas.openxmlformats.org/drawingml/2006/wordprocessingDrawing" xmlns:w10="urn:schemas-microsoft-com:office:word" xmlns:w="http://schemas.openxmlformats.org/wordprocessingml/2006/main" xmlns:w14="http://schemas.microsoft.com/office/word/2010/wordml" xmlns:wpg="http://schemas.microsoft.com/office/word/2010/wordprocessingGroup" xmlns:wpi="http://schemas.microsoft.com/office/word/2010/wordprocessingInk" xmlns:wne="http://schemas.microsoft.com/office/word/2006/wordml" xmlns:wps="http://schemas.microsoft.com/office/word/2010/wordprocessingShape" mc:Ignorable="w14 wp14">
   <w:abstractNum w:abstractNumId="0">
+    <w:nsid w:val="0020725D"/>
+    <w:multiLevelType w:val="hybridMultilevel"/>
+    <w:tmpl w:val="31FC17D2"/>
+    <w:lvl w:ilvl="0" w:tplc="040C000B">
+      <w:start w:val="1"/>
+      <w:numFmt w:val="bullet"/>
+      <w:lvlText w:val=""/>
+      <w:lvlJc w:val="left"/>
+      <w:pPr>
+        <w:ind w:left="720" w:hanging="360"/>
+      </w:pPr>
+      <w:rPr>
+        <w:rFonts w:ascii="Wingdings" w:hAnsi="Wingdings" w:hint="default"/>
+      </w:rPr>
+    </w:lvl>
+    <w:lvl w:ilvl="1" w:tplc="040C0003" w:tentative="1">
+      <w:start w:val="1"/>
+      <w:numFmt w:val="bullet"/>
+      <w:lvlText w:val="o"/>
+      <w:lvlJc w:val="left"/>
+      <w:pPr>
+        <w:ind w:left="1440" w:hanging="360"/>
+      </w:pPr>
+      <w:rPr>
+        <w:rFonts w:ascii="Courier New" w:hAnsi="Courier New" w:cs="Courier New" w:hint="default"/>
+      </w:rPr>
+    </w:lvl>
+    <w:lvl w:ilvl="2" w:tplc="040C0005" w:tentative="1">
+      <w:start w:val="1"/>
+      <w:numFmt w:val="bullet"/>
+      <w:lvlText w:val=""/>
+      <w:lvlJc w:val="left"/>
+      <w:pPr>
+        <w:ind w:left="2160" w:hanging="360"/>
+      </w:pPr>
+      <w:rPr>
+        <w:rFonts w:ascii="Wingdings" w:hAnsi="Wingdings" w:hint="default"/>
+      </w:rPr>
+    </w:lvl>
+    <w:lvl w:ilvl="3" w:tplc="040C0001" w:tentative="1">
+      <w:start w:val="1"/>
+      <w:numFmt w:val="bullet"/>
+      <w:lvlText w:val=""/>
+      <w:lvlJc w:val="left"/>
+      <w:pPr>
+        <w:ind w:left="2880" w:hanging="360"/>
+      </w:pPr>
+      <w:rPr>
+        <w:rFonts w:ascii="Symbol" w:hAnsi="Symbol" w:hint="default"/>
+      </w:rPr>
+    </w:lvl>
+    <w:lvl w:ilvl="4" w:tplc="040C0003" w:tentative="1">
+      <w:start w:val="1"/>
+      <w:numFmt w:val="bullet"/>
+      <w:lvlText w:val="o"/>
+      <w:lvlJc w:val="left"/>
+      <w:pPr>
+        <w:ind w:left="3600" w:hanging="360"/>
+      </w:pPr>
+      <w:rPr>
+        <w:rFonts w:ascii="Courier New" w:hAnsi="Courier New" w:cs="Courier New" w:hint="default"/>
+      </w:rPr>
+    </w:lvl>
+    <w:lvl w:ilvl="5" w:tplc="040C0005" w:tentative="1">
+      <w:start w:val="1"/>
+      <w:numFmt w:val="bullet"/>
+      <w:lvlText w:val=""/>
+      <w:lvlJc w:val="left"/>
+      <w:pPr>
+        <w:ind w:left="4320" w:hanging="360"/>
+      </w:pPr>
+      <w:rPr>
+        <w:rFonts w:ascii="Wingdings" w:hAnsi="Wingdings" w:hint="default"/>
+      </w:rPr>
+    </w:lvl>
+    <w:lvl w:ilvl="6" w:tplc="040C0001" w:tentative="1">
+      <w:start w:val="1"/>
+      <w:numFmt w:val="bullet"/>
+      <w:lvlText w:val=""/>
+      <w:lvlJc w:val="left"/>
+      <w:pPr>
+        <w:ind w:left="5040" w:hanging="360"/>
+      </w:pPr>
+      <w:rPr>
+        <w:rFonts w:ascii="Symbol" w:hAnsi="Symbol" w:hint="default"/>
+      </w:rPr>
+    </w:lvl>
+    <w:lvl w:ilvl="7" w:tplc="040C0003" w:tentative="1">
+      <w:start w:val="1"/>
+      <w:numFmt w:val="bullet"/>
+      <w:lvlText w:val="o"/>
+      <w:lvlJc w:val="left"/>
+      <w:pPr>
+        <w:ind w:left="5760" w:hanging="360"/>
+      </w:pPr>
+      <w:rPr>
+        <w:rFonts w:ascii="Courier New" w:hAnsi="Courier New" w:cs="Courier New" w:hint="default"/>
+      </w:rPr>
+    </w:lvl>
+    <w:lvl w:ilvl="8" w:tplc="040C0005" w:tentative="1">
+      <w:start w:val="1"/>
+      <w:numFmt w:val="bullet"/>
+      <w:lvlText w:val=""/>
+      <w:lvlJc w:val="left"/>
+      <w:pPr>
+        <w:ind w:left="6480" w:hanging="360"/>
+      </w:pPr>
+      <w:rPr>
+        <w:rFonts w:ascii="Wingdings" w:hAnsi="Wingdings" w:hint="default"/>
+      </w:rPr>
+    </w:lvl>
+  </w:abstractNum>
+  <w:abstractNum w:abstractNumId="1">
+    <w:nsid w:val="02651846"/>
+    <w:multiLevelType w:val="hybridMultilevel"/>
+    <w:tmpl w:val="C3449444"/>
+    <w:lvl w:ilvl="0" w:tplc="040C000B">
+      <w:start w:val="1"/>
+      <w:numFmt w:val="bullet"/>
+      <w:lvlText w:val=""/>
+      <w:lvlJc w:val="left"/>
+      <w:pPr>
+        <w:ind w:left="720" w:hanging="360"/>
+      </w:pPr>
+      <w:rPr>
+        <w:rFonts w:ascii="Wingdings" w:hAnsi="Wingdings" w:hint="default"/>
+      </w:rPr>
+    </w:lvl>
+    <w:lvl w:ilvl="1" w:tplc="040C0003" w:tentative="1">
+      <w:start w:val="1"/>
+      <w:numFmt w:val="bullet"/>
+      <w:lvlText w:val="o"/>
+      <w:lvlJc w:val="left"/>
+      <w:pPr>
+        <w:ind w:left="1440" w:hanging="360"/>
+      </w:pPr>
+      <w:rPr>
+        <w:rFonts w:ascii="Courier New" w:hAnsi="Courier New" w:cs="Courier New" w:hint="default"/>
+      </w:rPr>
+    </w:lvl>
+    <w:lvl w:ilvl="2" w:tplc="040C0005" w:tentative="1">
+      <w:start w:val="1"/>
+      <w:numFmt w:val="bullet"/>
+      <w:lvlText w:val=""/>
+      <w:lvlJc w:val="left"/>
+      <w:pPr>
+        <w:ind w:left="2160" w:hanging="360"/>
+      </w:pPr>
+      <w:rPr>
+        <w:rFonts w:ascii="Wingdings" w:hAnsi="Wingdings" w:hint="default"/>
+      </w:rPr>
+    </w:lvl>
+    <w:lvl w:ilvl="3" w:tplc="040C0001" w:tentative="1">
+      <w:start w:val="1"/>
+      <w:numFmt w:val="bullet"/>
+      <w:lvlText w:val=""/>
+      <w:lvlJc w:val="left"/>
+      <w:pPr>
+        <w:ind w:left="2880" w:hanging="360"/>
+      </w:pPr>
+      <w:rPr>
+        <w:rFonts w:ascii="Symbol" w:hAnsi="Symbol" w:hint="default"/>
+      </w:rPr>
+    </w:lvl>
+    <w:lvl w:ilvl="4" w:tplc="040C0003" w:tentative="1">
+      <w:start w:val="1"/>
+      <w:numFmt w:val="bullet"/>
+      <w:lvlText w:val="o"/>
+      <w:lvlJc w:val="left"/>
+      <w:pPr>
+        <w:ind w:left="3600" w:hanging="360"/>
+      </w:pPr>
+      <w:rPr>
+        <w:rFonts w:ascii="Courier New" w:hAnsi="Courier New" w:cs="Courier New" w:hint="default"/>
+      </w:rPr>
+    </w:lvl>
+    <w:lvl w:ilvl="5" w:tplc="040C0005" w:tentative="1">
+      <w:start w:val="1"/>
+      <w:numFmt w:val="bullet"/>
+      <w:lvlText w:val=""/>
+      <w:lvlJc w:val="left"/>
+      <w:pPr>
+        <w:ind w:left="4320" w:hanging="360"/>
+      </w:pPr>
+      <w:rPr>
+        <w:rFonts w:ascii="Wingdings" w:hAnsi="Wingdings" w:hint="default"/>
+      </w:rPr>
+    </w:lvl>
+    <w:lvl w:ilvl="6" w:tplc="040C0001" w:tentative="1">
+      <w:start w:val="1"/>
+      <w:numFmt w:val="bullet"/>
+      <w:lvlText w:val=""/>
+      <w:lvlJc w:val="left"/>
+      <w:pPr>
+        <w:ind w:left="5040" w:hanging="360"/>
+      </w:pPr>
+      <w:rPr>
+        <w:rFonts w:ascii="Symbol" w:hAnsi="Symbol" w:hint="default"/>
+      </w:rPr>
+    </w:lvl>
+    <w:lvl w:ilvl="7" w:tplc="040C0003" w:tentative="1">
+      <w:start w:val="1"/>
+      <w:numFmt w:val="bullet"/>
+      <w:lvlText w:val="o"/>
+      <w:lvlJc w:val="left"/>
+      <w:pPr>
+        <w:ind w:left="5760" w:hanging="360"/>
+      </w:pPr>
+      <w:rPr>
+        <w:rFonts w:ascii="Courier New" w:hAnsi="Courier New" w:cs="Courier New" w:hint="default"/>
+      </w:rPr>
+    </w:lvl>
+    <w:lvl w:ilvl="8" w:tplc="040C0005" w:tentative="1">
+      <w:start w:val="1"/>
+      <w:numFmt w:val="bullet"/>
+      <w:lvlText w:val=""/>
+      <w:lvlJc w:val="left"/>
+      <w:pPr>
+        <w:ind w:left="6480" w:hanging="360"/>
+      </w:pPr>
+      <w:rPr>
+        <w:rFonts w:ascii="Wingdings" w:hAnsi="Wingdings" w:hint="default"/>
+      </w:rPr>
+    </w:lvl>
+  </w:abstractNum>
+  <w:abstractNum w:abstractNumId="2">
+    <w:nsid w:val="0C233E30"/>
+    <w:multiLevelType w:val="hybridMultilevel"/>
+    <w:tmpl w:val="44F28C46"/>
+    <w:lvl w:ilvl="0" w:tplc="040C000B">
+      <w:start w:val="1"/>
+      <w:numFmt w:val="bullet"/>
+      <w:lvlText w:val=""/>
+      <w:lvlJc w:val="left"/>
+      <w:pPr>
+        <w:ind w:left="720" w:hanging="360"/>
+      </w:pPr>
+      <w:rPr>
+        <w:rFonts w:ascii="Wingdings" w:hAnsi="Wingdings" w:hint="default"/>
+      </w:rPr>
+    </w:lvl>
+    <w:lvl w:ilvl="1" w:tplc="040C0003" w:tentative="1">
+      <w:start w:val="1"/>
+      <w:numFmt w:val="bullet"/>
+      <w:lvlText w:val="o"/>
+      <w:lvlJc w:val="left"/>
+      <w:pPr>
+        <w:ind w:left="1440" w:hanging="360"/>
+      </w:pPr>
+      <w:rPr>
+        <w:rFonts w:ascii="Courier New" w:hAnsi="Courier New" w:cs="Courier New" w:hint="default"/>
+      </w:rPr>
+    </w:lvl>
+    <w:lvl w:ilvl="2" w:tplc="040C0005" w:tentative="1">
+      <w:start w:val="1"/>
+      <w:numFmt w:val="bullet"/>
+      <w:lvlText w:val=""/>
+      <w:lvlJc w:val="left"/>
+      <w:pPr>
+        <w:ind w:left="2160" w:hanging="360"/>
+      </w:pPr>
+      <w:rPr>
+        <w:rFonts w:ascii="Wingdings" w:hAnsi="Wingdings" w:hint="default"/>
+      </w:rPr>
+    </w:lvl>
+    <w:lvl w:ilvl="3" w:tplc="040C0001" w:tentative="1">
+      <w:start w:val="1"/>
+      <w:numFmt w:val="bullet"/>
+      <w:lvlText w:val=""/>
+      <w:lvlJc w:val="left"/>
+      <w:pPr>
+        <w:ind w:left="2880" w:hanging="360"/>
+      </w:pPr>
+      <w:rPr>
+        <w:rFonts w:ascii="Symbol" w:hAnsi="Symbol" w:hint="default"/>
+      </w:rPr>
+    </w:lvl>
+    <w:lvl w:ilvl="4" w:tplc="040C0003" w:tentative="1">
+      <w:start w:val="1"/>
+      <w:numFmt w:val="bullet"/>
+      <w:lvlText w:val="o"/>
+      <w:lvlJc w:val="left"/>
+      <w:pPr>
+        <w:ind w:left="3600" w:hanging="360"/>
+      </w:pPr>
+      <w:rPr>
+        <w:rFonts w:ascii="Courier New" w:hAnsi="Courier New" w:cs="Courier New" w:hint="default"/>
+      </w:rPr>
+    </w:lvl>
+    <w:lvl w:ilvl="5" w:tplc="040C0005" w:tentative="1">
+      <w:start w:val="1"/>
+      <w:numFmt w:val="bullet"/>
+      <w:lvlText w:val=""/>
+      <w:lvlJc w:val="left"/>
+      <w:pPr>
+        <w:ind w:left="4320" w:hanging="360"/>
+      </w:pPr>
+      <w:rPr>
+        <w:rFonts w:ascii="Wingdings" w:hAnsi="Wingdings" w:hint="default"/>
+      </w:rPr>
+    </w:lvl>
+    <w:lvl w:ilvl="6" w:tplc="040C0001" w:tentative="1">
+      <w:start w:val="1"/>
+      <w:numFmt w:val="bullet"/>
+      <w:lvlText w:val=""/>
+      <w:lvlJc w:val="left"/>
+      <w:pPr>
+        <w:ind w:left="5040" w:hanging="360"/>
+      </w:pPr>
+      <w:rPr>
+        <w:rFonts w:ascii="Symbol" w:hAnsi="Symbol" w:hint="default"/>
+      </w:rPr>
+    </w:lvl>
+    <w:lvl w:ilvl="7" w:tplc="040C0003" w:tentative="1">
+      <w:start w:val="1"/>
+      <w:numFmt w:val="bullet"/>
+      <w:lvlText w:val="o"/>
+      <w:lvlJc w:val="left"/>
+      <w:pPr>
+        <w:ind w:left="5760" w:hanging="360"/>
+      </w:pPr>
+      <w:rPr>
+        <w:rFonts w:ascii="Courier New" w:hAnsi="Courier New" w:cs="Courier New" w:hint="default"/>
+      </w:rPr>
+    </w:lvl>
+    <w:lvl w:ilvl="8" w:tplc="040C0005" w:tentative="1">
+      <w:start w:val="1"/>
+      <w:numFmt w:val="bullet"/>
+      <w:lvlText w:val=""/>
+      <w:lvlJc w:val="left"/>
+      <w:pPr>
+        <w:ind w:left="6480" w:hanging="360"/>
+      </w:pPr>
+      <w:rPr>
+        <w:rFonts w:ascii="Wingdings" w:hAnsi="Wingdings" w:hint="default"/>
+      </w:rPr>
+    </w:lvl>
+  </w:abstractNum>
+  <w:abstractNum w:abstractNumId="3">
     <w:nsid w:val="520438EF"/>
     <w:multiLevelType w:val="hybridMultilevel"/>
     <w:tmpl w:val="DBCA6D04"/>
@@ -1965,7 +3675,7 @@
       </w:rPr>
     </w:lvl>
   </w:abstractNum>
-  <w:abstractNum w:abstractNumId="1">
+  <w:abstractNum w:abstractNumId="4">
     <w:nsid w:val="54CB3CAA"/>
     <w:multiLevelType w:val="multilevel"/>
     <w:tmpl w:val="FDF6753A"/>
@@ -2028,7 +3738,7 @@
       <w:lvlJc w:val="left"/>
     </w:lvl>
   </w:abstractNum>
-  <w:abstractNum w:abstractNumId="2">
+  <w:abstractNum w:abstractNumId="5">
     <w:nsid w:val="6F667B13"/>
     <w:multiLevelType w:val="hybridMultilevel"/>
     <w:tmpl w:val="9AC61446"/>
@@ -2141,14 +3851,139 @@
       </w:rPr>
     </w:lvl>
   </w:abstractNum>
+  <w:abstractNum w:abstractNumId="6">
+    <w:nsid w:val="7976045C"/>
+    <w:multiLevelType w:val="hybridMultilevel"/>
+    <w:tmpl w:val="CA7A3848"/>
+    <w:lvl w:ilvl="0" w:tplc="040C000B">
+      <w:start w:val="1"/>
+      <w:numFmt w:val="bullet"/>
+      <w:lvlText w:val=""/>
+      <w:lvlJc w:val="left"/>
+      <w:pPr>
+        <w:ind w:left="720" w:hanging="360"/>
+      </w:pPr>
+      <w:rPr>
+        <w:rFonts w:ascii="Wingdings" w:hAnsi="Wingdings" w:hint="default"/>
+      </w:rPr>
+    </w:lvl>
+    <w:lvl w:ilvl="1" w:tplc="040C0003" w:tentative="1">
+      <w:start w:val="1"/>
+      <w:numFmt w:val="bullet"/>
+      <w:lvlText w:val="o"/>
+      <w:lvlJc w:val="left"/>
+      <w:pPr>
+        <w:ind w:left="1440" w:hanging="360"/>
+      </w:pPr>
+      <w:rPr>
+        <w:rFonts w:ascii="Courier New" w:hAnsi="Courier New" w:cs="Courier New" w:hint="default"/>
+      </w:rPr>
+    </w:lvl>
+    <w:lvl w:ilvl="2" w:tplc="040C0005" w:tentative="1">
+      <w:start w:val="1"/>
+      <w:numFmt w:val="bullet"/>
+      <w:lvlText w:val=""/>
+      <w:lvlJc w:val="left"/>
+      <w:pPr>
+        <w:ind w:left="2160" w:hanging="360"/>
+      </w:pPr>
+      <w:rPr>
+        <w:rFonts w:ascii="Wingdings" w:hAnsi="Wingdings" w:hint="default"/>
+      </w:rPr>
+    </w:lvl>
+    <w:lvl w:ilvl="3" w:tplc="040C0001" w:tentative="1">
+      <w:start w:val="1"/>
+      <w:numFmt w:val="bullet"/>
+      <w:lvlText w:val=""/>
+      <w:lvlJc w:val="left"/>
+      <w:pPr>
+        <w:ind w:left="2880" w:hanging="360"/>
+      </w:pPr>
+      <w:rPr>
+        <w:rFonts w:ascii="Symbol" w:hAnsi="Symbol" w:hint="default"/>
+      </w:rPr>
+    </w:lvl>
+    <w:lvl w:ilvl="4" w:tplc="040C0003" w:tentative="1">
+      <w:start w:val="1"/>
+      <w:numFmt w:val="bullet"/>
+      <w:lvlText w:val="o"/>
+      <w:lvlJc w:val="left"/>
+      <w:pPr>
+        <w:ind w:left="3600" w:hanging="360"/>
+      </w:pPr>
+      <w:rPr>
+        <w:rFonts w:ascii="Courier New" w:hAnsi="Courier New" w:cs="Courier New" w:hint="default"/>
+      </w:rPr>
+    </w:lvl>
+    <w:lvl w:ilvl="5" w:tplc="040C0005" w:tentative="1">
+      <w:start w:val="1"/>
+      <w:numFmt w:val="bullet"/>
+      <w:lvlText w:val=""/>
+      <w:lvlJc w:val="left"/>
+      <w:pPr>
+        <w:ind w:left="4320" w:hanging="360"/>
+      </w:pPr>
+      <w:rPr>
+        <w:rFonts w:ascii="Wingdings" w:hAnsi="Wingdings" w:hint="default"/>
+      </w:rPr>
+    </w:lvl>
+    <w:lvl w:ilvl="6" w:tplc="040C0001" w:tentative="1">
+      <w:start w:val="1"/>
+      <w:numFmt w:val="bullet"/>
+      <w:lvlText w:val=""/>
+      <w:lvlJc w:val="left"/>
+      <w:pPr>
+        <w:ind w:left="5040" w:hanging="360"/>
+      </w:pPr>
+      <w:rPr>
+        <w:rFonts w:ascii="Symbol" w:hAnsi="Symbol" w:hint="default"/>
+      </w:rPr>
+    </w:lvl>
+    <w:lvl w:ilvl="7" w:tplc="040C0003" w:tentative="1">
+      <w:start w:val="1"/>
+      <w:numFmt w:val="bullet"/>
+      <w:lvlText w:val="o"/>
+      <w:lvlJc w:val="left"/>
+      <w:pPr>
+        <w:ind w:left="5760" w:hanging="360"/>
+      </w:pPr>
+      <w:rPr>
+        <w:rFonts w:ascii="Courier New" w:hAnsi="Courier New" w:cs="Courier New" w:hint="default"/>
+      </w:rPr>
+    </w:lvl>
+    <w:lvl w:ilvl="8" w:tplc="040C0005" w:tentative="1">
+      <w:start w:val="1"/>
+      <w:numFmt w:val="bullet"/>
+      <w:lvlText w:val=""/>
+      <w:lvlJc w:val="left"/>
+      <w:pPr>
+        <w:ind w:left="6480" w:hanging="360"/>
+      </w:pPr>
+      <w:rPr>
+        <w:rFonts w:ascii="Wingdings" w:hAnsi="Wingdings" w:hint="default"/>
+      </w:rPr>
+    </w:lvl>
+  </w:abstractNum>
   <w:num w:numId="1">
-    <w:abstractNumId w:val="1"/>
+    <w:abstractNumId w:val="4"/>
   </w:num>
   <w:num w:numId="2">
+    <w:abstractNumId w:val="3"/>
+  </w:num>
+  <w:num w:numId="3">
+    <w:abstractNumId w:val="5"/>
+  </w:num>
+  <w:num w:numId="4">
+    <w:abstractNumId w:val="6"/>
+  </w:num>
+  <w:num w:numId="5">
     <w:abstractNumId w:val="0"/>
   </w:num>
-  <w:num w:numId="3">
+  <w:num w:numId="6">
     <w:abstractNumId w:val="2"/>
+  </w:num>
+  <w:num w:numId="7">
+    <w:abstractNumId w:val="1"/>
   </w:num>
 </w:numbering>
 </file>
@@ -2749,6 +4584,21 @@
       <w:bCs/>
     </w:rPr>
   </w:style>
+  <w:style w:type="paragraph" w:styleId="Paragraphedeliste">
+    <w:name w:val="List Paragraph"/>
+    <w:basedOn w:val="Normal"/>
+    <w:uiPriority w:val="34"/>
+    <w:qFormat/>
+    <w:rsid w:val="00A93669"/>
+    <w:pPr>
+      <w:ind w:left="720"/>
+      <w:contextualSpacing/>
+    </w:pPr>
+    <w:rPr>
+      <w:rFonts w:cs="Mangal"/>
+      <w:szCs w:val="21"/>
+    </w:rPr>
+  </w:style>
 </w:styles>
 </file>
 
@@ -3346,6 +5196,21 @@
     <w:rPr>
       <w:b/>
       <w:bCs/>
+    </w:rPr>
+  </w:style>
+  <w:style w:type="paragraph" w:styleId="Paragraphedeliste">
+    <w:name w:val="List Paragraph"/>
+    <w:basedOn w:val="Normal"/>
+    <w:uiPriority w:val="34"/>
+    <w:qFormat/>
+    <w:rsid w:val="00A93669"/>
+    <w:pPr>
+      <w:ind w:left="720"/>
+      <w:contextualSpacing/>
+    </w:pPr>
+    <w:rPr>
+      <w:rFonts w:cs="Mangal"/>
+      <w:szCs w:val="21"/>
     </w:rPr>
   </w:style>
 </w:styles>
@@ -3641,7 +5506,7 @@
 </file>
 
 <file path=customXml/itemProps1.xml><?xml version="1.0" encoding="utf-8"?>
-<ds:datastoreItem xmlns:ds="http://schemas.openxmlformats.org/officeDocument/2006/customXml" ds:itemID="{7134CDE9-C583-43F9-ADC7-366FB2442B51}">
+<ds:datastoreItem xmlns:ds="http://schemas.openxmlformats.org/officeDocument/2006/customXml" ds:itemID="{668CAD5A-2827-4A52-A93D-8B92D5AA894E}">
   <ds:schemaRefs>
     <ds:schemaRef ds:uri="http://schemas.openxmlformats.org/officeDocument/2006/bibliography"/>
   </ds:schemaRefs>

</xml_diff>

<commit_message>
rapport section 4 début
</commit_message>
<xml_diff>
--- a/rapport/Rapport.docx
+++ b/rapport/Rapport.docx
@@ -40,7 +40,7 @@
                     <a:blip r:embed="rId8">
                       <a:extLst>
                         <a:ext uri="{28A0092B-C50C-407E-A947-70E740481C1C}">
-                          <a14:useLocalDpi xmlns:a14="http://schemas.microsoft.com/office/drawing/2010/main" xmlns:wps="http://schemas.microsoft.com/office/word/2010/wordprocessingShape" xmlns:wpi="http://schemas.microsoft.com/office/word/2010/wordprocessingInk" xmlns:wpg="http://schemas.microsoft.com/office/word/2010/wordprocessingGroup" xmlns:w14="http://schemas.microsoft.com/office/word/2010/wordml" xmlns:w="http://schemas.openxmlformats.org/wordprocessingml/2006/main" xmlns:w10="urn:schemas-microsoft-com:office:word" xmlns:wp14="http://schemas.microsoft.com/office/word/2010/wordprocessingDrawing" xmlns:v="urn:schemas-microsoft-com:vml" xmlns:o="urn:schemas-microsoft-com:office:office" xmlns:mc="http://schemas.openxmlformats.org/markup-compatibility/2006" xmlns:wpc="http://schemas.microsoft.com/office/word/2010/wordprocessingCanvas" xmlns="" val="0"/>
+                          <a14:useLocalDpi xmlns="" xmlns:wpc="http://schemas.microsoft.com/office/word/2010/wordprocessingCanvas" xmlns:mc="http://schemas.openxmlformats.org/markup-compatibility/2006" xmlns:o="urn:schemas-microsoft-com:office:office" xmlns:v="urn:schemas-microsoft-com:vml" xmlns:wp14="http://schemas.microsoft.com/office/word/2010/wordprocessingDrawing" xmlns:w10="urn:schemas-microsoft-com:office:word" xmlns:w="http://schemas.openxmlformats.org/wordprocessingml/2006/main" xmlns:w14="http://schemas.microsoft.com/office/word/2010/wordml" xmlns:wpg="http://schemas.microsoft.com/office/word/2010/wordprocessingGroup" xmlns:wpi="http://schemas.microsoft.com/office/word/2010/wordprocessingInk" xmlns:wps="http://schemas.microsoft.com/office/word/2010/wordprocessingShape" xmlns:a14="http://schemas.microsoft.com/office/drawing/2010/main" val="0"/>
                         </a:ext>
                       </a:extLst>
                     </a:blip>
@@ -1767,7 +1767,7 @@
                     <a:blip r:embed="rId9">
                       <a:extLst>
                         <a:ext uri="{28A0092B-C50C-407E-A947-70E740481C1C}">
-                          <a14:useLocalDpi xmlns:a14="http://schemas.microsoft.com/office/drawing/2010/main" xmlns:wps="http://schemas.microsoft.com/office/word/2010/wordprocessingShape" xmlns:wpi="http://schemas.microsoft.com/office/word/2010/wordprocessingInk" xmlns:wpg="http://schemas.microsoft.com/office/word/2010/wordprocessingGroup" xmlns:w14="http://schemas.microsoft.com/office/word/2010/wordml" xmlns:w="http://schemas.openxmlformats.org/wordprocessingml/2006/main" xmlns:w10="urn:schemas-microsoft-com:office:word" xmlns:wp14="http://schemas.microsoft.com/office/word/2010/wordprocessingDrawing" xmlns:v="urn:schemas-microsoft-com:vml" xmlns:o="urn:schemas-microsoft-com:office:office" xmlns:mc="http://schemas.openxmlformats.org/markup-compatibility/2006" xmlns:wpc="http://schemas.microsoft.com/office/word/2010/wordprocessingCanvas" xmlns="" val="0"/>
+                          <a14:useLocalDpi xmlns="" xmlns:wpc="http://schemas.microsoft.com/office/word/2010/wordprocessingCanvas" xmlns:mc="http://schemas.openxmlformats.org/markup-compatibility/2006" xmlns:o="urn:schemas-microsoft-com:office:office" xmlns:v="urn:schemas-microsoft-com:vml" xmlns:wp14="http://schemas.microsoft.com/office/word/2010/wordprocessingDrawing" xmlns:w10="urn:schemas-microsoft-com:office:word" xmlns:w="http://schemas.openxmlformats.org/wordprocessingml/2006/main" xmlns:w14="http://schemas.microsoft.com/office/word/2010/wordml" xmlns:wpg="http://schemas.microsoft.com/office/word/2010/wordprocessingGroup" xmlns:wpi="http://schemas.microsoft.com/office/word/2010/wordprocessingInk" xmlns:wps="http://schemas.microsoft.com/office/word/2010/wordprocessingShape" xmlns:a14="http://schemas.microsoft.com/office/drawing/2010/main" val="0"/>
                         </a:ext>
                       </a:extLst>
                     </a:blip>
@@ -2049,7 +2049,7 @@
                     <a:blip r:embed="rId10" cstate="print">
                       <a:extLst>
                         <a:ext uri="{28A0092B-C50C-407E-A947-70E740481C1C}">
-                          <a14:useLocalDpi xmlns:a14="http://schemas.microsoft.com/office/drawing/2010/main" xmlns:wps="http://schemas.microsoft.com/office/word/2010/wordprocessingShape" xmlns:wpi="http://schemas.microsoft.com/office/word/2010/wordprocessingInk" xmlns:wpg="http://schemas.microsoft.com/office/word/2010/wordprocessingGroup" xmlns:w14="http://schemas.microsoft.com/office/word/2010/wordml" xmlns:w="http://schemas.openxmlformats.org/wordprocessingml/2006/main" xmlns:w10="urn:schemas-microsoft-com:office:word" xmlns:wp14="http://schemas.microsoft.com/office/word/2010/wordprocessingDrawing" xmlns:v="urn:schemas-microsoft-com:vml" xmlns:o="urn:schemas-microsoft-com:office:office" xmlns:mc="http://schemas.openxmlformats.org/markup-compatibility/2006" xmlns:wpc="http://schemas.microsoft.com/office/word/2010/wordprocessingCanvas" xmlns="" val="0"/>
+                          <a14:useLocalDpi xmlns="" xmlns:wpc="http://schemas.microsoft.com/office/word/2010/wordprocessingCanvas" xmlns:mc="http://schemas.openxmlformats.org/markup-compatibility/2006" xmlns:o="urn:schemas-microsoft-com:office:office" xmlns:v="urn:schemas-microsoft-com:vml" xmlns:wp14="http://schemas.microsoft.com/office/word/2010/wordprocessingDrawing" xmlns:w10="urn:schemas-microsoft-com:office:word" xmlns:w="http://schemas.openxmlformats.org/wordprocessingml/2006/main" xmlns:w14="http://schemas.microsoft.com/office/word/2010/wordml" xmlns:wpg="http://schemas.microsoft.com/office/word/2010/wordprocessingGroup" xmlns:wpi="http://schemas.microsoft.com/office/word/2010/wordprocessingInk" xmlns:wps="http://schemas.microsoft.com/office/word/2010/wordprocessingShape" xmlns:a14="http://schemas.microsoft.com/office/drawing/2010/main" val="0"/>
                         </a:ext>
                       </a:extLst>
                     </a:blip>
@@ -3031,7 +3031,7 @@
                     <a:blip r:embed="rId12">
                       <a:extLst>
                         <a:ext uri="{28A0092B-C50C-407E-A947-70E740481C1C}">
-                          <a14:useLocalDpi xmlns:a14="http://schemas.microsoft.com/office/drawing/2010/main" xmlns:wps="http://schemas.microsoft.com/office/word/2010/wordprocessingShape" xmlns:wpi="http://schemas.microsoft.com/office/word/2010/wordprocessingInk" xmlns:wpg="http://schemas.microsoft.com/office/word/2010/wordprocessingGroup" xmlns:w14="http://schemas.microsoft.com/office/word/2010/wordml" xmlns:w="http://schemas.openxmlformats.org/wordprocessingml/2006/main" xmlns:w10="urn:schemas-microsoft-com:office:word" xmlns:wp14="http://schemas.microsoft.com/office/word/2010/wordprocessingDrawing" xmlns:v="urn:schemas-microsoft-com:vml" xmlns:o="urn:schemas-microsoft-com:office:office" xmlns:mc="http://schemas.openxmlformats.org/markup-compatibility/2006" xmlns:wpc="http://schemas.microsoft.com/office/word/2010/wordprocessingCanvas" xmlns="" val="0"/>
+                          <a14:useLocalDpi xmlns="" xmlns:wpc="http://schemas.microsoft.com/office/word/2010/wordprocessingCanvas" xmlns:mc="http://schemas.openxmlformats.org/markup-compatibility/2006" xmlns:o="urn:schemas-microsoft-com:office:office" xmlns:v="urn:schemas-microsoft-com:vml" xmlns:wp14="http://schemas.microsoft.com/office/word/2010/wordprocessingDrawing" xmlns:w10="urn:schemas-microsoft-com:office:word" xmlns:w="http://schemas.openxmlformats.org/wordprocessingml/2006/main" xmlns:w14="http://schemas.microsoft.com/office/word/2010/wordml" xmlns:wpg="http://schemas.microsoft.com/office/word/2010/wordprocessingGroup" xmlns:wpi="http://schemas.microsoft.com/office/word/2010/wordprocessingInk" xmlns:wps="http://schemas.microsoft.com/office/word/2010/wordprocessingShape" xmlns:a14="http://schemas.microsoft.com/office/drawing/2010/main" val="0"/>
                         </a:ext>
                       </a:extLst>
                     </a:blip>
@@ -3117,7 +3117,7 @@
                     <a:blip r:embed="rId13" cstate="print">
                       <a:extLst>
                         <a:ext uri="{28A0092B-C50C-407E-A947-70E740481C1C}">
-                          <a14:useLocalDpi xmlns:a14="http://schemas.microsoft.com/office/drawing/2010/main" xmlns:wps="http://schemas.microsoft.com/office/word/2010/wordprocessingShape" xmlns:wpi="http://schemas.microsoft.com/office/word/2010/wordprocessingInk" xmlns:wpg="http://schemas.microsoft.com/office/word/2010/wordprocessingGroup" xmlns:w14="http://schemas.microsoft.com/office/word/2010/wordml" xmlns:w="http://schemas.openxmlformats.org/wordprocessingml/2006/main" xmlns:w10="urn:schemas-microsoft-com:office:word" xmlns:wp14="http://schemas.microsoft.com/office/word/2010/wordprocessingDrawing" xmlns:v="urn:schemas-microsoft-com:vml" xmlns:o="urn:schemas-microsoft-com:office:office" xmlns:mc="http://schemas.openxmlformats.org/markup-compatibility/2006" xmlns:wpc="http://schemas.microsoft.com/office/word/2010/wordprocessingCanvas" xmlns="" val="0"/>
+                          <a14:useLocalDpi xmlns="" xmlns:wpc="http://schemas.microsoft.com/office/word/2010/wordprocessingCanvas" xmlns:mc="http://schemas.openxmlformats.org/markup-compatibility/2006" xmlns:o="urn:schemas-microsoft-com:office:office" xmlns:v="urn:schemas-microsoft-com:vml" xmlns:wp14="http://schemas.microsoft.com/office/word/2010/wordprocessingDrawing" xmlns:w10="urn:schemas-microsoft-com:office:word" xmlns:w="http://schemas.openxmlformats.org/wordprocessingml/2006/main" xmlns:w14="http://schemas.microsoft.com/office/word/2010/wordml" xmlns:wpg="http://schemas.microsoft.com/office/word/2010/wordprocessingGroup" xmlns:wpi="http://schemas.microsoft.com/office/word/2010/wordprocessingInk" xmlns:wps="http://schemas.microsoft.com/office/word/2010/wordprocessingShape" xmlns:a14="http://schemas.microsoft.com/office/drawing/2010/main" val="0"/>
                         </a:ext>
                       </a:extLst>
                     </a:blip>
@@ -3165,7 +3165,6 @@
     <w:p>
       <w:pPr>
         <w:pStyle w:val="Lgende"/>
-        <w:jc w:val="center"/>
       </w:pPr>
     </w:p>
     <w:p>
@@ -3288,7 +3287,7 @@
         <w:rPr>
           <w:i w:val="0"/>
         </w:rPr>
-        <w:t xml:space="preserve">'horloge des changements d'états sera plus lente que celle des rendus. En général, l'horloge des changements d'états sera dans les 4-12Hz alors que celle des rendus dans les 30-60Hz. En conséquence, il faut interpoler entre deux changements d'états pour pouvoir obtenir un rendu lisse : </w:t>
+        <w:t xml:space="preserve">'horloge des changements d'états sera plus lente que celle des rendus. En conséquence, il faut interpoler entre deux changements d'états pour pouvoir obtenir un rendu lisse : </w:t>
       </w:r>
     </w:p>
     <w:p>
@@ -3500,27 +3499,27 @@
         <w:rPr>
           <w:i w:val="0"/>
         </w:rPr>
-        <w:t xml:space="preserve"> est de donner les informations basiques pour former les éléments bas-niveau à transmettre à la carte graphique. Ces informations sont données à une implantation de Surface. Cette implantation non représentée dans le diagramme, dépendra de la librairie graphique </w:t>
+        <w:t xml:space="preserve"> est de donner les informations basiques pour former les éléments bas-niveau à transmettre à la carte graphique. Ces informations sont données à une implantation de Surface. Cette implantation non représentée dans le diagramme, dépendra de la librairie graphique choisie. L'ensemble classe </w:t>
+      </w:r>
+      <w:r>
+        <w:rPr>
+          <w:i w:val="0"/>
+          <w:u w:val="single"/>
+        </w:rPr>
+        <w:t>Surface</w:t>
+      </w:r>
+      <w:r>
+        <w:rPr>
+          <w:i w:val="0"/>
+        </w:rPr>
+        <w:t xml:space="preserve"> avec ses implantations suivent donc un patron de conception de </w:t>
       </w:r>
       <w:r>
         <w:rPr>
           <w:i w:val="0"/>
         </w:rPr>
         <w:lastRenderedPageBreak/>
-        <w:t xml:space="preserve">choisie. L'ensemble classe </w:t>
-      </w:r>
-      <w:r>
-        <w:rPr>
-          <w:i w:val="0"/>
-          <w:u w:val="single"/>
-        </w:rPr>
-        <w:t>Surface</w:t>
-      </w:r>
-      <w:r>
-        <w:rPr>
-          <w:i w:val="0"/>
-        </w:rPr>
-        <w:t xml:space="preserve"> avec ses implantations suivent donc un patron de conception de type Adapter. La première information donnée est la text</w:t>
+        <w:t>type Adapter. La première information donnée est la text</w:t>
       </w:r>
       <w:r>
         <w:rPr>
@@ -3940,22 +3939,23 @@
         <w:t>(), qui permet de transmettre le moment précis où un état vient de changer. C'est grâce à ces astuces que l'on peut voir les personnages se déplacer à 60 images par secondes même si le jeu évolue bien plus lentement, par exemple à 4 changements d'état par seconde.</w:t>
       </w:r>
     </w:p>
+    <w:p>
+      <w:pPr>
+        <w:sectPr>
+          <w:pgSz w:w="11906" w:h="16838"/>
+          <w:pgMar w:top="1134" w:right="1134" w:bottom="1474" w:left="1134" w:header="720" w:footer="1134" w:gutter="0"/>
+          <w:cols w:space="720"/>
+          <w:docGrid w:linePitch="326"/>
+        </w:sectPr>
+      </w:pPr>
+    </w:p>
     <w:p/>
-    <w:p/>
-    <w:p/>
-    <w:p/>
-    <w:p/>
-    <w:p/>
-    <w:p/>
-    <w:p/>
-    <w:p/>
     <w:p>
       <w:pPr>
         <w:pStyle w:val="Titre2"/>
       </w:pPr>
       <w:bookmarkStart w:id="18" w:name="_Toc433910476"/>
       <w:r>
-        <w:lastRenderedPageBreak/>
         <w:t>Exemple de rendu</w:t>
       </w:r>
       <w:bookmarkEnd w:id="18"/>
@@ -4095,6 +4095,12 @@
       <w:pPr>
         <w:pStyle w:val="Lgende"/>
         <w:jc w:val="center"/>
+        <w:sectPr>
+          <w:pgSz w:w="16838" w:h="11906" w:orient="landscape"/>
+          <w:pgMar w:top="1134" w:right="1474" w:bottom="1134" w:left="1134" w:header="720" w:footer="1134" w:gutter="0"/>
+          <w:cols w:space="720"/>
+          <w:docGrid w:linePitch="326"/>
+        </w:sectPr>
       </w:pPr>
       <w:r>
         <w:t>6</w:t>
@@ -4103,9 +4109,388 @@
         <w:t>: Diagramme de classe pour le rendu</w:t>
       </w:r>
     </w:p>
+    <w:p>
+      <w:pPr>
+        <w:pStyle w:val="Titre1"/>
+        <w:jc w:val="both"/>
+        <w:rPr>
+          <w:color w:val="B10044"/>
+        </w:rPr>
+      </w:pPr>
+      <w:r>
+        <w:rPr>
+          <w:color w:val="B10044"/>
+        </w:rPr>
+        <w:lastRenderedPageBreak/>
+        <w:t>R</w:t>
+      </w:r>
+      <w:r>
+        <w:rPr>
+          <w:color w:val="B10044"/>
+        </w:rPr>
+        <w:t>ègles de changement d’états et moteur de jeu</w:t>
+      </w:r>
+    </w:p>
+    <w:p>
+      <w:pPr>
+        <w:pStyle w:val="Titre2"/>
+      </w:pPr>
+      <w:r>
+        <w:t>Horloge globale</w:t>
+      </w:r>
+    </w:p>
+    <w:p>
+      <w:pPr>
+        <w:pStyle w:val="Textbody"/>
+        <w:rPr>
+          <w:color w:val="FF0000"/>
+        </w:rPr>
+      </w:pPr>
+      <w:r>
+        <w:rPr>
+          <w:color w:val="FF0000"/>
+        </w:rPr>
+        <w:t>????</w:t>
+      </w:r>
+    </w:p>
+    <w:p>
+      <w:pPr>
+        <w:pStyle w:val="Titre2"/>
+      </w:pPr>
+      <w:r>
+        <w:t>Changements extérieurs</w:t>
+      </w:r>
+    </w:p>
+    <w:p>
+      <w:pPr>
+        <w:pStyle w:val="Textbody"/>
+      </w:pPr>
+      <w:r>
+        <w:t>Les changements extérieurs sont provoqués par des commandes extérieures telles que l’appui sur une touche du clavier ou un clic de la souris, mais peut également provenir d’un ordre du réseau. Nous avons trois types de commandes :</w:t>
+      </w:r>
+    </w:p>
+    <w:p>
+      <w:pPr>
+        <w:pStyle w:val="Textbody"/>
+      </w:pPr>
+    </w:p>
+    <w:p>
+      <w:pPr>
+        <w:pStyle w:val="Textbody"/>
+        <w:numPr>
+          <w:ilvl w:val="0"/>
+          <w:numId w:val="9"/>
+        </w:numPr>
+      </w:pPr>
+      <w:r>
+        <w:t xml:space="preserve">Commandes principales : </w:t>
+      </w:r>
+    </w:p>
+    <w:p>
+      <w:pPr>
+        <w:pStyle w:val="Textbody"/>
+        <w:numPr>
+          <w:ilvl w:val="0"/>
+          <w:numId w:val="11"/>
+        </w:numPr>
+      </w:pPr>
+      <w:r>
+        <w:t>Charger un niveau : on fabrique un état initial à partir d’un fichier ;</w:t>
+      </w:r>
+    </w:p>
+    <w:p>
+      <w:pPr>
+        <w:pStyle w:val="Textbody"/>
+        <w:numPr>
+          <w:ilvl w:val="0"/>
+          <w:numId w:val="11"/>
+        </w:numPr>
+      </w:pPr>
+      <w:r>
+        <w:t>Nouvelle partie : on remet à l’état initial ;</w:t>
+      </w:r>
+    </w:p>
+    <w:p>
+      <w:pPr>
+        <w:pStyle w:val="Textbody"/>
+      </w:pPr>
+    </w:p>
+    <w:p>
+      <w:pPr>
+        <w:pStyle w:val="Textbody"/>
+        <w:numPr>
+          <w:ilvl w:val="0"/>
+          <w:numId w:val="9"/>
+        </w:numPr>
+      </w:pPr>
+      <w:r>
+        <w:t>Commandes Modes :</w:t>
+      </w:r>
+      <w:r>
+        <w:t xml:space="preserve"> on modifie le mode actuel du jeu comme par exemple « en pause » ou « rejouer la partie » ;</w:t>
+      </w:r>
+    </w:p>
+    <w:p>
+      <w:pPr>
+        <w:pStyle w:val="Textbody"/>
+        <w:ind w:left="720"/>
+      </w:pPr>
+    </w:p>
+    <w:p>
+      <w:pPr>
+        <w:pStyle w:val="Textbody"/>
+        <w:numPr>
+          <w:ilvl w:val="0"/>
+          <w:numId w:val="9"/>
+        </w:numPr>
+      </w:pPr>
+      <w:r>
+        <w:t>Commandes Direction Personnage : la direction du personnage est modifiée si cela est possible.</w:t>
+      </w:r>
+    </w:p>
+    <w:p>
+      <w:pPr>
+        <w:pStyle w:val="Paragraphedeliste"/>
+      </w:pPr>
+    </w:p>
+    <w:p>
+      <w:pPr>
+        <w:pStyle w:val="Titre2"/>
+      </w:pPr>
+      <w:r>
+        <w:t>Changements autonomes</w:t>
+      </w:r>
+    </w:p>
+    <w:p>
+      <w:pPr>
+        <w:pStyle w:val="Textbody"/>
+      </w:pPr>
+      <w:r>
+        <w:t xml:space="preserve">Les changements autonomes sont appliqués à chaque création ou mise à jour d’un état après les changements extérieurs. </w:t>
+      </w:r>
+    </w:p>
+    <w:p>
+      <w:pPr>
+        <w:pStyle w:val="Textbody"/>
+      </w:pPr>
+    </w:p>
+    <w:p>
+      <w:pPr>
+        <w:pStyle w:val="Textbody"/>
+      </w:pPr>
+      <w:r>
+        <w:t>Les règles sont pour la carte :</w:t>
+      </w:r>
+    </w:p>
+    <w:p>
+      <w:pPr>
+        <w:pStyle w:val="Textbody"/>
+        <w:numPr>
+          <w:ilvl w:val="0"/>
+          <w:numId w:val="12"/>
+        </w:numPr>
+      </w:pPr>
+      <w:r>
+        <w:t>Appliquer les règles de déplacement du personnage.</w:t>
+      </w:r>
+    </w:p>
+    <w:p>
+      <w:pPr>
+        <w:pStyle w:val="Textbody"/>
+        <w:numPr>
+          <w:ilvl w:val="0"/>
+          <w:numId w:val="12"/>
+        </w:numPr>
+      </w:pPr>
+      <w:r>
+        <w:t>Si le personnage rencontre un autre personnage, il peut discuter avec.</w:t>
+      </w:r>
+    </w:p>
+    <w:p>
+      <w:pPr>
+        <w:pStyle w:val="Textbody"/>
+        <w:numPr>
+          <w:ilvl w:val="0"/>
+          <w:numId w:val="12"/>
+        </w:numPr>
+      </w:pPr>
+      <w:r>
+        <w:t>Si le personnage est sur une case contenant un objet, il peut le ramasser s’il a de la place dans son inventaire.</w:t>
+      </w:r>
+    </w:p>
+    <w:p>
+      <w:pPr>
+        <w:pStyle w:val="Textbody"/>
+        <w:numPr>
+          <w:ilvl w:val="0"/>
+          <w:numId w:val="12"/>
+        </w:numPr>
+      </w:pPr>
+      <w:r>
+        <w:t>Suppression d’un objet dans l’inventaire si le joueur le souhaite</w:t>
+      </w:r>
+    </w:p>
+    <w:p>
+      <w:pPr>
+        <w:pStyle w:val="Textbody"/>
+      </w:pPr>
+    </w:p>
+    <w:p>
+      <w:pPr>
+        <w:pStyle w:val="Textbody"/>
+      </w:pPr>
+      <w:r>
+        <w:t>Les règles pour le combat :</w:t>
+      </w:r>
+    </w:p>
+    <w:p>
+      <w:pPr>
+        <w:pStyle w:val="Textbody"/>
+        <w:numPr>
+          <w:ilvl w:val="0"/>
+          <w:numId w:val="13"/>
+        </w:numPr>
+      </w:pPr>
+      <w:r>
+        <w:t>Appliquer les règles d’attaque du personnage</w:t>
+      </w:r>
+    </w:p>
+    <w:p>
+      <w:pPr>
+        <w:pStyle w:val="Textbody"/>
+        <w:numPr>
+          <w:ilvl w:val="0"/>
+          <w:numId w:val="13"/>
+        </w:numPr>
+        <w:rPr>
+          <w:color w:val="FF0000"/>
+        </w:rPr>
+      </w:pPr>
+      <w:r>
+        <w:rPr>
+          <w:color w:val="FF0000"/>
+        </w:rPr>
+        <w:t xml:space="preserve">Si les points de mana sont au maximum de la </w:t>
+      </w:r>
+      <w:r>
+        <w:rPr>
+          <w:color w:val="FF0000"/>
+        </w:rPr>
+        <w:t>jauge ?????</w:t>
+      </w:r>
+    </w:p>
+    <w:p>
+      <w:pPr>
+        <w:pStyle w:val="Textbody"/>
+        <w:numPr>
+          <w:ilvl w:val="0"/>
+          <w:numId w:val="13"/>
+        </w:numPr>
+      </w:pPr>
+      <w:r>
+        <w:rPr>
+          <w:color w:val="FF0000"/>
+        </w:rPr>
+        <w:t>Si les dégâts corps à corps ????</w:t>
+      </w:r>
+    </w:p>
+    <w:p>
+      <w:pPr>
+        <w:pStyle w:val="Textbody"/>
+        <w:numPr>
+          <w:ilvl w:val="0"/>
+          <w:numId w:val="13"/>
+        </w:numPr>
+      </w:pPr>
+      <w:r>
+        <w:t xml:space="preserve">Se défendre de l’attaque de l’adversaire et perdre des points de vie </w:t>
+      </w:r>
+    </w:p>
+    <w:p>
+      <w:pPr>
+        <w:pStyle w:val="Textbody"/>
+        <w:numPr>
+          <w:ilvl w:val="0"/>
+          <w:numId w:val="13"/>
+        </w:numPr>
+      </w:pPr>
+      <w:r>
+        <w:t>Recommencer à 1. Tant que les personnages ne sont pas morts.</w:t>
+      </w:r>
+    </w:p>
+    <w:p>
+      <w:pPr>
+        <w:pStyle w:val="Textbody"/>
+      </w:pPr>
+    </w:p>
+    <w:p>
+      <w:pPr>
+        <w:pStyle w:val="Textbody"/>
+        <w:rPr>
+          <w:color w:val="FF0000"/>
+        </w:rPr>
+      </w:pPr>
+      <w:r>
+        <w:rPr>
+          <w:color w:val="FF0000"/>
+        </w:rPr>
+        <w:t xml:space="preserve">A faire demain </w:t>
+      </w:r>
+    </w:p>
+    <w:p>
+      <w:pPr>
+        <w:pStyle w:val="Textbody"/>
+      </w:pPr>
+    </w:p>
+    <w:p>
+      <w:pPr>
+        <w:pStyle w:val="Titre2"/>
+      </w:pPr>
+      <w:r>
+        <w:lastRenderedPageBreak/>
+        <w:t xml:space="preserve">Conception logiciel </w:t>
+      </w:r>
+    </w:p>
+    <w:p>
+      <w:pPr>
+        <w:pStyle w:val="Titre2"/>
+      </w:pPr>
+      <w:r>
+        <w:t>Conception logiciel : extension pour l’IA</w:t>
+      </w:r>
+    </w:p>
+    <w:p>
+      <w:pPr>
+        <w:pStyle w:val="Titre2"/>
+      </w:pPr>
+      <w:r>
+        <w:t>Conception logiciel : extension pour la parrallélisation</w:t>
+      </w:r>
+    </w:p>
+    <w:p>
+      <w:pPr>
+        <w:pStyle w:val="Textbody"/>
+      </w:pPr>
+    </w:p>
+    <w:p>
+      <w:pPr>
+        <w:pStyle w:val="Textbody"/>
+      </w:pPr>
+    </w:p>
+    <w:p>
+      <w:pPr>
+        <w:pStyle w:val="Textbody"/>
+      </w:pPr>
+    </w:p>
+    <w:p>
+      <w:pPr>
+        <w:pStyle w:val="Lgende"/>
+        <w:jc w:val="center"/>
+      </w:pPr>
+    </w:p>
     <w:sectPr>
-      <w:pgSz w:w="16838" w:h="11906" w:orient="landscape"/>
-      <w:pgMar w:top="1134" w:right="1474" w:bottom="1134" w:left="1134" w:header="720" w:footer="1134" w:gutter="0"/>
+      <w:pgSz w:w="11906" w:h="16838"/>
+      <w:pgMar w:top="1134" w:right="1134" w:bottom="1474" w:left="1134" w:header="720" w:footer="1134" w:gutter="0"/>
       <w:cols w:space="720"/>
       <w:docGrid w:linePitch="326"/>
     </w:sectPr>
@@ -4194,7 +4579,7 @@
       <w:rPr>
         <w:noProof/>
       </w:rPr>
-      <w:t>1</w:t>
+      <w:t>2</w:t>
     </w:r>
     <w:r>
       <w:rPr>
@@ -4344,6 +4729,119 @@
     </w:lvl>
   </w:abstractNum>
   <w:abstractNum w:abstractNumId="1">
+    <w:nsid w:val="01F23CA2"/>
+    <w:multiLevelType w:val="hybridMultilevel"/>
+    <w:tmpl w:val="99D88566"/>
+    <w:lvl w:ilvl="0" w:tplc="10529770">
+      <w:start w:val="1"/>
+      <w:numFmt w:val="bullet"/>
+      <w:lvlText w:val=""/>
+      <w:lvlJc w:val="left"/>
+      <w:pPr>
+        <w:ind w:left="2138" w:hanging="360"/>
+      </w:pPr>
+      <w:rPr>
+        <w:rFonts w:ascii="Wingdings" w:hAnsi="Wingdings" w:hint="default"/>
+      </w:rPr>
+    </w:lvl>
+    <w:lvl w:ilvl="1" w:tplc="040C0003" w:tentative="1">
+      <w:start w:val="1"/>
+      <w:numFmt w:val="bullet"/>
+      <w:lvlText w:val="o"/>
+      <w:lvlJc w:val="left"/>
+      <w:pPr>
+        <w:ind w:left="2858" w:hanging="360"/>
+      </w:pPr>
+      <w:rPr>
+        <w:rFonts w:ascii="Courier New" w:hAnsi="Courier New" w:cs="Courier New" w:hint="default"/>
+      </w:rPr>
+    </w:lvl>
+    <w:lvl w:ilvl="2" w:tplc="040C0005" w:tentative="1">
+      <w:start w:val="1"/>
+      <w:numFmt w:val="bullet"/>
+      <w:lvlText w:val=""/>
+      <w:lvlJc w:val="left"/>
+      <w:pPr>
+        <w:ind w:left="3578" w:hanging="360"/>
+      </w:pPr>
+      <w:rPr>
+        <w:rFonts w:ascii="Wingdings" w:hAnsi="Wingdings" w:hint="default"/>
+      </w:rPr>
+    </w:lvl>
+    <w:lvl w:ilvl="3" w:tplc="040C0001" w:tentative="1">
+      <w:start w:val="1"/>
+      <w:numFmt w:val="bullet"/>
+      <w:lvlText w:val=""/>
+      <w:lvlJc w:val="left"/>
+      <w:pPr>
+        <w:ind w:left="4298" w:hanging="360"/>
+      </w:pPr>
+      <w:rPr>
+        <w:rFonts w:ascii="Symbol" w:hAnsi="Symbol" w:hint="default"/>
+      </w:rPr>
+    </w:lvl>
+    <w:lvl w:ilvl="4" w:tplc="040C0003" w:tentative="1">
+      <w:start w:val="1"/>
+      <w:numFmt w:val="bullet"/>
+      <w:lvlText w:val="o"/>
+      <w:lvlJc w:val="left"/>
+      <w:pPr>
+        <w:ind w:left="5018" w:hanging="360"/>
+      </w:pPr>
+      <w:rPr>
+        <w:rFonts w:ascii="Courier New" w:hAnsi="Courier New" w:cs="Courier New" w:hint="default"/>
+      </w:rPr>
+    </w:lvl>
+    <w:lvl w:ilvl="5" w:tplc="040C0005" w:tentative="1">
+      <w:start w:val="1"/>
+      <w:numFmt w:val="bullet"/>
+      <w:lvlText w:val=""/>
+      <w:lvlJc w:val="left"/>
+      <w:pPr>
+        <w:ind w:left="5738" w:hanging="360"/>
+      </w:pPr>
+      <w:rPr>
+        <w:rFonts w:ascii="Wingdings" w:hAnsi="Wingdings" w:hint="default"/>
+      </w:rPr>
+    </w:lvl>
+    <w:lvl w:ilvl="6" w:tplc="040C0001" w:tentative="1">
+      <w:start w:val="1"/>
+      <w:numFmt w:val="bullet"/>
+      <w:lvlText w:val=""/>
+      <w:lvlJc w:val="left"/>
+      <w:pPr>
+        <w:ind w:left="6458" w:hanging="360"/>
+      </w:pPr>
+      <w:rPr>
+        <w:rFonts w:ascii="Symbol" w:hAnsi="Symbol" w:hint="default"/>
+      </w:rPr>
+    </w:lvl>
+    <w:lvl w:ilvl="7" w:tplc="040C0003" w:tentative="1">
+      <w:start w:val="1"/>
+      <w:numFmt w:val="bullet"/>
+      <w:lvlText w:val="o"/>
+      <w:lvlJc w:val="left"/>
+      <w:pPr>
+        <w:ind w:left="7178" w:hanging="360"/>
+      </w:pPr>
+      <w:rPr>
+        <w:rFonts w:ascii="Courier New" w:hAnsi="Courier New" w:cs="Courier New" w:hint="default"/>
+      </w:rPr>
+    </w:lvl>
+    <w:lvl w:ilvl="8" w:tplc="040C0005" w:tentative="1">
+      <w:start w:val="1"/>
+      <w:numFmt w:val="bullet"/>
+      <w:lvlText w:val=""/>
+      <w:lvlJc w:val="left"/>
+      <w:pPr>
+        <w:ind w:left="7898" w:hanging="360"/>
+      </w:pPr>
+      <w:rPr>
+        <w:rFonts w:ascii="Wingdings" w:hAnsi="Wingdings" w:hint="default"/>
+      </w:rPr>
+    </w:lvl>
+  </w:abstractNum>
+  <w:abstractNum w:abstractNumId="2">
     <w:nsid w:val="02651846"/>
     <w:multiLevelType w:val="hybridMultilevel"/>
     <w:tmpl w:val="C3449444"/>
@@ -4456,7 +4954,7 @@
       </w:rPr>
     </w:lvl>
   </w:abstractNum>
-  <w:abstractNum w:abstractNumId="2">
+  <w:abstractNum w:abstractNumId="3">
     <w:nsid w:val="0C233E30"/>
     <w:multiLevelType w:val="hybridMultilevel"/>
     <w:tmpl w:val="44F28C46"/>
@@ -4569,7 +5067,432 @@
       </w:rPr>
     </w:lvl>
   </w:abstractNum>
-  <w:abstractNum w:abstractNumId="3">
+  <w:abstractNum w:abstractNumId="4">
+    <w:nsid w:val="12905799"/>
+    <w:multiLevelType w:val="hybridMultilevel"/>
+    <w:tmpl w:val="954CF672"/>
+    <w:lvl w:ilvl="0" w:tplc="040C000F">
+      <w:start w:val="1"/>
+      <w:numFmt w:val="decimal"/>
+      <w:lvlText w:val="%1."/>
+      <w:lvlJc w:val="left"/>
+      <w:pPr>
+        <w:ind w:left="720" w:hanging="360"/>
+      </w:pPr>
+    </w:lvl>
+    <w:lvl w:ilvl="1" w:tplc="040C0019" w:tentative="1">
+      <w:start w:val="1"/>
+      <w:numFmt w:val="lowerLetter"/>
+      <w:lvlText w:val="%2."/>
+      <w:lvlJc w:val="left"/>
+      <w:pPr>
+        <w:ind w:left="1440" w:hanging="360"/>
+      </w:pPr>
+    </w:lvl>
+    <w:lvl w:ilvl="2" w:tplc="040C001B" w:tentative="1">
+      <w:start w:val="1"/>
+      <w:numFmt w:val="lowerRoman"/>
+      <w:lvlText w:val="%3."/>
+      <w:lvlJc w:val="right"/>
+      <w:pPr>
+        <w:ind w:left="2160" w:hanging="180"/>
+      </w:pPr>
+    </w:lvl>
+    <w:lvl w:ilvl="3" w:tplc="040C000F" w:tentative="1">
+      <w:start w:val="1"/>
+      <w:numFmt w:val="decimal"/>
+      <w:lvlText w:val="%4."/>
+      <w:lvlJc w:val="left"/>
+      <w:pPr>
+        <w:ind w:left="2880" w:hanging="360"/>
+      </w:pPr>
+    </w:lvl>
+    <w:lvl w:ilvl="4" w:tplc="040C0019" w:tentative="1">
+      <w:start w:val="1"/>
+      <w:numFmt w:val="lowerLetter"/>
+      <w:lvlText w:val="%5."/>
+      <w:lvlJc w:val="left"/>
+      <w:pPr>
+        <w:ind w:left="3600" w:hanging="360"/>
+      </w:pPr>
+    </w:lvl>
+    <w:lvl w:ilvl="5" w:tplc="040C001B" w:tentative="1">
+      <w:start w:val="1"/>
+      <w:numFmt w:val="lowerRoman"/>
+      <w:lvlText w:val="%6."/>
+      <w:lvlJc w:val="right"/>
+      <w:pPr>
+        <w:ind w:left="4320" w:hanging="180"/>
+      </w:pPr>
+    </w:lvl>
+    <w:lvl w:ilvl="6" w:tplc="040C000F" w:tentative="1">
+      <w:start w:val="1"/>
+      <w:numFmt w:val="decimal"/>
+      <w:lvlText w:val="%7."/>
+      <w:lvlJc w:val="left"/>
+      <w:pPr>
+        <w:ind w:left="5040" w:hanging="360"/>
+      </w:pPr>
+    </w:lvl>
+    <w:lvl w:ilvl="7" w:tplc="040C0019" w:tentative="1">
+      <w:start w:val="1"/>
+      <w:numFmt w:val="lowerLetter"/>
+      <w:lvlText w:val="%8."/>
+      <w:lvlJc w:val="left"/>
+      <w:pPr>
+        <w:ind w:left="5760" w:hanging="360"/>
+      </w:pPr>
+    </w:lvl>
+    <w:lvl w:ilvl="8" w:tplc="040C001B" w:tentative="1">
+      <w:start w:val="1"/>
+      <w:numFmt w:val="lowerRoman"/>
+      <w:lvlText w:val="%9."/>
+      <w:lvlJc w:val="right"/>
+      <w:pPr>
+        <w:ind w:left="6480" w:hanging="180"/>
+      </w:pPr>
+    </w:lvl>
+  </w:abstractNum>
+  <w:abstractNum w:abstractNumId="5">
+    <w:nsid w:val="26721A99"/>
+    <w:multiLevelType w:val="hybridMultilevel"/>
+    <w:tmpl w:val="8D50D4CA"/>
+    <w:lvl w:ilvl="0" w:tplc="040C000B">
+      <w:start w:val="1"/>
+      <w:numFmt w:val="bullet"/>
+      <w:lvlText w:val=""/>
+      <w:lvlJc w:val="left"/>
+      <w:pPr>
+        <w:ind w:left="720" w:hanging="360"/>
+      </w:pPr>
+      <w:rPr>
+        <w:rFonts w:ascii="Wingdings" w:hAnsi="Wingdings" w:hint="default"/>
+      </w:rPr>
+    </w:lvl>
+    <w:lvl w:ilvl="1" w:tplc="040C0003" w:tentative="1">
+      <w:start w:val="1"/>
+      <w:numFmt w:val="bullet"/>
+      <w:lvlText w:val="o"/>
+      <w:lvlJc w:val="left"/>
+      <w:pPr>
+        <w:ind w:left="1440" w:hanging="360"/>
+      </w:pPr>
+      <w:rPr>
+        <w:rFonts w:ascii="Courier New" w:hAnsi="Courier New" w:cs="Courier New" w:hint="default"/>
+      </w:rPr>
+    </w:lvl>
+    <w:lvl w:ilvl="2" w:tplc="040C0005" w:tentative="1">
+      <w:start w:val="1"/>
+      <w:numFmt w:val="bullet"/>
+      <w:lvlText w:val=""/>
+      <w:lvlJc w:val="left"/>
+      <w:pPr>
+        <w:ind w:left="2160" w:hanging="360"/>
+      </w:pPr>
+      <w:rPr>
+        <w:rFonts w:ascii="Wingdings" w:hAnsi="Wingdings" w:hint="default"/>
+      </w:rPr>
+    </w:lvl>
+    <w:lvl w:ilvl="3" w:tplc="040C0001" w:tentative="1">
+      <w:start w:val="1"/>
+      <w:numFmt w:val="bullet"/>
+      <w:lvlText w:val=""/>
+      <w:lvlJc w:val="left"/>
+      <w:pPr>
+        <w:ind w:left="2880" w:hanging="360"/>
+      </w:pPr>
+      <w:rPr>
+        <w:rFonts w:ascii="Symbol" w:hAnsi="Symbol" w:hint="default"/>
+      </w:rPr>
+    </w:lvl>
+    <w:lvl w:ilvl="4" w:tplc="040C0003" w:tentative="1">
+      <w:start w:val="1"/>
+      <w:numFmt w:val="bullet"/>
+      <w:lvlText w:val="o"/>
+      <w:lvlJc w:val="left"/>
+      <w:pPr>
+        <w:ind w:left="3600" w:hanging="360"/>
+      </w:pPr>
+      <w:rPr>
+        <w:rFonts w:ascii="Courier New" w:hAnsi="Courier New" w:cs="Courier New" w:hint="default"/>
+      </w:rPr>
+    </w:lvl>
+    <w:lvl w:ilvl="5" w:tplc="040C0005" w:tentative="1">
+      <w:start w:val="1"/>
+      <w:numFmt w:val="bullet"/>
+      <w:lvlText w:val=""/>
+      <w:lvlJc w:val="left"/>
+      <w:pPr>
+        <w:ind w:left="4320" w:hanging="360"/>
+      </w:pPr>
+      <w:rPr>
+        <w:rFonts w:ascii="Wingdings" w:hAnsi="Wingdings" w:hint="default"/>
+      </w:rPr>
+    </w:lvl>
+    <w:lvl w:ilvl="6" w:tplc="040C0001" w:tentative="1">
+      <w:start w:val="1"/>
+      <w:numFmt w:val="bullet"/>
+      <w:lvlText w:val=""/>
+      <w:lvlJc w:val="left"/>
+      <w:pPr>
+        <w:ind w:left="5040" w:hanging="360"/>
+      </w:pPr>
+      <w:rPr>
+        <w:rFonts w:ascii="Symbol" w:hAnsi="Symbol" w:hint="default"/>
+      </w:rPr>
+    </w:lvl>
+    <w:lvl w:ilvl="7" w:tplc="040C0003" w:tentative="1">
+      <w:start w:val="1"/>
+      <w:numFmt w:val="bullet"/>
+      <w:lvlText w:val="o"/>
+      <w:lvlJc w:val="left"/>
+      <w:pPr>
+        <w:ind w:left="5760" w:hanging="360"/>
+      </w:pPr>
+      <w:rPr>
+        <w:rFonts w:ascii="Courier New" w:hAnsi="Courier New" w:cs="Courier New" w:hint="default"/>
+      </w:rPr>
+    </w:lvl>
+    <w:lvl w:ilvl="8" w:tplc="040C0005" w:tentative="1">
+      <w:start w:val="1"/>
+      <w:numFmt w:val="bullet"/>
+      <w:lvlText w:val=""/>
+      <w:lvlJc w:val="left"/>
+      <w:pPr>
+        <w:ind w:left="6480" w:hanging="360"/>
+      </w:pPr>
+      <w:rPr>
+        <w:rFonts w:ascii="Wingdings" w:hAnsi="Wingdings" w:hint="default"/>
+      </w:rPr>
+    </w:lvl>
+  </w:abstractNum>
+  <w:abstractNum w:abstractNumId="6">
+    <w:nsid w:val="283D6DBB"/>
+    <w:multiLevelType w:val="hybridMultilevel"/>
+    <w:tmpl w:val="FF12FA66"/>
+    <w:lvl w:ilvl="0" w:tplc="040C000B">
+      <w:start w:val="1"/>
+      <w:numFmt w:val="bullet"/>
+      <w:lvlText w:val=""/>
+      <w:lvlJc w:val="left"/>
+      <w:pPr>
+        <w:ind w:left="720" w:hanging="360"/>
+      </w:pPr>
+      <w:rPr>
+        <w:rFonts w:ascii="Wingdings" w:hAnsi="Wingdings" w:hint="default"/>
+      </w:rPr>
+    </w:lvl>
+    <w:lvl w:ilvl="1" w:tplc="040C0003" w:tentative="1">
+      <w:start w:val="1"/>
+      <w:numFmt w:val="bullet"/>
+      <w:lvlText w:val="o"/>
+      <w:lvlJc w:val="left"/>
+      <w:pPr>
+        <w:ind w:left="1440" w:hanging="360"/>
+      </w:pPr>
+      <w:rPr>
+        <w:rFonts w:ascii="Courier New" w:hAnsi="Courier New" w:cs="Courier New" w:hint="default"/>
+      </w:rPr>
+    </w:lvl>
+    <w:lvl w:ilvl="2" w:tplc="040C0005" w:tentative="1">
+      <w:start w:val="1"/>
+      <w:numFmt w:val="bullet"/>
+      <w:lvlText w:val=""/>
+      <w:lvlJc w:val="left"/>
+      <w:pPr>
+        <w:ind w:left="2160" w:hanging="360"/>
+      </w:pPr>
+      <w:rPr>
+        <w:rFonts w:ascii="Wingdings" w:hAnsi="Wingdings" w:hint="default"/>
+      </w:rPr>
+    </w:lvl>
+    <w:lvl w:ilvl="3" w:tplc="040C0001" w:tentative="1">
+      <w:start w:val="1"/>
+      <w:numFmt w:val="bullet"/>
+      <w:lvlText w:val=""/>
+      <w:lvlJc w:val="left"/>
+      <w:pPr>
+        <w:ind w:left="2880" w:hanging="360"/>
+      </w:pPr>
+      <w:rPr>
+        <w:rFonts w:ascii="Symbol" w:hAnsi="Symbol" w:hint="default"/>
+      </w:rPr>
+    </w:lvl>
+    <w:lvl w:ilvl="4" w:tplc="040C0003" w:tentative="1">
+      <w:start w:val="1"/>
+      <w:numFmt w:val="bullet"/>
+      <w:lvlText w:val="o"/>
+      <w:lvlJc w:val="left"/>
+      <w:pPr>
+        <w:ind w:left="3600" w:hanging="360"/>
+      </w:pPr>
+      <w:rPr>
+        <w:rFonts w:ascii="Courier New" w:hAnsi="Courier New" w:cs="Courier New" w:hint="default"/>
+      </w:rPr>
+    </w:lvl>
+    <w:lvl w:ilvl="5" w:tplc="040C0005" w:tentative="1">
+      <w:start w:val="1"/>
+      <w:numFmt w:val="bullet"/>
+      <w:lvlText w:val=""/>
+      <w:lvlJc w:val="left"/>
+      <w:pPr>
+        <w:ind w:left="4320" w:hanging="360"/>
+      </w:pPr>
+      <w:rPr>
+        <w:rFonts w:ascii="Wingdings" w:hAnsi="Wingdings" w:hint="default"/>
+      </w:rPr>
+    </w:lvl>
+    <w:lvl w:ilvl="6" w:tplc="040C0001" w:tentative="1">
+      <w:start w:val="1"/>
+      <w:numFmt w:val="bullet"/>
+      <w:lvlText w:val=""/>
+      <w:lvlJc w:val="left"/>
+      <w:pPr>
+        <w:ind w:left="5040" w:hanging="360"/>
+      </w:pPr>
+      <w:rPr>
+        <w:rFonts w:ascii="Symbol" w:hAnsi="Symbol" w:hint="default"/>
+      </w:rPr>
+    </w:lvl>
+    <w:lvl w:ilvl="7" w:tplc="040C0003" w:tentative="1">
+      <w:start w:val="1"/>
+      <w:numFmt w:val="bullet"/>
+      <w:lvlText w:val="o"/>
+      <w:lvlJc w:val="left"/>
+      <w:pPr>
+        <w:ind w:left="5760" w:hanging="360"/>
+      </w:pPr>
+      <w:rPr>
+        <w:rFonts w:ascii="Courier New" w:hAnsi="Courier New" w:cs="Courier New" w:hint="default"/>
+      </w:rPr>
+    </w:lvl>
+    <w:lvl w:ilvl="8" w:tplc="040C0005" w:tentative="1">
+      <w:start w:val="1"/>
+      <w:numFmt w:val="bullet"/>
+      <w:lvlText w:val=""/>
+      <w:lvlJc w:val="left"/>
+      <w:pPr>
+        <w:ind w:left="6480" w:hanging="360"/>
+      </w:pPr>
+      <w:rPr>
+        <w:rFonts w:ascii="Wingdings" w:hAnsi="Wingdings" w:hint="default"/>
+      </w:rPr>
+    </w:lvl>
+  </w:abstractNum>
+  <w:abstractNum w:abstractNumId="7">
+    <w:nsid w:val="48D149AD"/>
+    <w:multiLevelType w:val="hybridMultilevel"/>
+    <w:tmpl w:val="778E0D24"/>
+    <w:lvl w:ilvl="0" w:tplc="10529770">
+      <w:start w:val="1"/>
+      <w:numFmt w:val="bullet"/>
+      <w:lvlText w:val=""/>
+      <w:lvlJc w:val="left"/>
+      <w:pPr>
+        <w:ind w:left="1080" w:hanging="360"/>
+      </w:pPr>
+      <w:rPr>
+        <w:rFonts w:ascii="Wingdings" w:hAnsi="Wingdings" w:hint="default"/>
+      </w:rPr>
+    </w:lvl>
+    <w:lvl w:ilvl="1" w:tplc="040C0003" w:tentative="1">
+      <w:start w:val="1"/>
+      <w:numFmt w:val="bullet"/>
+      <w:lvlText w:val="o"/>
+      <w:lvlJc w:val="left"/>
+      <w:pPr>
+        <w:ind w:left="1800" w:hanging="360"/>
+      </w:pPr>
+      <w:rPr>
+        <w:rFonts w:ascii="Courier New" w:hAnsi="Courier New" w:cs="Courier New" w:hint="default"/>
+      </w:rPr>
+    </w:lvl>
+    <w:lvl w:ilvl="2" w:tplc="040C0005" w:tentative="1">
+      <w:start w:val="1"/>
+      <w:numFmt w:val="bullet"/>
+      <w:lvlText w:val=""/>
+      <w:lvlJc w:val="left"/>
+      <w:pPr>
+        <w:ind w:left="2520" w:hanging="360"/>
+      </w:pPr>
+      <w:rPr>
+        <w:rFonts w:ascii="Wingdings" w:hAnsi="Wingdings" w:hint="default"/>
+      </w:rPr>
+    </w:lvl>
+    <w:lvl w:ilvl="3" w:tplc="040C0001" w:tentative="1">
+      <w:start w:val="1"/>
+      <w:numFmt w:val="bullet"/>
+      <w:lvlText w:val=""/>
+      <w:lvlJc w:val="left"/>
+      <w:pPr>
+        <w:ind w:left="3240" w:hanging="360"/>
+      </w:pPr>
+      <w:rPr>
+        <w:rFonts w:ascii="Symbol" w:hAnsi="Symbol" w:hint="default"/>
+      </w:rPr>
+    </w:lvl>
+    <w:lvl w:ilvl="4" w:tplc="040C0003" w:tentative="1">
+      <w:start w:val="1"/>
+      <w:numFmt w:val="bullet"/>
+      <w:lvlText w:val="o"/>
+      <w:lvlJc w:val="left"/>
+      <w:pPr>
+        <w:ind w:left="3960" w:hanging="360"/>
+      </w:pPr>
+      <w:rPr>
+        <w:rFonts w:ascii="Courier New" w:hAnsi="Courier New" w:cs="Courier New" w:hint="default"/>
+      </w:rPr>
+    </w:lvl>
+    <w:lvl w:ilvl="5" w:tplc="040C0005" w:tentative="1">
+      <w:start w:val="1"/>
+      <w:numFmt w:val="bullet"/>
+      <w:lvlText w:val=""/>
+      <w:lvlJc w:val="left"/>
+      <w:pPr>
+        <w:ind w:left="4680" w:hanging="360"/>
+      </w:pPr>
+      <w:rPr>
+        <w:rFonts w:ascii="Wingdings" w:hAnsi="Wingdings" w:hint="default"/>
+      </w:rPr>
+    </w:lvl>
+    <w:lvl w:ilvl="6" w:tplc="040C0001" w:tentative="1">
+      <w:start w:val="1"/>
+      <w:numFmt w:val="bullet"/>
+      <w:lvlText w:val=""/>
+      <w:lvlJc w:val="left"/>
+      <w:pPr>
+        <w:ind w:left="5400" w:hanging="360"/>
+      </w:pPr>
+      <w:rPr>
+        <w:rFonts w:ascii="Symbol" w:hAnsi="Symbol" w:hint="default"/>
+      </w:rPr>
+    </w:lvl>
+    <w:lvl w:ilvl="7" w:tplc="040C0003" w:tentative="1">
+      <w:start w:val="1"/>
+      <w:numFmt w:val="bullet"/>
+      <w:lvlText w:val="o"/>
+      <w:lvlJc w:val="left"/>
+      <w:pPr>
+        <w:ind w:left="6120" w:hanging="360"/>
+      </w:pPr>
+      <w:rPr>
+        <w:rFonts w:ascii="Courier New" w:hAnsi="Courier New" w:cs="Courier New" w:hint="default"/>
+      </w:rPr>
+    </w:lvl>
+    <w:lvl w:ilvl="8" w:tplc="040C0005" w:tentative="1">
+      <w:start w:val="1"/>
+      <w:numFmt w:val="bullet"/>
+      <w:lvlText w:val=""/>
+      <w:lvlJc w:val="left"/>
+      <w:pPr>
+        <w:ind w:left="6840" w:hanging="360"/>
+      </w:pPr>
+      <w:rPr>
+        <w:rFonts w:ascii="Wingdings" w:hAnsi="Wingdings" w:hint="default"/>
+      </w:rPr>
+    </w:lvl>
+  </w:abstractNum>
+  <w:abstractNum w:abstractNumId="8">
     <w:nsid w:val="520438EF"/>
     <w:multiLevelType w:val="hybridMultilevel"/>
     <w:tmpl w:val="DBCA6D04"/>
@@ -4682,10 +5605,96 @@
       </w:rPr>
     </w:lvl>
   </w:abstractNum>
-  <w:abstractNum w:abstractNumId="4">
+  <w:abstractNum w:abstractNumId="9">
+    <w:nsid w:val="526240ED"/>
+    <w:multiLevelType w:val="hybridMultilevel"/>
+    <w:tmpl w:val="ED741A6C"/>
+    <w:lvl w:ilvl="0" w:tplc="040C000F">
+      <w:start w:val="1"/>
+      <w:numFmt w:val="decimal"/>
+      <w:lvlText w:val="%1."/>
+      <w:lvlJc w:val="left"/>
+      <w:pPr>
+        <w:ind w:left="720" w:hanging="360"/>
+      </w:pPr>
+    </w:lvl>
+    <w:lvl w:ilvl="1" w:tplc="040C0019" w:tentative="1">
+      <w:start w:val="1"/>
+      <w:numFmt w:val="lowerLetter"/>
+      <w:lvlText w:val="%2."/>
+      <w:lvlJc w:val="left"/>
+      <w:pPr>
+        <w:ind w:left="1440" w:hanging="360"/>
+      </w:pPr>
+    </w:lvl>
+    <w:lvl w:ilvl="2" w:tplc="040C001B" w:tentative="1">
+      <w:start w:val="1"/>
+      <w:numFmt w:val="lowerRoman"/>
+      <w:lvlText w:val="%3."/>
+      <w:lvlJc w:val="right"/>
+      <w:pPr>
+        <w:ind w:left="2160" w:hanging="180"/>
+      </w:pPr>
+    </w:lvl>
+    <w:lvl w:ilvl="3" w:tplc="040C000F" w:tentative="1">
+      <w:start w:val="1"/>
+      <w:numFmt w:val="decimal"/>
+      <w:lvlText w:val="%4."/>
+      <w:lvlJc w:val="left"/>
+      <w:pPr>
+        <w:ind w:left="2880" w:hanging="360"/>
+      </w:pPr>
+    </w:lvl>
+    <w:lvl w:ilvl="4" w:tplc="040C0019" w:tentative="1">
+      <w:start w:val="1"/>
+      <w:numFmt w:val="lowerLetter"/>
+      <w:lvlText w:val="%5."/>
+      <w:lvlJc w:val="left"/>
+      <w:pPr>
+        <w:ind w:left="3600" w:hanging="360"/>
+      </w:pPr>
+    </w:lvl>
+    <w:lvl w:ilvl="5" w:tplc="040C001B" w:tentative="1">
+      <w:start w:val="1"/>
+      <w:numFmt w:val="lowerRoman"/>
+      <w:lvlText w:val="%6."/>
+      <w:lvlJc w:val="right"/>
+      <w:pPr>
+        <w:ind w:left="4320" w:hanging="180"/>
+      </w:pPr>
+    </w:lvl>
+    <w:lvl w:ilvl="6" w:tplc="040C000F" w:tentative="1">
+      <w:start w:val="1"/>
+      <w:numFmt w:val="decimal"/>
+      <w:lvlText w:val="%7."/>
+      <w:lvlJc w:val="left"/>
+      <w:pPr>
+        <w:ind w:left="5040" w:hanging="360"/>
+      </w:pPr>
+    </w:lvl>
+    <w:lvl w:ilvl="7" w:tplc="040C0019" w:tentative="1">
+      <w:start w:val="1"/>
+      <w:numFmt w:val="lowerLetter"/>
+      <w:lvlText w:val="%8."/>
+      <w:lvlJc w:val="left"/>
+      <w:pPr>
+        <w:ind w:left="5760" w:hanging="360"/>
+      </w:pPr>
+    </w:lvl>
+    <w:lvl w:ilvl="8" w:tplc="040C001B" w:tentative="1">
+      <w:start w:val="1"/>
+      <w:numFmt w:val="lowerRoman"/>
+      <w:lvlText w:val="%9."/>
+      <w:lvlJc w:val="right"/>
+      <w:pPr>
+        <w:ind w:left="6480" w:hanging="180"/>
+      </w:pPr>
+    </w:lvl>
+  </w:abstractNum>
+  <w:abstractNum w:abstractNumId="10">
     <w:nsid w:val="54CB3CAA"/>
     <w:multiLevelType w:val="multilevel"/>
-    <w:tmpl w:val="FDF6753A"/>
+    <w:tmpl w:val="0BC4C3F8"/>
     <w:styleLink w:val="WWOutlineListStyle"/>
     <w:lvl w:ilvl="0">
       <w:start w:val="1"/>
@@ -4745,7 +5754,7 @@
       <w:lvlJc w:val="left"/>
     </w:lvl>
   </w:abstractNum>
-  <w:abstractNum w:abstractNumId="5">
+  <w:abstractNum w:abstractNumId="11">
     <w:nsid w:val="6F667B13"/>
     <w:multiLevelType w:val="hybridMultilevel"/>
     <w:tmpl w:val="3A80B3BA"/>
@@ -4858,7 +5867,7 @@
       </w:rPr>
     </w:lvl>
   </w:abstractNum>
-  <w:abstractNum w:abstractNumId="6">
+  <w:abstractNum w:abstractNumId="12">
     <w:nsid w:val="7976045C"/>
     <w:multiLevelType w:val="hybridMultilevel"/>
     <w:tmpl w:val="CA7A3848"/>
@@ -4972,25 +5981,55 @@
     </w:lvl>
   </w:abstractNum>
   <w:num w:numId="1">
-    <w:abstractNumId w:val="4"/>
+    <w:abstractNumId w:val="10"/>
+    <w:lvlOverride w:ilvl="0">
+      <w:lvl w:ilvl="0">
+        <w:start w:val="1"/>
+        <w:numFmt w:val="decimal"/>
+        <w:pStyle w:val="Titre1"/>
+        <w:lvlText w:val="%1"/>
+        <w:lvlJc w:val="left"/>
+        <w:rPr>
+          <w:color w:val="B10044"/>
+        </w:rPr>
+      </w:lvl>
+    </w:lvlOverride>
   </w:num>
   <w:num w:numId="2">
-    <w:abstractNumId w:val="3"/>
+    <w:abstractNumId w:val="8"/>
   </w:num>
   <w:num w:numId="3">
-    <w:abstractNumId w:val="5"/>
+    <w:abstractNumId w:val="11"/>
   </w:num>
   <w:num w:numId="4">
-    <w:abstractNumId w:val="6"/>
+    <w:abstractNumId w:val="12"/>
   </w:num>
   <w:num w:numId="5">
     <w:abstractNumId w:val="0"/>
   </w:num>
   <w:num w:numId="6">
+    <w:abstractNumId w:val="3"/>
+  </w:num>
+  <w:num w:numId="7">
     <w:abstractNumId w:val="2"/>
   </w:num>
-  <w:num w:numId="7">
+  <w:num w:numId="8">
+    <w:abstractNumId w:val="6"/>
+  </w:num>
+  <w:num w:numId="9">
+    <w:abstractNumId w:val="5"/>
+  </w:num>
+  <w:num w:numId="10">
     <w:abstractNumId w:val="1"/>
+  </w:num>
+  <w:num w:numId="11">
+    <w:abstractNumId w:val="7"/>
+  </w:num>
+  <w:num w:numId="12">
+    <w:abstractNumId w:val="9"/>
+  </w:num>
+  <w:num w:numId="13">
+    <w:abstractNumId w:val="4"/>
   </w:num>
 </w:numbering>
 </file>

</xml_diff>

<commit_message>
rapport section 5 IA simple
</commit_message>
<xml_diff>
--- a/rapport/Rapport.docx
+++ b/rapport/Rapport.docx
@@ -40,7 +40,7 @@
                     <a:blip r:embed="rId8">
                       <a:extLst>
                         <a:ext uri="{28A0092B-C50C-407E-A947-70E740481C1C}">
-                          <a14:useLocalDpi xmlns:a14="http://schemas.microsoft.com/office/drawing/2010/main" xmlns:wps="http://schemas.microsoft.com/office/word/2010/wordprocessingShape" xmlns:wpi="http://schemas.microsoft.com/office/word/2010/wordprocessingInk" xmlns:wpg="http://schemas.microsoft.com/office/word/2010/wordprocessingGroup" xmlns:w14="http://schemas.microsoft.com/office/word/2010/wordml" xmlns:w="http://schemas.openxmlformats.org/wordprocessingml/2006/main" xmlns:w10="urn:schemas-microsoft-com:office:word" xmlns:wp14="http://schemas.microsoft.com/office/word/2010/wordprocessingDrawing" xmlns:v="urn:schemas-microsoft-com:vml" xmlns:o="urn:schemas-microsoft-com:office:office" xmlns:mc="http://schemas.openxmlformats.org/markup-compatibility/2006" xmlns:wpc="http://schemas.microsoft.com/office/word/2010/wordprocessingCanvas" xmlns="" val="0"/>
+                          <a14:useLocalDpi xmlns="" xmlns:wpc="http://schemas.microsoft.com/office/word/2010/wordprocessingCanvas" xmlns:mc="http://schemas.openxmlformats.org/markup-compatibility/2006" xmlns:o="urn:schemas-microsoft-com:office:office" xmlns:v="urn:schemas-microsoft-com:vml" xmlns:wp14="http://schemas.microsoft.com/office/word/2010/wordprocessingDrawing" xmlns:w10="urn:schemas-microsoft-com:office:word" xmlns:w="http://schemas.openxmlformats.org/wordprocessingml/2006/main" xmlns:w14="http://schemas.microsoft.com/office/word/2010/wordml" xmlns:wpg="http://schemas.microsoft.com/office/word/2010/wordprocessingGroup" xmlns:wpi="http://schemas.microsoft.com/office/word/2010/wordprocessingInk" xmlns:wps="http://schemas.microsoft.com/office/word/2010/wordprocessingShape" xmlns:a14="http://schemas.microsoft.com/office/drawing/2010/main" val="0"/>
                         </a:ext>
                       </a:extLst>
                     </a:blip>
@@ -282,7 +282,7 @@
         </w:rPr>
         <w:fldChar w:fldCharType="separate"/>
       </w:r>
-      <w:hyperlink w:anchor="_Toc435117722" w:history="1">
+      <w:hyperlink w:anchor="_Toc435730728" w:history="1">
         <w:r>
           <w:rPr>
             <w:rStyle w:val="Lienhypertexte"/>
@@ -324,7 +324,7 @@
           <w:rPr>
             <w:noProof/>
           </w:rPr>
-          <w:instrText xml:space="preserve"> PAGEREF _Toc435117722 \h </w:instrText>
+          <w:instrText xml:space="preserve"> PAGEREF _Toc435730728 \h </w:instrText>
         </w:r>
         <w:r>
           <w:rPr>
@@ -367,7 +367,7 @@
           <w:lang w:eastAsia="fr-FR" w:bidi="ar-SA"/>
         </w:rPr>
       </w:pPr>
-      <w:hyperlink w:anchor="_Toc435117723" w:history="1">
+      <w:hyperlink w:anchor="_Toc435730729" w:history="1">
         <w:r>
           <w:rPr>
             <w:rStyle w:val="Lienhypertexte"/>
@@ -409,7 +409,7 @@
           <w:rPr>
             <w:noProof/>
           </w:rPr>
-          <w:instrText xml:space="preserve"> PAGEREF _Toc435117723 \h </w:instrText>
+          <w:instrText xml:space="preserve"> PAGEREF _Toc435730729 \h </w:instrText>
         </w:r>
         <w:r>
           <w:rPr>
@@ -452,7 +452,7 @@
           <w:lang w:eastAsia="fr-FR" w:bidi="ar-SA"/>
         </w:rPr>
       </w:pPr>
-      <w:hyperlink w:anchor="_Toc435117724" w:history="1">
+      <w:hyperlink w:anchor="_Toc435730730" w:history="1">
         <w:r>
           <w:rPr>
             <w:rStyle w:val="Lienhypertexte"/>
@@ -494,7 +494,7 @@
           <w:rPr>
             <w:noProof/>
           </w:rPr>
-          <w:instrText xml:space="preserve"> PAGEREF _Toc435117724 \h </w:instrText>
+          <w:instrText xml:space="preserve"> PAGEREF _Toc435730730 \h </w:instrText>
         </w:r>
         <w:r>
           <w:rPr>
@@ -537,7 +537,7 @@
           <w:lang w:eastAsia="fr-FR" w:bidi="ar-SA"/>
         </w:rPr>
       </w:pPr>
-      <w:hyperlink w:anchor="_Toc435117725" w:history="1">
+      <w:hyperlink w:anchor="_Toc435730731" w:history="1">
         <w:r>
           <w:rPr>
             <w:rStyle w:val="Lienhypertexte"/>
@@ -579,7 +579,7 @@
           <w:rPr>
             <w:noProof/>
           </w:rPr>
-          <w:instrText xml:space="preserve"> PAGEREF _Toc435117725 \h </w:instrText>
+          <w:instrText xml:space="preserve"> PAGEREF _Toc435730731 \h </w:instrText>
         </w:r>
         <w:r>
           <w:rPr>
@@ -622,7 +622,7 @@
           <w:lang w:eastAsia="fr-FR" w:bidi="ar-SA"/>
         </w:rPr>
       </w:pPr>
-      <w:hyperlink w:anchor="_Toc435117726" w:history="1">
+      <w:hyperlink w:anchor="_Toc435730732" w:history="1">
         <w:r>
           <w:rPr>
             <w:rStyle w:val="Lienhypertexte"/>
@@ -664,7 +664,7 @@
           <w:rPr>
             <w:noProof/>
           </w:rPr>
-          <w:instrText xml:space="preserve"> PAGEREF _Toc435117726 \h </w:instrText>
+          <w:instrText xml:space="preserve"> PAGEREF _Toc435730732 \h </w:instrText>
         </w:r>
         <w:r>
           <w:rPr>
@@ -707,7 +707,7 @@
           <w:lang w:eastAsia="fr-FR" w:bidi="ar-SA"/>
         </w:rPr>
       </w:pPr>
-      <w:hyperlink w:anchor="_Toc435117727" w:history="1">
+      <w:hyperlink w:anchor="_Toc435730733" w:history="1">
         <w:r>
           <w:rPr>
             <w:rStyle w:val="Lienhypertexte"/>
@@ -749,7 +749,7 @@
           <w:rPr>
             <w:noProof/>
           </w:rPr>
-          <w:instrText xml:space="preserve"> PAGEREF _Toc435117727 \h </w:instrText>
+          <w:instrText xml:space="preserve"> PAGEREF _Toc435730733 \h </w:instrText>
         </w:r>
         <w:r>
           <w:rPr>
@@ -792,7 +792,7 @@
           <w:lang w:eastAsia="fr-FR" w:bidi="ar-SA"/>
         </w:rPr>
       </w:pPr>
-      <w:hyperlink w:anchor="_Toc435117728" w:history="1">
+      <w:hyperlink w:anchor="_Toc435730734" w:history="1">
         <w:r>
           <w:rPr>
             <w:rStyle w:val="Lienhypertexte"/>
@@ -834,7 +834,7 @@
           <w:rPr>
             <w:noProof/>
           </w:rPr>
-          <w:instrText xml:space="preserve"> PAGEREF _Toc435117728 \h </w:instrText>
+          <w:instrText xml:space="preserve"> PAGEREF _Toc435730734 \h </w:instrText>
         </w:r>
         <w:r>
           <w:rPr>
@@ -877,7 +877,7 @@
           <w:lang w:eastAsia="fr-FR" w:bidi="ar-SA"/>
         </w:rPr>
       </w:pPr>
-      <w:hyperlink w:anchor="_Toc435117729" w:history="1">
+      <w:hyperlink w:anchor="_Toc435730735" w:history="1">
         <w:r>
           <w:rPr>
             <w:rStyle w:val="Lienhypertexte"/>
@@ -919,7 +919,7 @@
           <w:rPr>
             <w:noProof/>
           </w:rPr>
-          <w:instrText xml:space="preserve"> PAGEREF _Toc435117729 \h </w:instrText>
+          <w:instrText xml:space="preserve"> PAGEREF _Toc435730735 \h </w:instrText>
         </w:r>
         <w:r>
           <w:rPr>
@@ -962,7 +962,7 @@
           <w:lang w:eastAsia="fr-FR" w:bidi="ar-SA"/>
         </w:rPr>
       </w:pPr>
-      <w:hyperlink w:anchor="_Toc435117730" w:history="1">
+      <w:hyperlink w:anchor="_Toc435730736" w:history="1">
         <w:r>
           <w:rPr>
             <w:rStyle w:val="Lienhypertexte"/>
@@ -1004,7 +1004,7 @@
           <w:rPr>
             <w:noProof/>
           </w:rPr>
-          <w:instrText xml:space="preserve"> PAGEREF _Toc435117730 \h </w:instrText>
+          <w:instrText xml:space="preserve"> PAGEREF _Toc435730736 \h </w:instrText>
         </w:r>
         <w:r>
           <w:rPr>
@@ -1047,7 +1047,7 @@
           <w:lang w:eastAsia="fr-FR" w:bidi="ar-SA"/>
         </w:rPr>
       </w:pPr>
-      <w:hyperlink w:anchor="_Toc435117731" w:history="1">
+      <w:hyperlink w:anchor="_Toc435730737" w:history="1">
         <w:r>
           <w:rPr>
             <w:rStyle w:val="Lienhypertexte"/>
@@ -1089,7 +1089,7 @@
           <w:rPr>
             <w:noProof/>
           </w:rPr>
-          <w:instrText xml:space="preserve"> PAGEREF _Toc435117731 \h </w:instrText>
+          <w:instrText xml:space="preserve"> PAGEREF _Toc435730737 \h </w:instrText>
         </w:r>
         <w:r>
           <w:rPr>
@@ -1132,7 +1132,7 @@
           <w:lang w:eastAsia="fr-FR" w:bidi="ar-SA"/>
         </w:rPr>
       </w:pPr>
-      <w:hyperlink w:anchor="_Toc435117732" w:history="1">
+      <w:hyperlink w:anchor="_Toc435730738" w:history="1">
         <w:r>
           <w:rPr>
             <w:rStyle w:val="Lienhypertexte"/>
@@ -1174,7 +1174,7 @@
           <w:rPr>
             <w:noProof/>
           </w:rPr>
-          <w:instrText xml:space="preserve"> PAGEREF _Toc435117732 \h </w:instrText>
+          <w:instrText xml:space="preserve"> PAGEREF _Toc435730738 \h </w:instrText>
         </w:r>
         <w:r>
           <w:rPr>
@@ -1217,7 +1217,7 @@
           <w:lang w:eastAsia="fr-FR" w:bidi="ar-SA"/>
         </w:rPr>
       </w:pPr>
-      <w:hyperlink w:anchor="_Toc435117733" w:history="1">
+      <w:hyperlink w:anchor="_Toc435730739" w:history="1">
         <w:r>
           <w:rPr>
             <w:rStyle w:val="Lienhypertexte"/>
@@ -1259,7 +1259,7 @@
           <w:rPr>
             <w:noProof/>
           </w:rPr>
-          <w:instrText xml:space="preserve"> PAGEREF _Toc435117733 \h </w:instrText>
+          <w:instrText xml:space="preserve"> PAGEREF _Toc435730739 \h </w:instrText>
         </w:r>
         <w:r>
           <w:rPr>
@@ -1302,7 +1302,7 @@
           <w:lang w:eastAsia="fr-FR" w:bidi="ar-SA"/>
         </w:rPr>
       </w:pPr>
-      <w:hyperlink w:anchor="_Toc435117734" w:history="1">
+      <w:hyperlink w:anchor="_Toc435730740" w:history="1">
         <w:r>
           <w:rPr>
             <w:rStyle w:val="Lienhypertexte"/>
@@ -1344,7 +1344,7 @@
           <w:rPr>
             <w:noProof/>
           </w:rPr>
-          <w:instrText xml:space="preserve"> PAGEREF _Toc435117734 \h </w:instrText>
+          <w:instrText xml:space="preserve"> PAGEREF _Toc435730740 \h </w:instrText>
         </w:r>
         <w:r>
           <w:rPr>
@@ -1387,7 +1387,7 @@
           <w:lang w:eastAsia="fr-FR" w:bidi="ar-SA"/>
         </w:rPr>
       </w:pPr>
-      <w:hyperlink w:anchor="_Toc435117735" w:history="1">
+      <w:hyperlink w:anchor="_Toc435730741" w:history="1">
         <w:r>
           <w:rPr>
             <w:rStyle w:val="Lienhypertexte"/>
@@ -1429,7 +1429,7 @@
           <w:rPr>
             <w:noProof/>
           </w:rPr>
-          <w:instrText xml:space="preserve"> PAGEREF _Toc435117735 \h </w:instrText>
+          <w:instrText xml:space="preserve"> PAGEREF _Toc435730741 \h </w:instrText>
         </w:r>
         <w:r>
           <w:rPr>
@@ -1472,7 +1472,7 @@
           <w:lang w:eastAsia="fr-FR" w:bidi="ar-SA"/>
         </w:rPr>
       </w:pPr>
-      <w:hyperlink w:anchor="_Toc435117736" w:history="1">
+      <w:hyperlink w:anchor="_Toc435730742" w:history="1">
         <w:r>
           <w:rPr>
             <w:rStyle w:val="Lienhypertexte"/>
@@ -1514,7 +1514,7 @@
           <w:rPr>
             <w:noProof/>
           </w:rPr>
-          <w:instrText xml:space="preserve"> PAGEREF _Toc435117736 \h </w:instrText>
+          <w:instrText xml:space="preserve"> PAGEREF _Toc435730742 \h </w:instrText>
         </w:r>
         <w:r>
           <w:rPr>
@@ -1557,7 +1557,7 @@
           <w:lang w:eastAsia="fr-FR" w:bidi="ar-SA"/>
         </w:rPr>
       </w:pPr>
-      <w:hyperlink w:anchor="_Toc435117737" w:history="1">
+      <w:hyperlink w:anchor="_Toc435730743" w:history="1">
         <w:r>
           <w:rPr>
             <w:rStyle w:val="Lienhypertexte"/>
@@ -1599,7 +1599,7 @@
           <w:rPr>
             <w:noProof/>
           </w:rPr>
-          <w:instrText xml:space="preserve"> PAGEREF _Toc435117737 \h </w:instrText>
+          <w:instrText xml:space="preserve"> PAGEREF _Toc435730743 \h </w:instrText>
         </w:r>
         <w:r>
           <w:rPr>
@@ -1642,7 +1642,7 @@
           <w:lang w:eastAsia="fr-FR" w:bidi="ar-SA"/>
         </w:rPr>
       </w:pPr>
-      <w:hyperlink w:anchor="_Toc435117738" w:history="1">
+      <w:hyperlink w:anchor="_Toc435730744" w:history="1">
         <w:r>
           <w:rPr>
             <w:rStyle w:val="Lienhypertexte"/>
@@ -1684,7 +1684,7 @@
           <w:rPr>
             <w:noProof/>
           </w:rPr>
-          <w:instrText xml:space="preserve"> PAGEREF _Toc435117738 \h </w:instrText>
+          <w:instrText xml:space="preserve"> PAGEREF _Toc435730744 \h </w:instrText>
         </w:r>
         <w:r>
           <w:rPr>
@@ -1727,7 +1727,7 @@
           <w:lang w:eastAsia="fr-FR" w:bidi="ar-SA"/>
         </w:rPr>
       </w:pPr>
-      <w:hyperlink w:anchor="_Toc435117739" w:history="1">
+      <w:hyperlink w:anchor="_Toc435730745" w:history="1">
         <w:r>
           <w:rPr>
             <w:rStyle w:val="Lienhypertexte"/>
@@ -1769,7 +1769,7 @@
           <w:rPr>
             <w:noProof/>
           </w:rPr>
-          <w:instrText xml:space="preserve"> PAGEREF _Toc435117739 \h </w:instrText>
+          <w:instrText xml:space="preserve"> PAGEREF _Toc435730745 \h </w:instrText>
         </w:r>
         <w:r>
           <w:rPr>
@@ -1812,7 +1812,7 @@
           <w:lang w:eastAsia="fr-FR" w:bidi="ar-SA"/>
         </w:rPr>
       </w:pPr>
-      <w:hyperlink w:anchor="_Toc435117740" w:history="1">
+      <w:hyperlink w:anchor="_Toc435730746" w:history="1">
         <w:r>
           <w:rPr>
             <w:rStyle w:val="Lienhypertexte"/>
@@ -1854,7 +1854,7 @@
           <w:rPr>
             <w:noProof/>
           </w:rPr>
-          <w:instrText xml:space="preserve"> PAGEREF _Toc435117740 \h </w:instrText>
+          <w:instrText xml:space="preserve"> PAGEREF _Toc435730746 \h </w:instrText>
         </w:r>
         <w:r>
           <w:rPr>
@@ -1897,7 +1897,7 @@
           <w:lang w:eastAsia="fr-FR" w:bidi="ar-SA"/>
         </w:rPr>
       </w:pPr>
-      <w:hyperlink w:anchor="_Toc435117741" w:history="1">
+      <w:hyperlink w:anchor="_Toc435730747" w:history="1">
         <w:r>
           <w:rPr>
             <w:rStyle w:val="Lienhypertexte"/>
@@ -1939,7 +1939,7 @@
           <w:rPr>
             <w:noProof/>
           </w:rPr>
-          <w:instrText xml:space="preserve"> PAGEREF _Toc435117741 \h </w:instrText>
+          <w:instrText xml:space="preserve"> PAGEREF _Toc435730747 \h </w:instrText>
         </w:r>
         <w:r>
           <w:rPr>
@@ -1982,7 +1982,7 @@
           <w:lang w:eastAsia="fr-FR" w:bidi="ar-SA"/>
         </w:rPr>
       </w:pPr>
-      <w:hyperlink w:anchor="_Toc435117742" w:history="1">
+      <w:hyperlink w:anchor="_Toc435730748" w:history="1">
         <w:r>
           <w:rPr>
             <w:rStyle w:val="Lienhypertexte"/>
@@ -2024,7 +2024,7 @@
           <w:rPr>
             <w:noProof/>
           </w:rPr>
-          <w:instrText xml:space="preserve"> PAGEREF _Toc435117742 \h </w:instrText>
+          <w:instrText xml:space="preserve"> PAGEREF _Toc435730748 \h </w:instrText>
         </w:r>
         <w:r>
           <w:rPr>
@@ -2053,6 +2053,261 @@
     </w:p>
     <w:p>
       <w:pPr>
+        <w:pStyle w:val="TM1"/>
+        <w:tabs>
+          <w:tab w:val="left" w:pos="480"/>
+          <w:tab w:val="right" w:leader="dot" w:pos="9628"/>
+        </w:tabs>
+        <w:rPr>
+          <w:rFonts w:asciiTheme="minorHAnsi" w:eastAsiaTheme="minorEastAsia" w:hAnsiTheme="minorHAnsi" w:cstheme="minorBidi"/>
+          <w:noProof/>
+          <w:kern w:val="0"/>
+          <w:sz w:val="22"/>
+          <w:szCs w:val="22"/>
+          <w:lang w:eastAsia="fr-FR" w:bidi="ar-SA"/>
+        </w:rPr>
+      </w:pPr>
+      <w:hyperlink w:anchor="_Toc435730749" w:history="1">
+        <w:r>
+          <w:rPr>
+            <w:rStyle w:val="Lienhypertexte"/>
+            <w:noProof/>
+          </w:rPr>
+          <w:t>5</w:t>
+        </w:r>
+        <w:r>
+          <w:rPr>
+            <w:rFonts w:asciiTheme="minorHAnsi" w:eastAsiaTheme="minorEastAsia" w:hAnsiTheme="minorHAnsi" w:cstheme="minorBidi"/>
+            <w:noProof/>
+            <w:kern w:val="0"/>
+            <w:sz w:val="22"/>
+            <w:szCs w:val="22"/>
+            <w:lang w:eastAsia="fr-FR" w:bidi="ar-SA"/>
+          </w:rPr>
+          <w:tab/>
+        </w:r>
+        <w:r>
+          <w:rPr>
+            <w:rStyle w:val="Lienhypertexte"/>
+            <w:noProof/>
+          </w:rPr>
+          <w:t>Intelligence artificielle</w:t>
+        </w:r>
+        <w:r>
+          <w:rPr>
+            <w:noProof/>
+          </w:rPr>
+          <w:tab/>
+        </w:r>
+        <w:r>
+          <w:rPr>
+            <w:noProof/>
+          </w:rPr>
+          <w:fldChar w:fldCharType="begin"/>
+        </w:r>
+        <w:r>
+          <w:rPr>
+            <w:noProof/>
+          </w:rPr>
+          <w:instrText xml:space="preserve"> PAGEREF _Toc435730749 \h </w:instrText>
+        </w:r>
+        <w:r>
+          <w:rPr>
+            <w:noProof/>
+          </w:rPr>
+        </w:r>
+        <w:r>
+          <w:rPr>
+            <w:noProof/>
+          </w:rPr>
+          <w:fldChar w:fldCharType="separate"/>
+        </w:r>
+        <w:r>
+          <w:rPr>
+            <w:noProof/>
+          </w:rPr>
+          <w:t>16</w:t>
+        </w:r>
+        <w:r>
+          <w:rPr>
+            <w:noProof/>
+          </w:rPr>
+          <w:fldChar w:fldCharType="end"/>
+        </w:r>
+      </w:hyperlink>
+    </w:p>
+    <w:p>
+      <w:pPr>
+        <w:pStyle w:val="TM2"/>
+        <w:tabs>
+          <w:tab w:val="left" w:pos="880"/>
+          <w:tab w:val="right" w:leader="dot" w:pos="9628"/>
+        </w:tabs>
+        <w:rPr>
+          <w:rFonts w:asciiTheme="minorHAnsi" w:eastAsiaTheme="minorEastAsia" w:hAnsiTheme="minorHAnsi" w:cstheme="minorBidi"/>
+          <w:noProof/>
+          <w:kern w:val="0"/>
+          <w:sz w:val="22"/>
+          <w:szCs w:val="22"/>
+          <w:lang w:eastAsia="fr-FR" w:bidi="ar-SA"/>
+        </w:rPr>
+      </w:pPr>
+      <w:hyperlink w:anchor="_Toc435730750" w:history="1">
+        <w:r>
+          <w:rPr>
+            <w:rStyle w:val="Lienhypertexte"/>
+            <w:noProof/>
+          </w:rPr>
+          <w:t>5.1</w:t>
+        </w:r>
+        <w:r>
+          <w:rPr>
+            <w:rFonts w:asciiTheme="minorHAnsi" w:eastAsiaTheme="minorEastAsia" w:hAnsiTheme="minorHAnsi" w:cstheme="minorBidi"/>
+            <w:noProof/>
+            <w:kern w:val="0"/>
+            <w:sz w:val="22"/>
+            <w:szCs w:val="22"/>
+            <w:lang w:eastAsia="fr-FR" w:bidi="ar-SA"/>
+          </w:rPr>
+          <w:tab/>
+        </w:r>
+        <w:r>
+          <w:rPr>
+            <w:rStyle w:val="Lienhypertexte"/>
+            <w:noProof/>
+          </w:rPr>
+          <w:t>Stratégies</w:t>
+        </w:r>
+        <w:r>
+          <w:rPr>
+            <w:noProof/>
+          </w:rPr>
+          <w:tab/>
+        </w:r>
+        <w:r>
+          <w:rPr>
+            <w:noProof/>
+          </w:rPr>
+          <w:fldChar w:fldCharType="begin"/>
+        </w:r>
+        <w:r>
+          <w:rPr>
+            <w:noProof/>
+          </w:rPr>
+          <w:instrText xml:space="preserve"> PAGEREF _Toc435730750 \h </w:instrText>
+        </w:r>
+        <w:r>
+          <w:rPr>
+            <w:noProof/>
+          </w:rPr>
+        </w:r>
+        <w:r>
+          <w:rPr>
+            <w:noProof/>
+          </w:rPr>
+          <w:fldChar w:fldCharType="separate"/>
+        </w:r>
+        <w:r>
+          <w:rPr>
+            <w:noProof/>
+          </w:rPr>
+          <w:t>16</w:t>
+        </w:r>
+        <w:r>
+          <w:rPr>
+            <w:noProof/>
+          </w:rPr>
+          <w:fldChar w:fldCharType="end"/>
+        </w:r>
+      </w:hyperlink>
+    </w:p>
+    <w:p>
+      <w:pPr>
+        <w:pStyle w:val="TM3"/>
+        <w:tabs>
+          <w:tab w:val="left" w:pos="1320"/>
+          <w:tab w:val="right" w:leader="dot" w:pos="9628"/>
+        </w:tabs>
+        <w:rPr>
+          <w:rFonts w:asciiTheme="minorHAnsi" w:eastAsiaTheme="minorEastAsia" w:hAnsiTheme="minorHAnsi" w:cstheme="minorBidi"/>
+          <w:noProof/>
+          <w:kern w:val="0"/>
+          <w:sz w:val="22"/>
+          <w:szCs w:val="22"/>
+          <w:lang w:eastAsia="fr-FR" w:bidi="ar-SA"/>
+        </w:rPr>
+      </w:pPr>
+      <w:hyperlink w:anchor="_Toc435730751" w:history="1">
+        <w:r>
+          <w:rPr>
+            <w:rStyle w:val="Lienhypertexte"/>
+            <w:noProof/>
+          </w:rPr>
+          <w:t>5.1.1</w:t>
+        </w:r>
+        <w:r>
+          <w:rPr>
+            <w:rFonts w:asciiTheme="minorHAnsi" w:eastAsiaTheme="minorEastAsia" w:hAnsiTheme="minorHAnsi" w:cstheme="minorBidi"/>
+            <w:noProof/>
+            <w:kern w:val="0"/>
+            <w:sz w:val="22"/>
+            <w:szCs w:val="22"/>
+            <w:lang w:eastAsia="fr-FR" w:bidi="ar-SA"/>
+          </w:rPr>
+          <w:tab/>
+        </w:r>
+        <w:r>
+          <w:rPr>
+            <w:rStyle w:val="Lienhypertexte"/>
+            <w:noProof/>
+          </w:rPr>
+          <w:t>Intelligence minimale</w:t>
+        </w:r>
+        <w:r>
+          <w:rPr>
+            <w:noProof/>
+          </w:rPr>
+          <w:tab/>
+        </w:r>
+        <w:r>
+          <w:rPr>
+            <w:noProof/>
+          </w:rPr>
+          <w:fldChar w:fldCharType="begin"/>
+        </w:r>
+        <w:r>
+          <w:rPr>
+            <w:noProof/>
+          </w:rPr>
+          <w:instrText xml:space="preserve"> PAGEREF _Toc435730751 \h </w:instrText>
+        </w:r>
+        <w:r>
+          <w:rPr>
+            <w:noProof/>
+          </w:rPr>
+        </w:r>
+        <w:r>
+          <w:rPr>
+            <w:noProof/>
+          </w:rPr>
+          <w:fldChar w:fldCharType="separate"/>
+        </w:r>
+        <w:r>
+          <w:rPr>
+            <w:noProof/>
+          </w:rPr>
+          <w:t>16</w:t>
+        </w:r>
+        <w:r>
+          <w:rPr>
+            <w:noProof/>
+          </w:rPr>
+          <w:fldChar w:fldCharType="end"/>
+        </w:r>
+      </w:hyperlink>
+    </w:p>
+    <w:p>
+      <w:pPr>
         <w:pStyle w:val="Standard"/>
       </w:pPr>
       <w:r>
@@ -2087,7 +2342,7 @@
         </w:rPr>
       </w:pPr>
       <w:bookmarkStart w:id="1" w:name="__RefHeading__1316_824097905"/>
-      <w:bookmarkStart w:id="2" w:name="_Toc435117722"/>
+      <w:bookmarkStart w:id="2" w:name="_Toc435730728"/>
       <w:r>
         <w:rPr>
           <w:color w:val="B10044"/>
@@ -2103,7 +2358,7 @@
         <w:pStyle w:val="Titre2"/>
       </w:pPr>
       <w:bookmarkStart w:id="3" w:name="__RefHeading__1318_824097905"/>
-      <w:bookmarkStart w:id="4" w:name="_Toc435117723"/>
+      <w:bookmarkStart w:id="4" w:name="_Toc435730729"/>
       <w:r>
         <w:t>Présentation générale</w:t>
       </w:r>
@@ -2154,7 +2409,7 @@
         <w:pStyle w:val="Titre2"/>
       </w:pPr>
       <w:bookmarkStart w:id="5" w:name="__RefHeading__1320_824097905"/>
-      <w:bookmarkStart w:id="6" w:name="_Toc435117724"/>
+      <w:bookmarkStart w:id="6" w:name="_Toc435730730"/>
       <w:r>
         <w:t>Règles du jeu</w:t>
       </w:r>
@@ -2277,7 +2532,7 @@
                     <a:blip r:embed="rId9">
                       <a:extLst>
                         <a:ext uri="{28A0092B-C50C-407E-A947-70E740481C1C}">
-                          <a14:useLocalDpi xmlns:a14="http://schemas.microsoft.com/office/drawing/2010/main" xmlns:wps="http://schemas.microsoft.com/office/word/2010/wordprocessingShape" xmlns:wpi="http://schemas.microsoft.com/office/word/2010/wordprocessingInk" xmlns:wpg="http://schemas.microsoft.com/office/word/2010/wordprocessingGroup" xmlns:w14="http://schemas.microsoft.com/office/word/2010/wordml" xmlns:w="http://schemas.openxmlformats.org/wordprocessingml/2006/main" xmlns:w10="urn:schemas-microsoft-com:office:word" xmlns:wp14="http://schemas.microsoft.com/office/word/2010/wordprocessingDrawing" xmlns:v="urn:schemas-microsoft-com:vml" xmlns:o="urn:schemas-microsoft-com:office:office" xmlns:mc="http://schemas.openxmlformats.org/markup-compatibility/2006" xmlns:wpc="http://schemas.microsoft.com/office/word/2010/wordprocessingCanvas" xmlns="" val="0"/>
+                          <a14:useLocalDpi xmlns="" xmlns:wpc="http://schemas.microsoft.com/office/word/2010/wordprocessingCanvas" xmlns:mc="http://schemas.openxmlformats.org/markup-compatibility/2006" xmlns:o="urn:schemas-microsoft-com:office:office" xmlns:v="urn:schemas-microsoft-com:vml" xmlns:wp14="http://schemas.microsoft.com/office/word/2010/wordprocessingDrawing" xmlns:w10="urn:schemas-microsoft-com:office:word" xmlns:w="http://schemas.openxmlformats.org/wordprocessingml/2006/main" xmlns:w14="http://schemas.microsoft.com/office/word/2010/wordml" xmlns:wpg="http://schemas.microsoft.com/office/word/2010/wordprocessingGroup" xmlns:wpi="http://schemas.microsoft.com/office/word/2010/wordprocessingInk" xmlns:wps="http://schemas.microsoft.com/office/word/2010/wordprocessingShape" xmlns:a14="http://schemas.microsoft.com/office/drawing/2010/main" val="0"/>
                         </a:ext>
                       </a:extLst>
                     </a:blip>
@@ -2559,7 +2814,7 @@
                     <a:blip r:embed="rId10" cstate="print">
                       <a:extLst>
                         <a:ext uri="{28A0092B-C50C-407E-A947-70E740481C1C}">
-                          <a14:useLocalDpi xmlns:a14="http://schemas.microsoft.com/office/drawing/2010/main" xmlns:wps="http://schemas.microsoft.com/office/word/2010/wordprocessingShape" xmlns:wpi="http://schemas.microsoft.com/office/word/2010/wordprocessingInk" xmlns:wpg="http://schemas.microsoft.com/office/word/2010/wordprocessingGroup" xmlns:w14="http://schemas.microsoft.com/office/word/2010/wordml" xmlns:w="http://schemas.openxmlformats.org/wordprocessingml/2006/main" xmlns:w10="urn:schemas-microsoft-com:office:word" xmlns:wp14="http://schemas.microsoft.com/office/word/2010/wordprocessingDrawing" xmlns:v="urn:schemas-microsoft-com:vml" xmlns:o="urn:schemas-microsoft-com:office:office" xmlns:mc="http://schemas.openxmlformats.org/markup-compatibility/2006" xmlns:wpc="http://schemas.microsoft.com/office/word/2010/wordprocessingCanvas" xmlns="" val="0"/>
+                          <a14:useLocalDpi xmlns="" xmlns:wpc="http://schemas.microsoft.com/office/word/2010/wordprocessingCanvas" xmlns:mc="http://schemas.openxmlformats.org/markup-compatibility/2006" xmlns:o="urn:schemas-microsoft-com:office:office" xmlns:v="urn:schemas-microsoft-com:vml" xmlns:wp14="http://schemas.microsoft.com/office/word/2010/wordprocessingDrawing" xmlns:w10="urn:schemas-microsoft-com:office:word" xmlns:w="http://schemas.openxmlformats.org/wordprocessingml/2006/main" xmlns:w14="http://schemas.microsoft.com/office/word/2010/wordml" xmlns:wpg="http://schemas.microsoft.com/office/word/2010/wordprocessingGroup" xmlns:wpi="http://schemas.microsoft.com/office/word/2010/wordprocessingInk" xmlns:wps="http://schemas.microsoft.com/office/word/2010/wordprocessingShape" xmlns:a14="http://schemas.microsoft.com/office/drawing/2010/main" val="0"/>
                         </a:ext>
                       </a:extLst>
                     </a:blip>
@@ -2931,7 +3186,7 @@
           <w:color w:val="B10044"/>
         </w:rPr>
       </w:pPr>
-      <w:bookmarkStart w:id="7" w:name="_Toc435117725"/>
+      <w:bookmarkStart w:id="7" w:name="_Toc435730731"/>
       <w:r>
         <w:rPr>
           <w:color w:val="B10044"/>
@@ -2945,7 +3200,7 @@
       <w:pPr>
         <w:pStyle w:val="Titre2"/>
       </w:pPr>
-      <w:bookmarkStart w:id="8" w:name="_Toc435117726"/>
+      <w:bookmarkStart w:id="8" w:name="_Toc435730732"/>
       <w:r>
         <w:t>Description des états</w:t>
       </w:r>
@@ -3041,7 +3296,7 @@
       <w:pPr>
         <w:pStyle w:val="Titre3"/>
       </w:pPr>
-      <w:bookmarkStart w:id="9" w:name="_Toc435117727"/>
+      <w:bookmarkStart w:id="9" w:name="_Toc435730733"/>
       <w:r>
         <w:t>Etat éléments</w:t>
       </w:r>
@@ -3175,7 +3430,7 @@
       <w:pPr>
         <w:pStyle w:val="Titre3"/>
       </w:pPr>
-      <w:bookmarkStart w:id="10" w:name="_Toc435117728"/>
+      <w:bookmarkStart w:id="10" w:name="_Toc435730734"/>
       <w:r>
         <w:t>État éléments mobiles</w:t>
       </w:r>
@@ -3320,7 +3575,7 @@
       <w:pPr>
         <w:pStyle w:val="Titre3"/>
       </w:pPr>
-      <w:bookmarkStart w:id="11" w:name="_Toc435117729"/>
+      <w:bookmarkStart w:id="11" w:name="_Toc435730735"/>
       <w:r>
         <w:t>État général de la carte</w:t>
       </w:r>
@@ -3379,7 +3634,7 @@
       <w:pPr>
         <w:pStyle w:val="Titre3"/>
       </w:pPr>
-      <w:bookmarkStart w:id="12" w:name="_Toc435117730"/>
+      <w:bookmarkStart w:id="12" w:name="_Toc435730736"/>
       <w:r>
         <w:lastRenderedPageBreak/>
         <w:t xml:space="preserve">État </w:t>
@@ -3415,7 +3670,7 @@
       <w:pPr>
         <w:pStyle w:val="Titre3"/>
       </w:pPr>
-      <w:bookmarkStart w:id="13" w:name="_Toc435117731"/>
+      <w:bookmarkStart w:id="13" w:name="_Toc435730737"/>
       <w:r>
         <w:t>État général</w:t>
       </w:r>
@@ -3541,7 +3796,7 @@
                     <a:blip r:embed="rId12">
                       <a:extLst>
                         <a:ext uri="{28A0092B-C50C-407E-A947-70E740481C1C}">
-                          <a14:useLocalDpi xmlns:a14="http://schemas.microsoft.com/office/drawing/2010/main" xmlns:wps="http://schemas.microsoft.com/office/word/2010/wordprocessingShape" xmlns:wpi="http://schemas.microsoft.com/office/word/2010/wordprocessingInk" xmlns:wpg="http://schemas.microsoft.com/office/word/2010/wordprocessingGroup" xmlns:w14="http://schemas.microsoft.com/office/word/2010/wordml" xmlns:w="http://schemas.openxmlformats.org/wordprocessingml/2006/main" xmlns:w10="urn:schemas-microsoft-com:office:word" xmlns:wp14="http://schemas.microsoft.com/office/word/2010/wordprocessingDrawing" xmlns:v="urn:schemas-microsoft-com:vml" xmlns:o="urn:schemas-microsoft-com:office:office" xmlns:mc="http://schemas.openxmlformats.org/markup-compatibility/2006" xmlns:wpc="http://schemas.microsoft.com/office/word/2010/wordprocessingCanvas" xmlns="" val="0"/>
+                          <a14:useLocalDpi xmlns="" xmlns:wpc="http://schemas.microsoft.com/office/word/2010/wordprocessingCanvas" xmlns:mc="http://schemas.openxmlformats.org/markup-compatibility/2006" xmlns:o="urn:schemas-microsoft-com:office:office" xmlns:v="urn:schemas-microsoft-com:vml" xmlns:wp14="http://schemas.microsoft.com/office/word/2010/wordprocessingDrawing" xmlns:w10="urn:schemas-microsoft-com:office:word" xmlns:w="http://schemas.openxmlformats.org/wordprocessingml/2006/main" xmlns:w14="http://schemas.microsoft.com/office/word/2010/wordml" xmlns:wpg="http://schemas.microsoft.com/office/word/2010/wordprocessingGroup" xmlns:wpi="http://schemas.microsoft.com/office/word/2010/wordprocessingInk" xmlns:wps="http://schemas.microsoft.com/office/word/2010/wordprocessingShape" xmlns:a14="http://schemas.microsoft.com/office/drawing/2010/main" val="0"/>
                         </a:ext>
                       </a:extLst>
                     </a:blip>
@@ -3627,7 +3882,7 @@
                     <a:blip r:embed="rId13" cstate="print">
                       <a:extLst>
                         <a:ext uri="{28A0092B-C50C-407E-A947-70E740481C1C}">
-                          <a14:useLocalDpi xmlns:a14="http://schemas.microsoft.com/office/drawing/2010/main" xmlns:wps="http://schemas.microsoft.com/office/word/2010/wordprocessingShape" xmlns:wpi="http://schemas.microsoft.com/office/word/2010/wordprocessingInk" xmlns:wpg="http://schemas.microsoft.com/office/word/2010/wordprocessingGroup" xmlns:w14="http://schemas.microsoft.com/office/word/2010/wordml" xmlns:w="http://schemas.openxmlformats.org/wordprocessingml/2006/main" xmlns:w10="urn:schemas-microsoft-com:office:word" xmlns:wp14="http://schemas.microsoft.com/office/word/2010/wordprocessingDrawing" xmlns:v="urn:schemas-microsoft-com:vml" xmlns:o="urn:schemas-microsoft-com:office:office" xmlns:mc="http://schemas.openxmlformats.org/markup-compatibility/2006" xmlns:wpc="http://schemas.microsoft.com/office/word/2010/wordprocessingCanvas" xmlns="" val="0"/>
+                          <a14:useLocalDpi xmlns="" xmlns:wpc="http://schemas.microsoft.com/office/word/2010/wordprocessingCanvas" xmlns:mc="http://schemas.openxmlformats.org/markup-compatibility/2006" xmlns:o="urn:schemas-microsoft-com:office:office" xmlns:v="urn:schemas-microsoft-com:vml" xmlns:wp14="http://schemas.microsoft.com/office/word/2010/wordprocessingDrawing" xmlns:w10="urn:schemas-microsoft-com:office:word" xmlns:w="http://schemas.openxmlformats.org/wordprocessingml/2006/main" xmlns:w14="http://schemas.microsoft.com/office/word/2010/wordml" xmlns:wpg="http://schemas.microsoft.com/office/word/2010/wordprocessingGroup" xmlns:wpi="http://schemas.microsoft.com/office/word/2010/wordprocessingInk" xmlns:wps="http://schemas.microsoft.com/office/word/2010/wordprocessingShape" xmlns:a14="http://schemas.microsoft.com/office/drawing/2010/main" val="0"/>
                         </a:ext>
                       </a:extLst>
                     </a:blip>
@@ -3689,7 +3944,7 @@
           <w:color w:val="B10044"/>
         </w:rPr>
       </w:pPr>
-      <w:bookmarkStart w:id="14" w:name="_Toc435117732"/>
+      <w:bookmarkStart w:id="14" w:name="_Toc435730738"/>
       <w:r>
         <w:rPr>
           <w:color w:val="B10044"/>
@@ -3711,7 +3966,7 @@
       <w:pPr>
         <w:pStyle w:val="Titre2"/>
       </w:pPr>
-      <w:bookmarkStart w:id="15" w:name="_Toc435117733"/>
+      <w:bookmarkStart w:id="15" w:name="_Toc435730739"/>
       <w:r>
         <w:t>Stratégie de rendu d’un état</w:t>
       </w:r>
@@ -3911,7 +4166,7 @@
       <w:pPr>
         <w:pStyle w:val="Titre2"/>
       </w:pPr>
-      <w:bookmarkStart w:id="16" w:name="_Toc435117734"/>
+      <w:bookmarkStart w:id="16" w:name="_Toc435730740"/>
       <w:r>
         <w:t>Conception logicielle</w:t>
       </w:r>
@@ -4388,7 +4643,7 @@
       <w:pPr>
         <w:pStyle w:val="Titre2"/>
       </w:pPr>
-      <w:bookmarkStart w:id="17" w:name="_Toc435117735"/>
+      <w:bookmarkStart w:id="17" w:name="_Toc435730741"/>
       <w:r>
         <w:t>Conception logicielle : extension pour les animations</w:t>
       </w:r>
@@ -4464,7 +4719,7 @@
       <w:pPr>
         <w:pStyle w:val="Titre2"/>
       </w:pPr>
-      <w:bookmarkStart w:id="18" w:name="_Toc435117736"/>
+      <w:bookmarkStart w:id="18" w:name="_Toc435730742"/>
       <w:r>
         <w:t>Exemple de rendu</w:t>
       </w:r>
@@ -4633,7 +4888,7 @@
           <w:color w:val="B10044"/>
         </w:rPr>
       </w:pPr>
-      <w:bookmarkStart w:id="19" w:name="_Toc435117737"/>
+      <w:bookmarkStart w:id="19" w:name="_Toc435730743"/>
       <w:r>
         <w:rPr>
           <w:color w:val="B10044"/>
@@ -4653,7 +4908,7 @@
       <w:pPr>
         <w:pStyle w:val="Titre2"/>
       </w:pPr>
-      <w:bookmarkStart w:id="20" w:name="_Toc435117738"/>
+      <w:bookmarkStart w:id="20" w:name="_Toc435730744"/>
       <w:r>
         <w:t>Horloge globale</w:t>
       </w:r>
@@ -4701,7 +4956,7 @@
       <w:pPr>
         <w:pStyle w:val="Titre2"/>
       </w:pPr>
-      <w:bookmarkStart w:id="21" w:name="_Toc435117739"/>
+      <w:bookmarkStart w:id="21" w:name="_Toc435730745"/>
       <w:r>
         <w:t>Changements extérieurs</w:t>
       </w:r>
@@ -4803,7 +5058,7 @@
       <w:pPr>
         <w:pStyle w:val="Titre2"/>
       </w:pPr>
-      <w:bookmarkStart w:id="22" w:name="_Toc435117740"/>
+      <w:bookmarkStart w:id="22" w:name="_Toc435730746"/>
       <w:r>
         <w:t>Changements autonomes</w:t>
       </w:r>
@@ -4950,7 +5205,7 @@
       <w:pPr>
         <w:pStyle w:val="Titre2"/>
       </w:pPr>
-      <w:bookmarkStart w:id="23" w:name="_Toc435117741"/>
+      <w:bookmarkStart w:id="23" w:name="_Toc435730747"/>
       <w:r>
         <w:lastRenderedPageBreak/>
         <w:t>Conception logiciel</w:t>
@@ -5056,7 +5311,7 @@
       <w:pPr>
         <w:pStyle w:val="Titre2"/>
       </w:pPr>
-      <w:bookmarkStart w:id="24" w:name="_Toc435117742"/>
+      <w:bookmarkStart w:id="24" w:name="_Toc435730748"/>
       <w:r>
         <w:t>Conception logiciel : extension pour l’IA</w:t>
       </w:r>
@@ -5232,6 +5487,7 @@
           <w:color w:val="B10044"/>
         </w:rPr>
       </w:pPr>
+      <w:bookmarkStart w:id="25" w:name="_Toc435730749"/>
       <w:r>
         <w:rPr>
           <w:color w:val="B10044"/>
@@ -5239,14 +5495,17 @@
         <w:lastRenderedPageBreak/>
         <w:t>Intelligence artificielle</w:t>
       </w:r>
+      <w:bookmarkEnd w:id="25"/>
     </w:p>
     <w:p>
       <w:pPr>
         <w:pStyle w:val="Titre2"/>
       </w:pPr>
+      <w:bookmarkStart w:id="26" w:name="_Toc435730750"/>
       <w:r>
         <w:t>Stratégies</w:t>
       </w:r>
+      <w:bookmarkEnd w:id="26"/>
     </w:p>
     <w:p>
       <w:pPr>
@@ -5257,9 +5516,11 @@
       <w:pPr>
         <w:pStyle w:val="Titre3"/>
       </w:pPr>
+      <w:bookmarkStart w:id="27" w:name="_Toc435730751"/>
       <w:r>
         <w:t>Intelligence minimale</w:t>
       </w:r>
+      <w:bookmarkEnd w:id="27"/>
     </w:p>
     <w:p>
       <w:pPr>
@@ -5281,6 +5542,7 @@
           <w:sz w:val="24"/>
         </w:rPr>
       </w:pPr>
+      <w:bookmarkStart w:id="28" w:name="_Toc435730752"/>
       <w:r>
         <w:rPr>
           <w:rFonts w:ascii="Liberation sherif" w:hAnsi="Liberation sherif"/>
@@ -5297,7 +5559,17 @@
           <w:color w:val="auto"/>
           <w:sz w:val="24"/>
         </w:rPr>
-        <w:t xml:space="preserve">e sur les principes suivants : </w:t>
+        <w:t>e sur les principes suivants :</w:t>
+      </w:r>
+      <w:bookmarkEnd w:id="28"/>
+      <w:r>
+        <w:rPr>
+          <w:rFonts w:ascii="Liberation sherif" w:hAnsi="Liberation sherif"/>
+          <w:b w:val="0"/>
+          <w:color w:val="auto"/>
+          <w:sz w:val="24"/>
+        </w:rPr>
+        <w:t xml:space="preserve"> </w:t>
       </w:r>
     </w:p>
     <w:p>
@@ -5324,6 +5596,7 @@
           <w:sz w:val="24"/>
         </w:rPr>
       </w:pPr>
+      <w:bookmarkStart w:id="29" w:name="_Toc435730753"/>
       <w:r>
         <w:rPr>
           <w:rFonts w:ascii="Liberation sherif" w:hAnsi="Liberation sherif"/>
@@ -5342,6 +5615,7 @@
         </w:rPr>
         <w:t>,</w:t>
       </w:r>
+      <w:bookmarkEnd w:id="29"/>
     </w:p>
     <w:p>
       <w:pPr>
@@ -5358,6 +5632,7 @@
           <w:sz w:val="24"/>
         </w:rPr>
       </w:pPr>
+      <w:bookmarkStart w:id="30" w:name="_Toc435730754"/>
       <w:r>
         <w:rPr>
           <w:rFonts w:ascii="Liberation sherif" w:hAnsi="Liberation sherif"/>
@@ -5393,6 +5668,7 @@
         </w:rPr>
         <w:t xml:space="preserve"> de pas rester bloqué dans un coin,</w:t>
       </w:r>
+      <w:bookmarkEnd w:id="30"/>
       <w:r>
         <w:rPr>
           <w:rFonts w:ascii="Liberation sherif" w:hAnsi="Liberation sherif"/>
@@ -5554,7 +5830,7 @@
       <w:rPr>
         <w:noProof/>
       </w:rPr>
-      <w:t>2</w:t>
+      <w:t>1</w:t>
     </w:r>
     <w:r>
       <w:rPr>

</xml_diff>

<commit_message>
rapport section 5 IA simple + conception
</commit_message>
<xml_diff>
--- a/rapport/Rapport.docx
+++ b/rapport/Rapport.docx
@@ -40,7 +40,7 @@
                     <a:blip r:embed="rId8">
                       <a:extLst>
                         <a:ext uri="{28A0092B-C50C-407E-A947-70E740481C1C}">
-                          <a14:useLocalDpi xmlns="" xmlns:wpc="http://schemas.microsoft.com/office/word/2010/wordprocessingCanvas" xmlns:mc="http://schemas.openxmlformats.org/markup-compatibility/2006" xmlns:o="urn:schemas-microsoft-com:office:office" xmlns:v="urn:schemas-microsoft-com:vml" xmlns:wp14="http://schemas.microsoft.com/office/word/2010/wordprocessingDrawing" xmlns:w10="urn:schemas-microsoft-com:office:word" xmlns:w="http://schemas.openxmlformats.org/wordprocessingml/2006/main" xmlns:w14="http://schemas.microsoft.com/office/word/2010/wordml" xmlns:wpg="http://schemas.microsoft.com/office/word/2010/wordprocessingGroup" xmlns:wpi="http://schemas.microsoft.com/office/word/2010/wordprocessingInk" xmlns:wps="http://schemas.microsoft.com/office/word/2010/wordprocessingShape" xmlns:a14="http://schemas.microsoft.com/office/drawing/2010/main" val="0"/>
+                          <a14:useLocalDpi xmlns:a14="http://schemas.microsoft.com/office/drawing/2010/main" xmlns:wps="http://schemas.microsoft.com/office/word/2010/wordprocessingShape" xmlns:wpi="http://schemas.microsoft.com/office/word/2010/wordprocessingInk" xmlns:wpg="http://schemas.microsoft.com/office/word/2010/wordprocessingGroup" xmlns:w14="http://schemas.microsoft.com/office/word/2010/wordml" xmlns:w="http://schemas.openxmlformats.org/wordprocessingml/2006/main" xmlns:w10="urn:schemas-microsoft-com:office:word" xmlns:wp14="http://schemas.microsoft.com/office/word/2010/wordprocessingDrawing" xmlns:v="urn:schemas-microsoft-com:vml" xmlns:o="urn:schemas-microsoft-com:office:office" xmlns:mc="http://schemas.openxmlformats.org/markup-compatibility/2006" xmlns:wpc="http://schemas.microsoft.com/office/word/2010/wordprocessingCanvas" xmlns="" val="0"/>
                         </a:ext>
                       </a:extLst>
                     </a:blip>
@@ -2532,7 +2532,7 @@
                     <a:blip r:embed="rId9">
                       <a:extLst>
                         <a:ext uri="{28A0092B-C50C-407E-A947-70E740481C1C}">
-                          <a14:useLocalDpi xmlns="" xmlns:wpc="http://schemas.microsoft.com/office/word/2010/wordprocessingCanvas" xmlns:mc="http://schemas.openxmlformats.org/markup-compatibility/2006" xmlns:o="urn:schemas-microsoft-com:office:office" xmlns:v="urn:schemas-microsoft-com:vml" xmlns:wp14="http://schemas.microsoft.com/office/word/2010/wordprocessingDrawing" xmlns:w10="urn:schemas-microsoft-com:office:word" xmlns:w="http://schemas.openxmlformats.org/wordprocessingml/2006/main" xmlns:w14="http://schemas.microsoft.com/office/word/2010/wordml" xmlns:wpg="http://schemas.microsoft.com/office/word/2010/wordprocessingGroup" xmlns:wpi="http://schemas.microsoft.com/office/word/2010/wordprocessingInk" xmlns:wps="http://schemas.microsoft.com/office/word/2010/wordprocessingShape" xmlns:a14="http://schemas.microsoft.com/office/drawing/2010/main" val="0"/>
+                          <a14:useLocalDpi xmlns:a14="http://schemas.microsoft.com/office/drawing/2010/main" xmlns:wps="http://schemas.microsoft.com/office/word/2010/wordprocessingShape" xmlns:wpi="http://schemas.microsoft.com/office/word/2010/wordprocessingInk" xmlns:wpg="http://schemas.microsoft.com/office/word/2010/wordprocessingGroup" xmlns:w14="http://schemas.microsoft.com/office/word/2010/wordml" xmlns:w="http://schemas.openxmlformats.org/wordprocessingml/2006/main" xmlns:w10="urn:schemas-microsoft-com:office:word" xmlns:wp14="http://schemas.microsoft.com/office/word/2010/wordprocessingDrawing" xmlns:v="urn:schemas-microsoft-com:vml" xmlns:o="urn:schemas-microsoft-com:office:office" xmlns:mc="http://schemas.openxmlformats.org/markup-compatibility/2006" xmlns:wpc="http://schemas.microsoft.com/office/word/2010/wordprocessingCanvas" xmlns="" val="0"/>
                         </a:ext>
                       </a:extLst>
                     </a:blip>
@@ -2814,7 +2814,7 @@
                     <a:blip r:embed="rId10" cstate="print">
                       <a:extLst>
                         <a:ext uri="{28A0092B-C50C-407E-A947-70E740481C1C}">
-                          <a14:useLocalDpi xmlns="" xmlns:wpc="http://schemas.microsoft.com/office/word/2010/wordprocessingCanvas" xmlns:mc="http://schemas.openxmlformats.org/markup-compatibility/2006" xmlns:o="urn:schemas-microsoft-com:office:office" xmlns:v="urn:schemas-microsoft-com:vml" xmlns:wp14="http://schemas.microsoft.com/office/word/2010/wordprocessingDrawing" xmlns:w10="urn:schemas-microsoft-com:office:word" xmlns:w="http://schemas.openxmlformats.org/wordprocessingml/2006/main" xmlns:w14="http://schemas.microsoft.com/office/word/2010/wordml" xmlns:wpg="http://schemas.microsoft.com/office/word/2010/wordprocessingGroup" xmlns:wpi="http://schemas.microsoft.com/office/word/2010/wordprocessingInk" xmlns:wps="http://schemas.microsoft.com/office/word/2010/wordprocessingShape" xmlns:a14="http://schemas.microsoft.com/office/drawing/2010/main" val="0"/>
+                          <a14:useLocalDpi xmlns:a14="http://schemas.microsoft.com/office/drawing/2010/main" xmlns:wps="http://schemas.microsoft.com/office/word/2010/wordprocessingShape" xmlns:wpi="http://schemas.microsoft.com/office/word/2010/wordprocessingInk" xmlns:wpg="http://schemas.microsoft.com/office/word/2010/wordprocessingGroup" xmlns:w14="http://schemas.microsoft.com/office/word/2010/wordml" xmlns:w="http://schemas.openxmlformats.org/wordprocessingml/2006/main" xmlns:w10="urn:schemas-microsoft-com:office:word" xmlns:wp14="http://schemas.microsoft.com/office/word/2010/wordprocessingDrawing" xmlns:v="urn:schemas-microsoft-com:vml" xmlns:o="urn:schemas-microsoft-com:office:office" xmlns:mc="http://schemas.openxmlformats.org/markup-compatibility/2006" xmlns:wpc="http://schemas.microsoft.com/office/word/2010/wordprocessingCanvas" xmlns="" val="0"/>
                         </a:ext>
                       </a:extLst>
                     </a:blip>
@@ -3796,7 +3796,7 @@
                     <a:blip r:embed="rId12">
                       <a:extLst>
                         <a:ext uri="{28A0092B-C50C-407E-A947-70E740481C1C}">
-                          <a14:useLocalDpi xmlns="" xmlns:wpc="http://schemas.microsoft.com/office/word/2010/wordprocessingCanvas" xmlns:mc="http://schemas.openxmlformats.org/markup-compatibility/2006" xmlns:o="urn:schemas-microsoft-com:office:office" xmlns:v="urn:schemas-microsoft-com:vml" xmlns:wp14="http://schemas.microsoft.com/office/word/2010/wordprocessingDrawing" xmlns:w10="urn:schemas-microsoft-com:office:word" xmlns:w="http://schemas.openxmlformats.org/wordprocessingml/2006/main" xmlns:w14="http://schemas.microsoft.com/office/word/2010/wordml" xmlns:wpg="http://schemas.microsoft.com/office/word/2010/wordprocessingGroup" xmlns:wpi="http://schemas.microsoft.com/office/word/2010/wordprocessingInk" xmlns:wps="http://schemas.microsoft.com/office/word/2010/wordprocessingShape" xmlns:a14="http://schemas.microsoft.com/office/drawing/2010/main" val="0"/>
+                          <a14:useLocalDpi xmlns:a14="http://schemas.microsoft.com/office/drawing/2010/main" xmlns:wps="http://schemas.microsoft.com/office/word/2010/wordprocessingShape" xmlns:wpi="http://schemas.microsoft.com/office/word/2010/wordprocessingInk" xmlns:wpg="http://schemas.microsoft.com/office/word/2010/wordprocessingGroup" xmlns:w14="http://schemas.microsoft.com/office/word/2010/wordml" xmlns:w="http://schemas.openxmlformats.org/wordprocessingml/2006/main" xmlns:w10="urn:schemas-microsoft-com:office:word" xmlns:wp14="http://schemas.microsoft.com/office/word/2010/wordprocessingDrawing" xmlns:v="urn:schemas-microsoft-com:vml" xmlns:o="urn:schemas-microsoft-com:office:office" xmlns:mc="http://schemas.openxmlformats.org/markup-compatibility/2006" xmlns:wpc="http://schemas.microsoft.com/office/word/2010/wordprocessingCanvas" xmlns="" val="0"/>
                         </a:ext>
                       </a:extLst>
                     </a:blip>
@@ -3882,7 +3882,7 @@
                     <a:blip r:embed="rId13" cstate="print">
                       <a:extLst>
                         <a:ext uri="{28A0092B-C50C-407E-A947-70E740481C1C}">
-                          <a14:useLocalDpi xmlns="" xmlns:wpc="http://schemas.microsoft.com/office/word/2010/wordprocessingCanvas" xmlns:mc="http://schemas.openxmlformats.org/markup-compatibility/2006" xmlns:o="urn:schemas-microsoft-com:office:office" xmlns:v="urn:schemas-microsoft-com:vml" xmlns:wp14="http://schemas.microsoft.com/office/word/2010/wordprocessingDrawing" xmlns:w10="urn:schemas-microsoft-com:office:word" xmlns:w="http://schemas.openxmlformats.org/wordprocessingml/2006/main" xmlns:w14="http://schemas.microsoft.com/office/word/2010/wordml" xmlns:wpg="http://schemas.microsoft.com/office/word/2010/wordprocessingGroup" xmlns:wpi="http://schemas.microsoft.com/office/word/2010/wordprocessingInk" xmlns:wps="http://schemas.microsoft.com/office/word/2010/wordprocessingShape" xmlns:a14="http://schemas.microsoft.com/office/drawing/2010/main" val="0"/>
+                          <a14:useLocalDpi xmlns:a14="http://schemas.microsoft.com/office/drawing/2010/main" xmlns:wps="http://schemas.microsoft.com/office/word/2010/wordprocessingShape" xmlns:wpi="http://schemas.microsoft.com/office/word/2010/wordprocessingInk" xmlns:wpg="http://schemas.microsoft.com/office/word/2010/wordprocessingGroup" xmlns:w14="http://schemas.microsoft.com/office/word/2010/wordml" xmlns:w="http://schemas.openxmlformats.org/wordprocessingml/2006/main" xmlns:w10="urn:schemas-microsoft-com:office:word" xmlns:wp14="http://schemas.microsoft.com/office/word/2010/wordprocessingDrawing" xmlns:v="urn:schemas-microsoft-com:vml" xmlns:o="urn:schemas-microsoft-com:office:office" xmlns:mc="http://schemas.openxmlformats.org/markup-compatibility/2006" xmlns:wpc="http://schemas.microsoft.com/office/word/2010/wordprocessingCanvas" xmlns="" val="0"/>
                         </a:ext>
                       </a:extLst>
                     </a:blip>
@@ -5733,11 +5733,125 @@
     </w:p>
     <w:p>
       <w:pPr>
+        <w:pStyle w:val="Titre2"/>
+      </w:pPr>
+      <w:r>
+        <w:t>Conception logiciel</w:t>
+      </w:r>
+    </w:p>
+    <w:p>
+      <w:pPr>
         <w:pStyle w:val="Lgende"/>
         <w:rPr>
           <w:i w:val="0"/>
         </w:rPr>
       </w:pPr>
+    </w:p>
+    <w:p>
+      <w:pPr>
+        <w:pStyle w:val="Lgende"/>
+        <w:rPr>
+          <w:i w:val="0"/>
+        </w:rPr>
+      </w:pPr>
+      <w:r>
+        <w:rPr>
+          <w:b/>
+          <w:i w:val="0"/>
+        </w:rPr>
+        <w:t xml:space="preserve">Classes </w:t>
+      </w:r>
+      <w:r>
+        <w:rPr>
+          <w:b/>
+          <w:i w:val="0"/>
+        </w:rPr>
+        <w:t>I</w:t>
+      </w:r>
+      <w:r>
+        <w:rPr>
+          <w:b/>
+          <w:i w:val="0"/>
+        </w:rPr>
+        <w:t>A</w:t>
+      </w:r>
+      <w:r>
+        <w:rPr>
+          <w:i w:val="0"/>
+        </w:rPr>
+        <w:t>. Toutes les formes d'intelligence artificielle implantent la classe abstraite AI. Le rôle de ces classes est de fournir un ensemble de commandes à transmettre au moteur de jeu. Notons qu'il n'y a pas une instance par personnage, mais qu'une instance doit fournir les commandes pour tous</w:t>
+      </w:r>
+      <w:r>
+        <w:rPr>
+          <w:i w:val="0"/>
+        </w:rPr>
+        <w:t xml:space="preserve"> les personnages. La classe </w:t>
+      </w:r>
+      <w:r>
+        <w:rPr>
+          <w:b/>
+          <w:i w:val="0"/>
+        </w:rPr>
+        <w:t>SimpleIA</w:t>
+      </w:r>
+      <w:r>
+        <w:rPr>
+          <w:i w:val="0"/>
+        </w:rPr>
+        <w:t xml:space="preserve"> implante l'intelligence minimale, telle que présentée ci dess</w:t>
+      </w:r>
+      <w:r>
+        <w:rPr>
+          <w:i w:val="0"/>
+        </w:rPr>
+        <w:t xml:space="preserve">us. De même, la classe </w:t>
+      </w:r>
+      <w:r>
+        <w:rPr>
+          <w:b/>
+          <w:i w:val="0"/>
+        </w:rPr>
+        <w:t>HeuristiqueIA</w:t>
+      </w:r>
+      <w:r>
+        <w:rPr>
+          <w:i w:val="0"/>
+        </w:rPr>
+        <w:t xml:space="preserve"> implante la version améliorée.</w:t>
+      </w:r>
+    </w:p>
+    <w:p>
+      <w:pPr>
+        <w:pStyle w:val="Lgende"/>
+        <w:rPr>
+          <w:i w:val="0"/>
+        </w:rPr>
+      </w:pPr>
+      <w:r>
+        <w:rPr>
+          <w:b/>
+          <w:i w:val="0"/>
+        </w:rPr>
+        <w:t>CheminCarte</w:t>
+      </w:r>
+      <w:r>
+        <w:rPr>
+          <w:i w:val="0"/>
+        </w:rPr>
+        <w:t xml:space="preserve">. La classe </w:t>
+      </w:r>
+      <w:r>
+        <w:rPr>
+          <w:i w:val="0"/>
+        </w:rPr>
+        <w:t>CheminCarte</w:t>
+      </w:r>
+      <w:r>
+        <w:rPr>
+          <w:i w:val="0"/>
+        </w:rPr>
+        <w:t xml:space="preserve"> permet de calculer une carte des distances à un ou plusieurs objectifs. Plus précisément, pour chaque case « espace » du niveau, on peut demander un poids qui représente la distance à ces objectifs. Pour s'approcher d'un objectif lorsqu'on est sur une case, il suffit de choisir la case adjacente qui a un plus petit poids. Même si cela n'est pas optimal, on peut également utiliser ces poids pour s'éloigner des objectifs, en choisissant une case avec un poids supérieur. </w:t>
+      </w:r>
     </w:p>
     <w:sectPr>
       <w:pgSz w:w="11906" w:h="16838"/>
@@ -5830,7 +5944,7 @@
       <w:rPr>
         <w:noProof/>
       </w:rPr>
-      <w:t>1</w:t>
+      <w:t>2</w:t>
     </w:r>
     <w:r>
       <w:rPr>

</xml_diff>

<commit_message>
rapport 5 : IA simple + conception
</commit_message>
<xml_diff>
--- a/rapport/Rapport.docx
+++ b/rapport/Rapport.docx
@@ -40,7 +40,7 @@
                     <a:blip r:embed="rId8">
                       <a:extLst>
                         <a:ext uri="{28A0092B-C50C-407E-A947-70E740481C1C}">
-                          <a14:useLocalDpi xmlns:a14="http://schemas.microsoft.com/office/drawing/2010/main" xmlns:wps="http://schemas.microsoft.com/office/word/2010/wordprocessingShape" xmlns:wpi="http://schemas.microsoft.com/office/word/2010/wordprocessingInk" xmlns:wpg="http://schemas.microsoft.com/office/word/2010/wordprocessingGroup" xmlns:w14="http://schemas.microsoft.com/office/word/2010/wordml" xmlns:w="http://schemas.openxmlformats.org/wordprocessingml/2006/main" xmlns:w10="urn:schemas-microsoft-com:office:word" xmlns:wp14="http://schemas.microsoft.com/office/word/2010/wordprocessingDrawing" xmlns:v="urn:schemas-microsoft-com:vml" xmlns:o="urn:schemas-microsoft-com:office:office" xmlns:mc="http://schemas.openxmlformats.org/markup-compatibility/2006" xmlns:wpc="http://schemas.microsoft.com/office/word/2010/wordprocessingCanvas" xmlns="" val="0"/>
+                          <a14:useLocalDpi xmlns="" xmlns:wpc="http://schemas.microsoft.com/office/word/2010/wordprocessingCanvas" xmlns:mc="http://schemas.openxmlformats.org/markup-compatibility/2006" xmlns:o="urn:schemas-microsoft-com:office:office" xmlns:v="urn:schemas-microsoft-com:vml" xmlns:wp14="http://schemas.microsoft.com/office/word/2010/wordprocessingDrawing" xmlns:w10="urn:schemas-microsoft-com:office:word" xmlns:w="http://schemas.openxmlformats.org/wordprocessingml/2006/main" xmlns:w14="http://schemas.microsoft.com/office/word/2010/wordml" xmlns:wpg="http://schemas.microsoft.com/office/word/2010/wordprocessingGroup" xmlns:wpi="http://schemas.microsoft.com/office/word/2010/wordprocessingInk" xmlns:wps="http://schemas.microsoft.com/office/word/2010/wordprocessingShape" xmlns:a14="http://schemas.microsoft.com/office/drawing/2010/main" val="0"/>
                         </a:ext>
                       </a:extLst>
                     </a:blip>
@@ -282,7 +282,7 @@
         </w:rPr>
         <w:fldChar w:fldCharType="separate"/>
       </w:r>
-      <w:hyperlink w:anchor="_Toc435730728" w:history="1">
+      <w:hyperlink w:anchor="_Toc435732266" w:history="1">
         <w:r>
           <w:rPr>
             <w:rStyle w:val="Lienhypertexte"/>
@@ -324,7 +324,7 @@
           <w:rPr>
             <w:noProof/>
           </w:rPr>
-          <w:instrText xml:space="preserve"> PAGEREF _Toc435730728 \h </w:instrText>
+          <w:instrText xml:space="preserve"> PAGEREF _Toc435732266 \h </w:instrText>
         </w:r>
         <w:r>
           <w:rPr>
@@ -367,7 +367,7 @@
           <w:lang w:eastAsia="fr-FR" w:bidi="ar-SA"/>
         </w:rPr>
       </w:pPr>
-      <w:hyperlink w:anchor="_Toc435730729" w:history="1">
+      <w:hyperlink w:anchor="_Toc435732267" w:history="1">
         <w:r>
           <w:rPr>
             <w:rStyle w:val="Lienhypertexte"/>
@@ -409,7 +409,7 @@
           <w:rPr>
             <w:noProof/>
           </w:rPr>
-          <w:instrText xml:space="preserve"> PAGEREF _Toc435730729 \h </w:instrText>
+          <w:instrText xml:space="preserve"> PAGEREF _Toc435732267 \h </w:instrText>
         </w:r>
         <w:r>
           <w:rPr>
@@ -452,7 +452,7 @@
           <w:lang w:eastAsia="fr-FR" w:bidi="ar-SA"/>
         </w:rPr>
       </w:pPr>
-      <w:hyperlink w:anchor="_Toc435730730" w:history="1">
+      <w:hyperlink w:anchor="_Toc435732268" w:history="1">
         <w:r>
           <w:rPr>
             <w:rStyle w:val="Lienhypertexte"/>
@@ -494,7 +494,7 @@
           <w:rPr>
             <w:noProof/>
           </w:rPr>
-          <w:instrText xml:space="preserve"> PAGEREF _Toc435730730 \h </w:instrText>
+          <w:instrText xml:space="preserve"> PAGEREF _Toc435732268 \h </w:instrText>
         </w:r>
         <w:r>
           <w:rPr>
@@ -537,7 +537,7 @@
           <w:lang w:eastAsia="fr-FR" w:bidi="ar-SA"/>
         </w:rPr>
       </w:pPr>
-      <w:hyperlink w:anchor="_Toc435730731" w:history="1">
+      <w:hyperlink w:anchor="_Toc435732269" w:history="1">
         <w:r>
           <w:rPr>
             <w:rStyle w:val="Lienhypertexte"/>
@@ -579,7 +579,7 @@
           <w:rPr>
             <w:noProof/>
           </w:rPr>
-          <w:instrText xml:space="preserve"> PAGEREF _Toc435730731 \h </w:instrText>
+          <w:instrText xml:space="preserve"> PAGEREF _Toc435732269 \h </w:instrText>
         </w:r>
         <w:r>
           <w:rPr>
@@ -622,7 +622,7 @@
           <w:lang w:eastAsia="fr-FR" w:bidi="ar-SA"/>
         </w:rPr>
       </w:pPr>
-      <w:hyperlink w:anchor="_Toc435730732" w:history="1">
+      <w:hyperlink w:anchor="_Toc435732270" w:history="1">
         <w:r>
           <w:rPr>
             <w:rStyle w:val="Lienhypertexte"/>
@@ -664,7 +664,7 @@
           <w:rPr>
             <w:noProof/>
           </w:rPr>
-          <w:instrText xml:space="preserve"> PAGEREF _Toc435730732 \h </w:instrText>
+          <w:instrText xml:space="preserve"> PAGEREF _Toc435732270 \h </w:instrText>
         </w:r>
         <w:r>
           <w:rPr>
@@ -707,7 +707,7 @@
           <w:lang w:eastAsia="fr-FR" w:bidi="ar-SA"/>
         </w:rPr>
       </w:pPr>
-      <w:hyperlink w:anchor="_Toc435730733" w:history="1">
+      <w:hyperlink w:anchor="_Toc435732271" w:history="1">
         <w:r>
           <w:rPr>
             <w:rStyle w:val="Lienhypertexte"/>
@@ -749,7 +749,7 @@
           <w:rPr>
             <w:noProof/>
           </w:rPr>
-          <w:instrText xml:space="preserve"> PAGEREF _Toc435730733 \h </w:instrText>
+          <w:instrText xml:space="preserve"> PAGEREF _Toc435732271 \h </w:instrText>
         </w:r>
         <w:r>
           <w:rPr>
@@ -792,7 +792,7 @@
           <w:lang w:eastAsia="fr-FR" w:bidi="ar-SA"/>
         </w:rPr>
       </w:pPr>
-      <w:hyperlink w:anchor="_Toc435730734" w:history="1">
+      <w:hyperlink w:anchor="_Toc435732272" w:history="1">
         <w:r>
           <w:rPr>
             <w:rStyle w:val="Lienhypertexte"/>
@@ -834,7 +834,7 @@
           <w:rPr>
             <w:noProof/>
           </w:rPr>
-          <w:instrText xml:space="preserve"> PAGEREF _Toc435730734 \h </w:instrText>
+          <w:instrText xml:space="preserve"> PAGEREF _Toc435732272 \h </w:instrText>
         </w:r>
         <w:r>
           <w:rPr>
@@ -877,7 +877,7 @@
           <w:lang w:eastAsia="fr-FR" w:bidi="ar-SA"/>
         </w:rPr>
       </w:pPr>
-      <w:hyperlink w:anchor="_Toc435730735" w:history="1">
+      <w:hyperlink w:anchor="_Toc435732273" w:history="1">
         <w:r>
           <w:rPr>
             <w:rStyle w:val="Lienhypertexte"/>
@@ -919,7 +919,7 @@
           <w:rPr>
             <w:noProof/>
           </w:rPr>
-          <w:instrText xml:space="preserve"> PAGEREF _Toc435730735 \h </w:instrText>
+          <w:instrText xml:space="preserve"> PAGEREF _Toc435732273 \h </w:instrText>
         </w:r>
         <w:r>
           <w:rPr>
@@ -962,7 +962,7 @@
           <w:lang w:eastAsia="fr-FR" w:bidi="ar-SA"/>
         </w:rPr>
       </w:pPr>
-      <w:hyperlink w:anchor="_Toc435730736" w:history="1">
+      <w:hyperlink w:anchor="_Toc435732274" w:history="1">
         <w:r>
           <w:rPr>
             <w:rStyle w:val="Lienhypertexte"/>
@@ -1004,7 +1004,7 @@
           <w:rPr>
             <w:noProof/>
           </w:rPr>
-          <w:instrText xml:space="preserve"> PAGEREF _Toc435730736 \h </w:instrText>
+          <w:instrText xml:space="preserve"> PAGEREF _Toc435732274 \h </w:instrText>
         </w:r>
         <w:r>
           <w:rPr>
@@ -1047,7 +1047,7 @@
           <w:lang w:eastAsia="fr-FR" w:bidi="ar-SA"/>
         </w:rPr>
       </w:pPr>
-      <w:hyperlink w:anchor="_Toc435730737" w:history="1">
+      <w:hyperlink w:anchor="_Toc435732275" w:history="1">
         <w:r>
           <w:rPr>
             <w:rStyle w:val="Lienhypertexte"/>
@@ -1089,7 +1089,7 @@
           <w:rPr>
             <w:noProof/>
           </w:rPr>
-          <w:instrText xml:space="preserve"> PAGEREF _Toc435730737 \h </w:instrText>
+          <w:instrText xml:space="preserve"> PAGEREF _Toc435732275 \h </w:instrText>
         </w:r>
         <w:r>
           <w:rPr>
@@ -1132,7 +1132,7 @@
           <w:lang w:eastAsia="fr-FR" w:bidi="ar-SA"/>
         </w:rPr>
       </w:pPr>
-      <w:hyperlink w:anchor="_Toc435730738" w:history="1">
+      <w:hyperlink w:anchor="_Toc435732276" w:history="1">
         <w:r>
           <w:rPr>
             <w:rStyle w:val="Lienhypertexte"/>
@@ -1174,7 +1174,7 @@
           <w:rPr>
             <w:noProof/>
           </w:rPr>
-          <w:instrText xml:space="preserve"> PAGEREF _Toc435730738 \h </w:instrText>
+          <w:instrText xml:space="preserve"> PAGEREF _Toc435732276 \h </w:instrText>
         </w:r>
         <w:r>
           <w:rPr>
@@ -1217,7 +1217,7 @@
           <w:lang w:eastAsia="fr-FR" w:bidi="ar-SA"/>
         </w:rPr>
       </w:pPr>
-      <w:hyperlink w:anchor="_Toc435730739" w:history="1">
+      <w:hyperlink w:anchor="_Toc435732277" w:history="1">
         <w:r>
           <w:rPr>
             <w:rStyle w:val="Lienhypertexte"/>
@@ -1259,7 +1259,7 @@
           <w:rPr>
             <w:noProof/>
           </w:rPr>
-          <w:instrText xml:space="preserve"> PAGEREF _Toc435730739 \h </w:instrText>
+          <w:instrText xml:space="preserve"> PAGEREF _Toc435732277 \h </w:instrText>
         </w:r>
         <w:r>
           <w:rPr>
@@ -1302,7 +1302,7 @@
           <w:lang w:eastAsia="fr-FR" w:bidi="ar-SA"/>
         </w:rPr>
       </w:pPr>
-      <w:hyperlink w:anchor="_Toc435730740" w:history="1">
+      <w:hyperlink w:anchor="_Toc435732278" w:history="1">
         <w:r>
           <w:rPr>
             <w:rStyle w:val="Lienhypertexte"/>
@@ -1344,7 +1344,7 @@
           <w:rPr>
             <w:noProof/>
           </w:rPr>
-          <w:instrText xml:space="preserve"> PAGEREF _Toc435730740 \h </w:instrText>
+          <w:instrText xml:space="preserve"> PAGEREF _Toc435732278 \h </w:instrText>
         </w:r>
         <w:r>
           <w:rPr>
@@ -1387,7 +1387,7 @@
           <w:lang w:eastAsia="fr-FR" w:bidi="ar-SA"/>
         </w:rPr>
       </w:pPr>
-      <w:hyperlink w:anchor="_Toc435730741" w:history="1">
+      <w:hyperlink w:anchor="_Toc435732279" w:history="1">
         <w:r>
           <w:rPr>
             <w:rStyle w:val="Lienhypertexte"/>
@@ -1429,7 +1429,7 @@
           <w:rPr>
             <w:noProof/>
           </w:rPr>
-          <w:instrText xml:space="preserve"> PAGEREF _Toc435730741 \h </w:instrText>
+          <w:instrText xml:space="preserve"> PAGEREF _Toc435732279 \h </w:instrText>
         </w:r>
         <w:r>
           <w:rPr>
@@ -1472,7 +1472,7 @@
           <w:lang w:eastAsia="fr-FR" w:bidi="ar-SA"/>
         </w:rPr>
       </w:pPr>
-      <w:hyperlink w:anchor="_Toc435730742" w:history="1">
+      <w:hyperlink w:anchor="_Toc435732280" w:history="1">
         <w:r>
           <w:rPr>
             <w:rStyle w:val="Lienhypertexte"/>
@@ -1514,7 +1514,7 @@
           <w:rPr>
             <w:noProof/>
           </w:rPr>
-          <w:instrText xml:space="preserve"> PAGEREF _Toc435730742 \h </w:instrText>
+          <w:instrText xml:space="preserve"> PAGEREF _Toc435732280 \h </w:instrText>
         </w:r>
         <w:r>
           <w:rPr>
@@ -1557,7 +1557,7 @@
           <w:lang w:eastAsia="fr-FR" w:bidi="ar-SA"/>
         </w:rPr>
       </w:pPr>
-      <w:hyperlink w:anchor="_Toc435730743" w:history="1">
+      <w:hyperlink w:anchor="_Toc435732281" w:history="1">
         <w:r>
           <w:rPr>
             <w:rStyle w:val="Lienhypertexte"/>
@@ -1599,7 +1599,7 @@
           <w:rPr>
             <w:noProof/>
           </w:rPr>
-          <w:instrText xml:space="preserve"> PAGEREF _Toc435730743 \h </w:instrText>
+          <w:instrText xml:space="preserve"> PAGEREF _Toc435732281 \h </w:instrText>
         </w:r>
         <w:r>
           <w:rPr>
@@ -1642,7 +1642,7 @@
           <w:lang w:eastAsia="fr-FR" w:bidi="ar-SA"/>
         </w:rPr>
       </w:pPr>
-      <w:hyperlink w:anchor="_Toc435730744" w:history="1">
+      <w:hyperlink w:anchor="_Toc435732282" w:history="1">
         <w:r>
           <w:rPr>
             <w:rStyle w:val="Lienhypertexte"/>
@@ -1684,7 +1684,7 @@
           <w:rPr>
             <w:noProof/>
           </w:rPr>
-          <w:instrText xml:space="preserve"> PAGEREF _Toc435730744 \h </w:instrText>
+          <w:instrText xml:space="preserve"> PAGEREF _Toc435732282 \h </w:instrText>
         </w:r>
         <w:r>
           <w:rPr>
@@ -1727,7 +1727,7 @@
           <w:lang w:eastAsia="fr-FR" w:bidi="ar-SA"/>
         </w:rPr>
       </w:pPr>
-      <w:hyperlink w:anchor="_Toc435730745" w:history="1">
+      <w:hyperlink w:anchor="_Toc435732283" w:history="1">
         <w:r>
           <w:rPr>
             <w:rStyle w:val="Lienhypertexte"/>
@@ -1769,7 +1769,7 @@
           <w:rPr>
             <w:noProof/>
           </w:rPr>
-          <w:instrText xml:space="preserve"> PAGEREF _Toc435730745 \h </w:instrText>
+          <w:instrText xml:space="preserve"> PAGEREF _Toc435732283 \h </w:instrText>
         </w:r>
         <w:r>
           <w:rPr>
@@ -1812,7 +1812,7 @@
           <w:lang w:eastAsia="fr-FR" w:bidi="ar-SA"/>
         </w:rPr>
       </w:pPr>
-      <w:hyperlink w:anchor="_Toc435730746" w:history="1">
+      <w:hyperlink w:anchor="_Toc435732284" w:history="1">
         <w:r>
           <w:rPr>
             <w:rStyle w:val="Lienhypertexte"/>
@@ -1854,7 +1854,7 @@
           <w:rPr>
             <w:noProof/>
           </w:rPr>
-          <w:instrText xml:space="preserve"> PAGEREF _Toc435730746 \h </w:instrText>
+          <w:instrText xml:space="preserve"> PAGEREF _Toc435732284 \h </w:instrText>
         </w:r>
         <w:r>
           <w:rPr>
@@ -1897,7 +1897,7 @@
           <w:lang w:eastAsia="fr-FR" w:bidi="ar-SA"/>
         </w:rPr>
       </w:pPr>
-      <w:hyperlink w:anchor="_Toc435730747" w:history="1">
+      <w:hyperlink w:anchor="_Toc435732285" w:history="1">
         <w:r>
           <w:rPr>
             <w:rStyle w:val="Lienhypertexte"/>
@@ -1939,7 +1939,7 @@
           <w:rPr>
             <w:noProof/>
           </w:rPr>
-          <w:instrText xml:space="preserve"> PAGEREF _Toc435730747 \h </w:instrText>
+          <w:instrText xml:space="preserve"> PAGEREF _Toc435732285 \h </w:instrText>
         </w:r>
         <w:r>
           <w:rPr>
@@ -1982,7 +1982,7 @@
           <w:lang w:eastAsia="fr-FR" w:bidi="ar-SA"/>
         </w:rPr>
       </w:pPr>
-      <w:hyperlink w:anchor="_Toc435730748" w:history="1">
+      <w:hyperlink w:anchor="_Toc435732286" w:history="1">
         <w:r>
           <w:rPr>
             <w:rStyle w:val="Lienhypertexte"/>
@@ -2024,7 +2024,7 @@
           <w:rPr>
             <w:noProof/>
           </w:rPr>
-          <w:instrText xml:space="preserve"> PAGEREF _Toc435730748 \h </w:instrText>
+          <w:instrText xml:space="preserve"> PAGEREF _Toc435732286 \h </w:instrText>
         </w:r>
         <w:r>
           <w:rPr>
@@ -2067,7 +2067,7 @@
           <w:lang w:eastAsia="fr-FR" w:bidi="ar-SA"/>
         </w:rPr>
       </w:pPr>
-      <w:hyperlink w:anchor="_Toc435730749" w:history="1">
+      <w:hyperlink w:anchor="_Toc435732287" w:history="1">
         <w:r>
           <w:rPr>
             <w:rStyle w:val="Lienhypertexte"/>
@@ -2109,7 +2109,7 @@
           <w:rPr>
             <w:noProof/>
           </w:rPr>
-          <w:instrText xml:space="preserve"> PAGEREF _Toc435730749 \h </w:instrText>
+          <w:instrText xml:space="preserve"> PAGEREF _Toc435732287 \h </w:instrText>
         </w:r>
         <w:r>
           <w:rPr>
@@ -2152,7 +2152,7 @@
           <w:lang w:eastAsia="fr-FR" w:bidi="ar-SA"/>
         </w:rPr>
       </w:pPr>
-      <w:hyperlink w:anchor="_Toc435730750" w:history="1">
+      <w:hyperlink w:anchor="_Toc435732288" w:history="1">
         <w:r>
           <w:rPr>
             <w:rStyle w:val="Lienhypertexte"/>
@@ -2194,7 +2194,7 @@
           <w:rPr>
             <w:noProof/>
           </w:rPr>
-          <w:instrText xml:space="preserve"> PAGEREF _Toc435730750 \h </w:instrText>
+          <w:instrText xml:space="preserve"> PAGEREF _Toc435732288 \h </w:instrText>
         </w:r>
         <w:r>
           <w:rPr>
@@ -2237,7 +2237,7 @@
           <w:lang w:eastAsia="fr-FR" w:bidi="ar-SA"/>
         </w:rPr>
       </w:pPr>
-      <w:hyperlink w:anchor="_Toc435730751" w:history="1">
+      <w:hyperlink w:anchor="_Toc435732289" w:history="1">
         <w:r>
           <w:rPr>
             <w:rStyle w:val="Lienhypertexte"/>
@@ -2279,7 +2279,7 @@
           <w:rPr>
             <w:noProof/>
           </w:rPr>
-          <w:instrText xml:space="preserve"> PAGEREF _Toc435730751 \h </w:instrText>
+          <w:instrText xml:space="preserve"> PAGEREF _Toc435732289 \h </w:instrText>
         </w:r>
         <w:r>
           <w:rPr>
@@ -2308,6 +2308,91 @@
     </w:p>
     <w:p>
       <w:pPr>
+        <w:pStyle w:val="TM2"/>
+        <w:tabs>
+          <w:tab w:val="left" w:pos="880"/>
+          <w:tab w:val="right" w:leader="dot" w:pos="9628"/>
+        </w:tabs>
+        <w:rPr>
+          <w:rFonts w:asciiTheme="minorHAnsi" w:eastAsiaTheme="minorEastAsia" w:hAnsiTheme="minorHAnsi" w:cstheme="minorBidi"/>
+          <w:noProof/>
+          <w:kern w:val="0"/>
+          <w:sz w:val="22"/>
+          <w:szCs w:val="22"/>
+          <w:lang w:eastAsia="fr-FR" w:bidi="ar-SA"/>
+        </w:rPr>
+      </w:pPr>
+      <w:hyperlink w:anchor="_Toc435732293" w:history="1">
+        <w:r>
+          <w:rPr>
+            <w:rStyle w:val="Lienhypertexte"/>
+            <w:noProof/>
+          </w:rPr>
+          <w:t>5.2</w:t>
+        </w:r>
+        <w:r>
+          <w:rPr>
+            <w:rFonts w:asciiTheme="minorHAnsi" w:eastAsiaTheme="minorEastAsia" w:hAnsiTheme="minorHAnsi" w:cstheme="minorBidi"/>
+            <w:noProof/>
+            <w:kern w:val="0"/>
+            <w:sz w:val="22"/>
+            <w:szCs w:val="22"/>
+            <w:lang w:eastAsia="fr-FR" w:bidi="ar-SA"/>
+          </w:rPr>
+          <w:tab/>
+        </w:r>
+        <w:r>
+          <w:rPr>
+            <w:rStyle w:val="Lienhypertexte"/>
+            <w:noProof/>
+          </w:rPr>
+          <w:t>Conception logiciel</w:t>
+        </w:r>
+        <w:r>
+          <w:rPr>
+            <w:noProof/>
+          </w:rPr>
+          <w:tab/>
+        </w:r>
+        <w:r>
+          <w:rPr>
+            <w:noProof/>
+          </w:rPr>
+          <w:fldChar w:fldCharType="begin"/>
+        </w:r>
+        <w:r>
+          <w:rPr>
+            <w:noProof/>
+          </w:rPr>
+          <w:instrText xml:space="preserve"> PAGEREF _Toc435732293 \h </w:instrText>
+        </w:r>
+        <w:r>
+          <w:rPr>
+            <w:noProof/>
+          </w:rPr>
+        </w:r>
+        <w:r>
+          <w:rPr>
+            <w:noProof/>
+          </w:rPr>
+          <w:fldChar w:fldCharType="separate"/>
+        </w:r>
+        <w:r>
+          <w:rPr>
+            <w:noProof/>
+          </w:rPr>
+          <w:t>16</w:t>
+        </w:r>
+        <w:r>
+          <w:rPr>
+            <w:noProof/>
+          </w:rPr>
+          <w:fldChar w:fldCharType="end"/>
+        </w:r>
+      </w:hyperlink>
+    </w:p>
+    <w:p>
+      <w:pPr>
         <w:pStyle w:val="Standard"/>
       </w:pPr>
       <w:r>
@@ -2342,7 +2427,7 @@
         </w:rPr>
       </w:pPr>
       <w:bookmarkStart w:id="1" w:name="__RefHeading__1316_824097905"/>
-      <w:bookmarkStart w:id="2" w:name="_Toc435730728"/>
+      <w:bookmarkStart w:id="2" w:name="_Toc435732266"/>
       <w:r>
         <w:rPr>
           <w:color w:val="B10044"/>
@@ -2358,7 +2443,7 @@
         <w:pStyle w:val="Titre2"/>
       </w:pPr>
       <w:bookmarkStart w:id="3" w:name="__RefHeading__1318_824097905"/>
-      <w:bookmarkStart w:id="4" w:name="_Toc435730729"/>
+      <w:bookmarkStart w:id="4" w:name="_Toc435732267"/>
       <w:r>
         <w:t>Présentation générale</w:t>
       </w:r>
@@ -2409,7 +2494,7 @@
         <w:pStyle w:val="Titre2"/>
       </w:pPr>
       <w:bookmarkStart w:id="5" w:name="__RefHeading__1320_824097905"/>
-      <w:bookmarkStart w:id="6" w:name="_Toc435730730"/>
+      <w:bookmarkStart w:id="6" w:name="_Toc435732268"/>
       <w:r>
         <w:t>Règles du jeu</w:t>
       </w:r>
@@ -2532,7 +2617,7 @@
                     <a:blip r:embed="rId9">
                       <a:extLst>
                         <a:ext uri="{28A0092B-C50C-407E-A947-70E740481C1C}">
-                          <a14:useLocalDpi xmlns:a14="http://schemas.microsoft.com/office/drawing/2010/main" xmlns:wps="http://schemas.microsoft.com/office/word/2010/wordprocessingShape" xmlns:wpi="http://schemas.microsoft.com/office/word/2010/wordprocessingInk" xmlns:wpg="http://schemas.microsoft.com/office/word/2010/wordprocessingGroup" xmlns:w14="http://schemas.microsoft.com/office/word/2010/wordml" xmlns:w="http://schemas.openxmlformats.org/wordprocessingml/2006/main" xmlns:w10="urn:schemas-microsoft-com:office:word" xmlns:wp14="http://schemas.microsoft.com/office/word/2010/wordprocessingDrawing" xmlns:v="urn:schemas-microsoft-com:vml" xmlns:o="urn:schemas-microsoft-com:office:office" xmlns:mc="http://schemas.openxmlformats.org/markup-compatibility/2006" xmlns:wpc="http://schemas.microsoft.com/office/word/2010/wordprocessingCanvas" xmlns="" val="0"/>
+                          <a14:useLocalDpi xmlns="" xmlns:wpc="http://schemas.microsoft.com/office/word/2010/wordprocessingCanvas" xmlns:mc="http://schemas.openxmlformats.org/markup-compatibility/2006" xmlns:o="urn:schemas-microsoft-com:office:office" xmlns:v="urn:schemas-microsoft-com:vml" xmlns:wp14="http://schemas.microsoft.com/office/word/2010/wordprocessingDrawing" xmlns:w10="urn:schemas-microsoft-com:office:word" xmlns:w="http://schemas.openxmlformats.org/wordprocessingml/2006/main" xmlns:w14="http://schemas.microsoft.com/office/word/2010/wordml" xmlns:wpg="http://schemas.microsoft.com/office/word/2010/wordprocessingGroup" xmlns:wpi="http://schemas.microsoft.com/office/word/2010/wordprocessingInk" xmlns:wps="http://schemas.microsoft.com/office/word/2010/wordprocessingShape" xmlns:a14="http://schemas.microsoft.com/office/drawing/2010/main" val="0"/>
                         </a:ext>
                       </a:extLst>
                     </a:blip>
@@ -2814,7 +2899,7 @@
                     <a:blip r:embed="rId10" cstate="print">
                       <a:extLst>
                         <a:ext uri="{28A0092B-C50C-407E-A947-70E740481C1C}">
-                          <a14:useLocalDpi xmlns:a14="http://schemas.microsoft.com/office/drawing/2010/main" xmlns:wps="http://schemas.microsoft.com/office/word/2010/wordprocessingShape" xmlns:wpi="http://schemas.microsoft.com/office/word/2010/wordprocessingInk" xmlns:wpg="http://schemas.microsoft.com/office/word/2010/wordprocessingGroup" xmlns:w14="http://schemas.microsoft.com/office/word/2010/wordml" xmlns:w="http://schemas.openxmlformats.org/wordprocessingml/2006/main" xmlns:w10="urn:schemas-microsoft-com:office:word" xmlns:wp14="http://schemas.microsoft.com/office/word/2010/wordprocessingDrawing" xmlns:v="urn:schemas-microsoft-com:vml" xmlns:o="urn:schemas-microsoft-com:office:office" xmlns:mc="http://schemas.openxmlformats.org/markup-compatibility/2006" xmlns:wpc="http://schemas.microsoft.com/office/word/2010/wordprocessingCanvas" xmlns="" val="0"/>
+                          <a14:useLocalDpi xmlns="" xmlns:wpc="http://schemas.microsoft.com/office/word/2010/wordprocessingCanvas" xmlns:mc="http://schemas.openxmlformats.org/markup-compatibility/2006" xmlns:o="urn:schemas-microsoft-com:office:office" xmlns:v="urn:schemas-microsoft-com:vml" xmlns:wp14="http://schemas.microsoft.com/office/word/2010/wordprocessingDrawing" xmlns:w10="urn:schemas-microsoft-com:office:word" xmlns:w="http://schemas.openxmlformats.org/wordprocessingml/2006/main" xmlns:w14="http://schemas.microsoft.com/office/word/2010/wordml" xmlns:wpg="http://schemas.microsoft.com/office/word/2010/wordprocessingGroup" xmlns:wpi="http://schemas.microsoft.com/office/word/2010/wordprocessingInk" xmlns:wps="http://schemas.microsoft.com/office/word/2010/wordprocessingShape" xmlns:a14="http://schemas.microsoft.com/office/drawing/2010/main" val="0"/>
                         </a:ext>
                       </a:extLst>
                     </a:blip>
@@ -3186,7 +3271,7 @@
           <w:color w:val="B10044"/>
         </w:rPr>
       </w:pPr>
-      <w:bookmarkStart w:id="7" w:name="_Toc435730731"/>
+      <w:bookmarkStart w:id="7" w:name="_Toc435732269"/>
       <w:r>
         <w:rPr>
           <w:color w:val="B10044"/>
@@ -3200,7 +3285,7 @@
       <w:pPr>
         <w:pStyle w:val="Titre2"/>
       </w:pPr>
-      <w:bookmarkStart w:id="8" w:name="_Toc435730732"/>
+      <w:bookmarkStart w:id="8" w:name="_Toc435732270"/>
       <w:r>
         <w:t>Description des états</w:t>
       </w:r>
@@ -3296,7 +3381,7 @@
       <w:pPr>
         <w:pStyle w:val="Titre3"/>
       </w:pPr>
-      <w:bookmarkStart w:id="9" w:name="_Toc435730733"/>
+      <w:bookmarkStart w:id="9" w:name="_Toc435732271"/>
       <w:r>
         <w:t>Etat éléments</w:t>
       </w:r>
@@ -3430,7 +3515,7 @@
       <w:pPr>
         <w:pStyle w:val="Titre3"/>
       </w:pPr>
-      <w:bookmarkStart w:id="10" w:name="_Toc435730734"/>
+      <w:bookmarkStart w:id="10" w:name="_Toc435732272"/>
       <w:r>
         <w:t>État éléments mobiles</w:t>
       </w:r>
@@ -3575,7 +3660,7 @@
       <w:pPr>
         <w:pStyle w:val="Titre3"/>
       </w:pPr>
-      <w:bookmarkStart w:id="11" w:name="_Toc435730735"/>
+      <w:bookmarkStart w:id="11" w:name="_Toc435732273"/>
       <w:r>
         <w:t>État général de la carte</w:t>
       </w:r>
@@ -3634,7 +3719,7 @@
       <w:pPr>
         <w:pStyle w:val="Titre3"/>
       </w:pPr>
-      <w:bookmarkStart w:id="12" w:name="_Toc435730736"/>
+      <w:bookmarkStart w:id="12" w:name="_Toc435732274"/>
       <w:r>
         <w:lastRenderedPageBreak/>
         <w:t xml:space="preserve">État </w:t>
@@ -3670,7 +3755,7 @@
       <w:pPr>
         <w:pStyle w:val="Titre3"/>
       </w:pPr>
-      <w:bookmarkStart w:id="13" w:name="_Toc435730737"/>
+      <w:bookmarkStart w:id="13" w:name="_Toc435732275"/>
       <w:r>
         <w:t>État général</w:t>
       </w:r>
@@ -3796,7 +3881,7 @@
                     <a:blip r:embed="rId12">
                       <a:extLst>
                         <a:ext uri="{28A0092B-C50C-407E-A947-70E740481C1C}">
-                          <a14:useLocalDpi xmlns:a14="http://schemas.microsoft.com/office/drawing/2010/main" xmlns:wps="http://schemas.microsoft.com/office/word/2010/wordprocessingShape" xmlns:wpi="http://schemas.microsoft.com/office/word/2010/wordprocessingInk" xmlns:wpg="http://schemas.microsoft.com/office/word/2010/wordprocessingGroup" xmlns:w14="http://schemas.microsoft.com/office/word/2010/wordml" xmlns:w="http://schemas.openxmlformats.org/wordprocessingml/2006/main" xmlns:w10="urn:schemas-microsoft-com:office:word" xmlns:wp14="http://schemas.microsoft.com/office/word/2010/wordprocessingDrawing" xmlns:v="urn:schemas-microsoft-com:vml" xmlns:o="urn:schemas-microsoft-com:office:office" xmlns:mc="http://schemas.openxmlformats.org/markup-compatibility/2006" xmlns:wpc="http://schemas.microsoft.com/office/word/2010/wordprocessingCanvas" xmlns="" val="0"/>
+                          <a14:useLocalDpi xmlns="" xmlns:wpc="http://schemas.microsoft.com/office/word/2010/wordprocessingCanvas" xmlns:mc="http://schemas.openxmlformats.org/markup-compatibility/2006" xmlns:o="urn:schemas-microsoft-com:office:office" xmlns:v="urn:schemas-microsoft-com:vml" xmlns:wp14="http://schemas.microsoft.com/office/word/2010/wordprocessingDrawing" xmlns:w10="urn:schemas-microsoft-com:office:word" xmlns:w="http://schemas.openxmlformats.org/wordprocessingml/2006/main" xmlns:w14="http://schemas.microsoft.com/office/word/2010/wordml" xmlns:wpg="http://schemas.microsoft.com/office/word/2010/wordprocessingGroup" xmlns:wpi="http://schemas.microsoft.com/office/word/2010/wordprocessingInk" xmlns:wps="http://schemas.microsoft.com/office/word/2010/wordprocessingShape" xmlns:a14="http://schemas.microsoft.com/office/drawing/2010/main" val="0"/>
                         </a:ext>
                       </a:extLst>
                     </a:blip>
@@ -3882,7 +3967,7 @@
                     <a:blip r:embed="rId13" cstate="print">
                       <a:extLst>
                         <a:ext uri="{28A0092B-C50C-407E-A947-70E740481C1C}">
-                          <a14:useLocalDpi xmlns:a14="http://schemas.microsoft.com/office/drawing/2010/main" xmlns:wps="http://schemas.microsoft.com/office/word/2010/wordprocessingShape" xmlns:wpi="http://schemas.microsoft.com/office/word/2010/wordprocessingInk" xmlns:wpg="http://schemas.microsoft.com/office/word/2010/wordprocessingGroup" xmlns:w14="http://schemas.microsoft.com/office/word/2010/wordml" xmlns:w="http://schemas.openxmlformats.org/wordprocessingml/2006/main" xmlns:w10="urn:schemas-microsoft-com:office:word" xmlns:wp14="http://schemas.microsoft.com/office/word/2010/wordprocessingDrawing" xmlns:v="urn:schemas-microsoft-com:vml" xmlns:o="urn:schemas-microsoft-com:office:office" xmlns:mc="http://schemas.openxmlformats.org/markup-compatibility/2006" xmlns:wpc="http://schemas.microsoft.com/office/word/2010/wordprocessingCanvas" xmlns="" val="0"/>
+                          <a14:useLocalDpi xmlns="" xmlns:wpc="http://schemas.microsoft.com/office/word/2010/wordprocessingCanvas" xmlns:mc="http://schemas.openxmlformats.org/markup-compatibility/2006" xmlns:o="urn:schemas-microsoft-com:office:office" xmlns:v="urn:schemas-microsoft-com:vml" xmlns:wp14="http://schemas.microsoft.com/office/word/2010/wordprocessingDrawing" xmlns:w10="urn:schemas-microsoft-com:office:word" xmlns:w="http://schemas.openxmlformats.org/wordprocessingml/2006/main" xmlns:w14="http://schemas.microsoft.com/office/word/2010/wordml" xmlns:wpg="http://schemas.microsoft.com/office/word/2010/wordprocessingGroup" xmlns:wpi="http://schemas.microsoft.com/office/word/2010/wordprocessingInk" xmlns:wps="http://schemas.microsoft.com/office/word/2010/wordprocessingShape" xmlns:a14="http://schemas.microsoft.com/office/drawing/2010/main" val="0"/>
                         </a:ext>
                       </a:extLst>
                     </a:blip>
@@ -3944,7 +4029,7 @@
           <w:color w:val="B10044"/>
         </w:rPr>
       </w:pPr>
-      <w:bookmarkStart w:id="14" w:name="_Toc435730738"/>
+      <w:bookmarkStart w:id="14" w:name="_Toc435732276"/>
       <w:r>
         <w:rPr>
           <w:color w:val="B10044"/>
@@ -3966,7 +4051,7 @@
       <w:pPr>
         <w:pStyle w:val="Titre2"/>
       </w:pPr>
-      <w:bookmarkStart w:id="15" w:name="_Toc435730739"/>
+      <w:bookmarkStart w:id="15" w:name="_Toc435732277"/>
       <w:r>
         <w:t>Stratégie de rendu d’un état</w:t>
       </w:r>
@@ -4166,7 +4251,7 @@
       <w:pPr>
         <w:pStyle w:val="Titre2"/>
       </w:pPr>
-      <w:bookmarkStart w:id="16" w:name="_Toc435730740"/>
+      <w:bookmarkStart w:id="16" w:name="_Toc435732278"/>
       <w:r>
         <w:t>Conception logicielle</w:t>
       </w:r>
@@ -4643,7 +4728,7 @@
       <w:pPr>
         <w:pStyle w:val="Titre2"/>
       </w:pPr>
-      <w:bookmarkStart w:id="17" w:name="_Toc435730741"/>
+      <w:bookmarkStart w:id="17" w:name="_Toc435732279"/>
       <w:r>
         <w:t>Conception logicielle : extension pour les animations</w:t>
       </w:r>
@@ -4719,7 +4804,7 @@
       <w:pPr>
         <w:pStyle w:val="Titre2"/>
       </w:pPr>
-      <w:bookmarkStart w:id="18" w:name="_Toc435730742"/>
+      <w:bookmarkStart w:id="18" w:name="_Toc435732280"/>
       <w:r>
         <w:t>Exemple de rendu</w:t>
       </w:r>
@@ -4888,7 +4973,7 @@
           <w:color w:val="B10044"/>
         </w:rPr>
       </w:pPr>
-      <w:bookmarkStart w:id="19" w:name="_Toc435730743"/>
+      <w:bookmarkStart w:id="19" w:name="_Toc435732281"/>
       <w:r>
         <w:rPr>
           <w:color w:val="B10044"/>
@@ -4908,7 +4993,7 @@
       <w:pPr>
         <w:pStyle w:val="Titre2"/>
       </w:pPr>
-      <w:bookmarkStart w:id="20" w:name="_Toc435730744"/>
+      <w:bookmarkStart w:id="20" w:name="_Toc435732282"/>
       <w:r>
         <w:t>Horloge globale</w:t>
       </w:r>
@@ -4956,7 +5041,7 @@
       <w:pPr>
         <w:pStyle w:val="Titre2"/>
       </w:pPr>
-      <w:bookmarkStart w:id="21" w:name="_Toc435730745"/>
+      <w:bookmarkStart w:id="21" w:name="_Toc435732283"/>
       <w:r>
         <w:t>Changements extérieurs</w:t>
       </w:r>
@@ -5058,7 +5143,7 @@
       <w:pPr>
         <w:pStyle w:val="Titre2"/>
       </w:pPr>
-      <w:bookmarkStart w:id="22" w:name="_Toc435730746"/>
+      <w:bookmarkStart w:id="22" w:name="_Toc435732284"/>
       <w:r>
         <w:t>Changements autonomes</w:t>
       </w:r>
@@ -5205,7 +5290,7 @@
       <w:pPr>
         <w:pStyle w:val="Titre2"/>
       </w:pPr>
-      <w:bookmarkStart w:id="23" w:name="_Toc435730747"/>
+      <w:bookmarkStart w:id="23" w:name="_Toc435732285"/>
       <w:r>
         <w:lastRenderedPageBreak/>
         <w:t>Conception logiciel</w:t>
@@ -5311,7 +5396,7 @@
       <w:pPr>
         <w:pStyle w:val="Titre2"/>
       </w:pPr>
-      <w:bookmarkStart w:id="24" w:name="_Toc435730748"/>
+      <w:bookmarkStart w:id="24" w:name="_Toc435732286"/>
       <w:r>
         <w:t>Conception logiciel : extension pour l’IA</w:t>
       </w:r>
@@ -5487,7 +5572,7 @@
           <w:color w:val="B10044"/>
         </w:rPr>
       </w:pPr>
-      <w:bookmarkStart w:id="25" w:name="_Toc435730749"/>
+      <w:bookmarkStart w:id="25" w:name="_Toc435732287"/>
       <w:r>
         <w:rPr>
           <w:color w:val="B10044"/>
@@ -5501,7 +5586,7 @@
       <w:pPr>
         <w:pStyle w:val="Titre2"/>
       </w:pPr>
-      <w:bookmarkStart w:id="26" w:name="_Toc435730750"/>
+      <w:bookmarkStart w:id="26" w:name="_Toc435732288"/>
       <w:r>
         <w:t>Stratégies</w:t>
       </w:r>
@@ -5516,7 +5601,7 @@
       <w:pPr>
         <w:pStyle w:val="Titre3"/>
       </w:pPr>
-      <w:bookmarkStart w:id="27" w:name="_Toc435730751"/>
+      <w:bookmarkStart w:id="27" w:name="_Toc435732289"/>
       <w:r>
         <w:t>Intelligence minimale</w:t>
       </w:r>
@@ -5543,6 +5628,7 @@
         </w:rPr>
       </w:pPr>
       <w:bookmarkStart w:id="28" w:name="_Toc435730752"/>
+      <w:bookmarkStart w:id="29" w:name="_Toc435732290"/>
       <w:r>
         <w:rPr>
           <w:rFonts w:ascii="Liberation sherif" w:hAnsi="Liberation sherif"/>
@@ -5562,6 +5648,7 @@
         <w:t>e sur les principes suivants :</w:t>
       </w:r>
       <w:bookmarkEnd w:id="28"/>
+      <w:bookmarkEnd w:id="29"/>
       <w:r>
         <w:rPr>
           <w:rFonts w:ascii="Liberation sherif" w:hAnsi="Liberation sherif"/>
@@ -5596,7 +5683,8 @@
           <w:sz w:val="24"/>
         </w:rPr>
       </w:pPr>
-      <w:bookmarkStart w:id="29" w:name="_Toc435730753"/>
+      <w:bookmarkStart w:id="30" w:name="_Toc435730753"/>
+      <w:bookmarkStart w:id="31" w:name="_Toc435732291"/>
       <w:r>
         <w:rPr>
           <w:rFonts w:ascii="Liberation sherif" w:hAnsi="Liberation sherif"/>
@@ -5615,7 +5703,8 @@
         </w:rPr>
         <w:t>,</w:t>
       </w:r>
-      <w:bookmarkEnd w:id="29"/>
+      <w:bookmarkEnd w:id="30"/>
+      <w:bookmarkEnd w:id="31"/>
     </w:p>
     <w:p>
       <w:pPr>
@@ -5632,7 +5721,8 @@
           <w:sz w:val="24"/>
         </w:rPr>
       </w:pPr>
-      <w:bookmarkStart w:id="30" w:name="_Toc435730754"/>
+      <w:bookmarkStart w:id="32" w:name="_Toc435730754"/>
+      <w:bookmarkStart w:id="33" w:name="_Toc435732292"/>
       <w:r>
         <w:rPr>
           <w:rFonts w:ascii="Liberation sherif" w:hAnsi="Liberation sherif"/>
@@ -5668,7 +5758,8 @@
         </w:rPr>
         <w:t xml:space="preserve"> de pas rester bloqué dans un coin,</w:t>
       </w:r>
-      <w:bookmarkEnd w:id="30"/>
+      <w:bookmarkEnd w:id="32"/>
+      <w:bookmarkEnd w:id="33"/>
       <w:r>
         <w:rPr>
           <w:rFonts w:ascii="Liberation sherif" w:hAnsi="Liberation sherif"/>
@@ -5735,9 +5826,11 @@
       <w:pPr>
         <w:pStyle w:val="Titre2"/>
       </w:pPr>
+      <w:bookmarkStart w:id="34" w:name="_Toc435732293"/>
       <w:r>
         <w:t>Conception logiciel</w:t>
       </w:r>
+      <w:bookmarkEnd w:id="34"/>
     </w:p>
     <w:p>
       <w:pPr>
@@ -5944,7 +6037,7 @@
       <w:rPr>
         <w:noProof/>
       </w:rPr>
-      <w:t>2</w:t>
+      <w:t>1</w:t>
     </w:r>
     <w:r>
       <w:rPr>

</xml_diff>

<commit_message>
dia FIGHT MAP RENDU
</commit_message>
<xml_diff>
--- a/rapport/Rapport.docx
+++ b/rapport/Rapport.docx
@@ -40,7 +40,7 @@
                     <a:blip r:embed="rId8">
                       <a:extLst>
                         <a:ext uri="{28A0092B-C50C-407E-A947-70E740481C1C}">
-                          <a14:useLocalDpi xmlns="" xmlns:wpc="http://schemas.microsoft.com/office/word/2010/wordprocessingCanvas" xmlns:mc="http://schemas.openxmlformats.org/markup-compatibility/2006" xmlns:o="urn:schemas-microsoft-com:office:office" xmlns:v="urn:schemas-microsoft-com:vml" xmlns:wp14="http://schemas.microsoft.com/office/word/2010/wordprocessingDrawing" xmlns:w10="urn:schemas-microsoft-com:office:word" xmlns:w="http://schemas.openxmlformats.org/wordprocessingml/2006/main" xmlns:w14="http://schemas.microsoft.com/office/word/2010/wordml" xmlns:wpg="http://schemas.microsoft.com/office/word/2010/wordprocessingGroup" xmlns:wpi="http://schemas.microsoft.com/office/word/2010/wordprocessingInk" xmlns:wps="http://schemas.microsoft.com/office/word/2010/wordprocessingShape" xmlns:a14="http://schemas.microsoft.com/office/drawing/2010/main" val="0"/>
+                          <a14:useLocalDpi xmlns:a14="http://schemas.microsoft.com/office/drawing/2010/main" xmlns:wps="http://schemas.microsoft.com/office/word/2010/wordprocessingShape" xmlns:wpi="http://schemas.microsoft.com/office/word/2010/wordprocessingInk" xmlns:wpg="http://schemas.microsoft.com/office/word/2010/wordprocessingGroup" xmlns:w14="http://schemas.microsoft.com/office/word/2010/wordml" xmlns:w="http://schemas.openxmlformats.org/wordprocessingml/2006/main" xmlns:w10="urn:schemas-microsoft-com:office:word" xmlns:wp14="http://schemas.microsoft.com/office/word/2010/wordprocessingDrawing" xmlns:v="urn:schemas-microsoft-com:vml" xmlns:o="urn:schemas-microsoft-com:office:office" xmlns:mc="http://schemas.openxmlformats.org/markup-compatibility/2006" xmlns:wpc="http://schemas.microsoft.com/office/word/2010/wordprocessingCanvas" xmlns="" val="0"/>
                         </a:ext>
                       </a:extLst>
                     </a:blip>
@@ -2787,7 +2787,7 @@
                     <a:blip r:embed="rId9">
                       <a:extLst>
                         <a:ext uri="{28A0092B-C50C-407E-A947-70E740481C1C}">
-                          <a14:useLocalDpi xmlns="" xmlns:wpc="http://schemas.microsoft.com/office/word/2010/wordprocessingCanvas" xmlns:mc="http://schemas.openxmlformats.org/markup-compatibility/2006" xmlns:o="urn:schemas-microsoft-com:office:office" xmlns:v="urn:schemas-microsoft-com:vml" xmlns:wp14="http://schemas.microsoft.com/office/word/2010/wordprocessingDrawing" xmlns:w10="urn:schemas-microsoft-com:office:word" xmlns:w="http://schemas.openxmlformats.org/wordprocessingml/2006/main" xmlns:w14="http://schemas.microsoft.com/office/word/2010/wordml" xmlns:wpg="http://schemas.microsoft.com/office/word/2010/wordprocessingGroup" xmlns:wpi="http://schemas.microsoft.com/office/word/2010/wordprocessingInk" xmlns:wps="http://schemas.microsoft.com/office/word/2010/wordprocessingShape" xmlns:a14="http://schemas.microsoft.com/office/drawing/2010/main" val="0"/>
+                          <a14:useLocalDpi xmlns:a14="http://schemas.microsoft.com/office/drawing/2010/main" xmlns:wps="http://schemas.microsoft.com/office/word/2010/wordprocessingShape" xmlns:wpi="http://schemas.microsoft.com/office/word/2010/wordprocessingInk" xmlns:wpg="http://schemas.microsoft.com/office/word/2010/wordprocessingGroup" xmlns:w14="http://schemas.microsoft.com/office/word/2010/wordml" xmlns:w="http://schemas.openxmlformats.org/wordprocessingml/2006/main" xmlns:w10="urn:schemas-microsoft-com:office:word" xmlns:wp14="http://schemas.microsoft.com/office/word/2010/wordprocessingDrawing" xmlns:v="urn:schemas-microsoft-com:vml" xmlns:o="urn:schemas-microsoft-com:office:office" xmlns:mc="http://schemas.openxmlformats.org/markup-compatibility/2006" xmlns:wpc="http://schemas.microsoft.com/office/word/2010/wordprocessingCanvas" xmlns="" val="0"/>
                         </a:ext>
                       </a:extLst>
                     </a:blip>
@@ -3069,7 +3069,7 @@
                     <a:blip r:embed="rId10" cstate="print">
                       <a:extLst>
                         <a:ext uri="{28A0092B-C50C-407E-A947-70E740481C1C}">
-                          <a14:useLocalDpi xmlns="" xmlns:wpc="http://schemas.microsoft.com/office/word/2010/wordprocessingCanvas" xmlns:mc="http://schemas.openxmlformats.org/markup-compatibility/2006" xmlns:o="urn:schemas-microsoft-com:office:office" xmlns:v="urn:schemas-microsoft-com:vml" xmlns:wp14="http://schemas.microsoft.com/office/word/2010/wordprocessingDrawing" xmlns:w10="urn:schemas-microsoft-com:office:word" xmlns:w="http://schemas.openxmlformats.org/wordprocessingml/2006/main" xmlns:w14="http://schemas.microsoft.com/office/word/2010/wordml" xmlns:wpg="http://schemas.microsoft.com/office/word/2010/wordprocessingGroup" xmlns:wpi="http://schemas.microsoft.com/office/word/2010/wordprocessingInk" xmlns:wps="http://schemas.microsoft.com/office/word/2010/wordprocessingShape" xmlns:a14="http://schemas.microsoft.com/office/drawing/2010/main" val="0"/>
+                          <a14:useLocalDpi xmlns:a14="http://schemas.microsoft.com/office/drawing/2010/main" xmlns:wps="http://schemas.microsoft.com/office/word/2010/wordprocessingShape" xmlns:wpi="http://schemas.microsoft.com/office/word/2010/wordprocessingInk" xmlns:wpg="http://schemas.microsoft.com/office/word/2010/wordprocessingGroup" xmlns:w14="http://schemas.microsoft.com/office/word/2010/wordml" xmlns:w="http://schemas.openxmlformats.org/wordprocessingml/2006/main" xmlns:w10="urn:schemas-microsoft-com:office:word" xmlns:wp14="http://schemas.microsoft.com/office/word/2010/wordprocessingDrawing" xmlns:v="urn:schemas-microsoft-com:vml" xmlns:o="urn:schemas-microsoft-com:office:office" xmlns:mc="http://schemas.openxmlformats.org/markup-compatibility/2006" xmlns:wpc="http://schemas.microsoft.com/office/word/2010/wordprocessingCanvas" xmlns="" val="0"/>
                         </a:ext>
                       </a:extLst>
                     </a:blip>
@@ -4018,13 +4018,6 @@
         <w:tabs>
           <w:tab w:val="left" w:pos="5910"/>
         </w:tabs>
-      </w:pPr>
-    </w:p>
-    <w:p>
-      <w:pPr>
-        <w:tabs>
-          <w:tab w:val="left" w:pos="5910"/>
-        </w:tabs>
         <w:jc w:val="center"/>
       </w:pPr>
       <w:r>
@@ -4032,11 +4025,12 @@
           <w:noProof/>
           <w:lang w:eastAsia="fr-FR" w:bidi="ar-SA"/>
         </w:rPr>
+        <w:lastRenderedPageBreak/>
         <w:drawing>
           <wp:inline distT="0" distB="0" distL="0" distR="0">
-            <wp:extent cx="9299174" cy="4808786"/>
-            <wp:effectExtent l="19050" t="0" r="0" b="0"/>
-            <wp:docPr id="1" name="Image 1"/>
+            <wp:extent cx="9029534" cy="5557961"/>
+            <wp:effectExtent l="19050" t="0" r="166" b="0"/>
+            <wp:docPr id="11" name="Image 10" descr="Etat_Fight.jpeg"/>
             <wp:cNvGraphicFramePr>
               <a:graphicFrameLocks xmlns:a="http://schemas.openxmlformats.org/drawingml/2006/main" noChangeAspect="1"/>
             </wp:cNvGraphicFramePr>
@@ -4044,17 +4038,11 @@
               <a:graphicData uri="http://schemas.openxmlformats.org/drawingml/2006/picture">
                 <pic:pic xmlns:pic="http://schemas.openxmlformats.org/drawingml/2006/picture">
                   <pic:nvPicPr>
-                    <pic:cNvPr id="0" name="Class_Diagram_fight.jpg"/>
+                    <pic:cNvPr id="0" name="Etat_Fight.jpeg"/>
                     <pic:cNvPicPr/>
                   </pic:nvPicPr>
                   <pic:blipFill>
-                    <a:blip r:embed="rId12">
-                      <a:extLst>
-                        <a:ext uri="{28A0092B-C50C-407E-A947-70E740481C1C}">
-                          <a14:useLocalDpi xmlns="" xmlns:wpc="http://schemas.microsoft.com/office/word/2010/wordprocessingCanvas" xmlns:mc="http://schemas.openxmlformats.org/markup-compatibility/2006" xmlns:o="urn:schemas-microsoft-com:office:office" xmlns:v="urn:schemas-microsoft-com:vml" xmlns:wp14="http://schemas.microsoft.com/office/word/2010/wordprocessingDrawing" xmlns:w10="urn:schemas-microsoft-com:office:word" xmlns:w="http://schemas.openxmlformats.org/wordprocessingml/2006/main" xmlns:w14="http://schemas.microsoft.com/office/word/2010/wordml" xmlns:wpg="http://schemas.microsoft.com/office/word/2010/wordprocessingGroup" xmlns:wpi="http://schemas.microsoft.com/office/word/2010/wordprocessingInk" xmlns:wps="http://schemas.microsoft.com/office/word/2010/wordprocessingShape" xmlns:a14="http://schemas.microsoft.com/office/drawing/2010/main" val="0"/>
-                        </a:ext>
-                      </a:extLst>
-                    </a:blip>
+                    <a:blip r:embed="rId12"/>
                     <a:stretch>
                       <a:fillRect/>
                     </a:stretch>
@@ -4062,7 +4050,7 @@
                   <pic:spPr>
                     <a:xfrm>
                       <a:off x="0" y="0"/>
-                      <a:ext cx="9310082" cy="4814427"/>
+                      <a:ext cx="9030064" cy="5558287"/>
                     </a:xfrm>
                     <a:prstGeom prst="rect">
                       <a:avLst/>
@@ -4100,19 +4088,29 @@
     </w:p>
     <w:p>
       <w:pPr>
+        <w:pStyle w:val="Lgende"/>
+        <w:jc w:val="center"/>
+      </w:pPr>
+    </w:p>
+    <w:p>
+      <w:pPr>
+        <w:pStyle w:val="Lgende"/>
+        <w:jc w:val="center"/>
+      </w:pPr>
+    </w:p>
+    <w:p>
+      <w:pPr>
+        <w:pStyle w:val="Lgende"/>
+        <w:jc w:val="center"/>
+      </w:pPr>
+    </w:p>
+    <w:p>
+      <w:pPr>
         <w:tabs>
           <w:tab w:val="left" w:pos="5910"/>
         </w:tabs>
         <w:jc w:val="center"/>
       </w:pPr>
-    </w:p>
-    <w:p>
-      <w:pPr>
-        <w:tabs>
-          <w:tab w:val="left" w:pos="5910"/>
-        </w:tabs>
-        <w:jc w:val="center"/>
-      </w:pPr>
       <w:r>
         <w:rPr>
           <w:noProof/>
@@ -4120,9 +4118,9 @@
         </w:rPr>
         <w:drawing>
           <wp:inline distT="0" distB="0" distL="0" distR="0">
-            <wp:extent cx="8389904" cy="5227368"/>
+            <wp:extent cx="5950806" cy="6515311"/>
             <wp:effectExtent l="19050" t="0" r="0" b="0"/>
-            <wp:docPr id="2" name="Image 2"/>
+            <wp:docPr id="10" name="Image 9" descr="Etat_Map.jpeg"/>
             <wp:cNvGraphicFramePr>
               <a:graphicFrameLocks xmlns:a="http://schemas.openxmlformats.org/drawingml/2006/main" noChangeAspect="1"/>
             </wp:cNvGraphicFramePr>
@@ -4130,17 +4128,11 @@
               <a:graphicData uri="http://schemas.openxmlformats.org/drawingml/2006/picture">
                 <pic:pic xmlns:pic="http://schemas.openxmlformats.org/drawingml/2006/picture">
                   <pic:nvPicPr>
-                    <pic:cNvPr id="0" name="Class_Diagram_Map.jpg"/>
+                    <pic:cNvPr id="0" name="Etat_Map.jpeg"/>
                     <pic:cNvPicPr/>
                   </pic:nvPicPr>
                   <pic:blipFill>
-                    <a:blip r:embed="rId13" cstate="print">
-                      <a:extLst>
-                        <a:ext uri="{28A0092B-C50C-407E-A947-70E740481C1C}">
-                          <a14:useLocalDpi xmlns="" xmlns:wpc="http://schemas.microsoft.com/office/word/2010/wordprocessingCanvas" xmlns:mc="http://schemas.openxmlformats.org/markup-compatibility/2006" xmlns:o="urn:schemas-microsoft-com:office:office" xmlns:v="urn:schemas-microsoft-com:vml" xmlns:wp14="http://schemas.microsoft.com/office/word/2010/wordprocessingDrawing" xmlns:w10="urn:schemas-microsoft-com:office:word" xmlns:w="http://schemas.openxmlformats.org/wordprocessingml/2006/main" xmlns:w14="http://schemas.microsoft.com/office/word/2010/wordml" xmlns:wpg="http://schemas.microsoft.com/office/word/2010/wordprocessingGroup" xmlns:wpi="http://schemas.microsoft.com/office/word/2010/wordprocessingInk" xmlns:wps="http://schemas.microsoft.com/office/word/2010/wordprocessingShape" xmlns:a14="http://schemas.microsoft.com/office/drawing/2010/main" val="0"/>
-                        </a:ext>
-                      </a:extLst>
-                    </a:blip>
+                    <a:blip r:embed="rId13"/>
                     <a:stretch>
                       <a:fillRect/>
                     </a:stretch>
@@ -4148,7 +4140,7 @@
                   <pic:spPr>
                     <a:xfrm>
                       <a:off x="0" y="0"/>
-                      <a:ext cx="8403167" cy="5235631"/>
+                      <a:ext cx="5953125" cy="6517850"/>
                     </a:xfrm>
                     <a:prstGeom prst="rect">
                       <a:avLst/>
@@ -4165,12 +4157,12 @@
       <w:pPr>
         <w:pStyle w:val="Lgende"/>
         <w:jc w:val="center"/>
-        <w:sectPr>
-          <w:pgSz w:w="16838" w:h="11906" w:orient="landscape"/>
-          <w:pgMar w:top="1134" w:right="1474" w:bottom="1134" w:left="1134" w:header="720" w:footer="1134" w:gutter="0"/>
-          <w:cols w:space="720"/>
-          <w:docGrid w:linePitch="326"/>
-        </w:sectPr>
+      </w:pPr>
+    </w:p>
+    <w:p>
+      <w:pPr>
+        <w:pStyle w:val="Lgende"/>
+        <w:jc w:val="center"/>
       </w:pPr>
       <w:r>
         <w:t>4</w:t>
@@ -4185,11 +4177,30 @@
     <w:p>
       <w:pPr>
         <w:pStyle w:val="Lgende"/>
+        <w:jc w:val="center"/>
       </w:pPr>
     </w:p>
     <w:p>
       <w:pPr>
         <w:pStyle w:val="Lgende"/>
+        <w:jc w:val="center"/>
+      </w:pPr>
+    </w:p>
+    <w:p>
+      <w:pPr>
+        <w:pStyle w:val="Lgende"/>
+        <w:jc w:val="center"/>
+      </w:pPr>
+    </w:p>
+    <w:p>
+      <w:pPr>
+        <w:pStyle w:val="Lgende"/>
+        <w:jc w:val="center"/>
+      </w:pPr>
+    </w:p>
+    <w:p>
+      <w:pPr>
+        <w:pStyle w:val="Lgende"/>
       </w:pPr>
     </w:p>
     <w:p>
@@ -4204,6 +4215,7 @@
         <w:rPr>
           <w:color w:val="B10044"/>
         </w:rPr>
+        <w:lastRenderedPageBreak/>
         <w:t>Rendu : Stratégie et conception</w:t>
       </w:r>
       <w:bookmarkEnd w:id="14"/>
@@ -4532,72 +4544,72 @@
         <w:rPr>
           <w:i w:val="0"/>
         </w:rPr>
-        <w:t xml:space="preserve"> avec ses implantations suivent donc un patron de conception de </w:t>
+        <w:t xml:space="preserve"> avec ses implantations suivent donc un patron de conception de type Adapter. La première information donnée est la text</w:t>
+      </w:r>
+      <w:r>
+        <w:rPr>
+          <w:i w:val="0"/>
+        </w:rPr>
+        <w:t xml:space="preserve">ure du plan, via la méthode </w:t>
+      </w:r>
+      <w:r>
+        <w:t>load</w:t>
+      </w:r>
+      <w:r>
+        <w:t>Texture</w:t>
+      </w:r>
+      <w:r>
+        <w:rPr>
+          <w:i w:val="0"/>
+        </w:rPr>
+        <w:t xml:space="preserve">(). Les informations qui permettrons à l'implantation de </w:t>
+      </w:r>
+      <w:r>
+        <w:rPr>
+          <w:i w:val="0"/>
+          <w:u w:val="single"/>
+        </w:rPr>
+        <w:t>Surface</w:t>
+      </w:r>
+      <w:r>
+        <w:rPr>
+          <w:i w:val="0"/>
+        </w:rPr>
+        <w:t xml:space="preserve"> de former la matrice des positions seront données via la méthode </w:t>
+      </w:r>
+      <w:r>
+        <w:t>setSprite</w:t>
+      </w:r>
+      <w:r>
+        <w:rPr>
+          <w:i w:val="0"/>
+        </w:rPr>
+        <w:t xml:space="preserve">(). </w:t>
+      </w:r>
+      <w:r>
+        <w:rPr>
+          <w:i w:val="0"/>
+        </w:rPr>
+        <w:t xml:space="preserve">Pour plus </w:t>
+      </w:r>
+      <w:r>
+        <w:rPr>
+          <w:i w:val="0"/>
+        </w:rPr>
+        <w:t xml:space="preserve">d'efficacité, nous indexons </w:t>
+      </w:r>
+      <w:r>
+        <w:rPr>
+          <w:i w:val="0"/>
+        </w:rPr>
+        <w:t xml:space="preserve">tous les éléments </w:t>
       </w:r>
       <w:r>
         <w:rPr>
           <w:i w:val="0"/>
         </w:rPr>
         <w:lastRenderedPageBreak/>
-        <w:t>type Adapter. La première information donnée est la text</w:t>
-      </w:r>
-      <w:r>
-        <w:rPr>
-          <w:i w:val="0"/>
-        </w:rPr>
-        <w:t xml:space="preserve">ure du plan, via la méthode </w:t>
-      </w:r>
-      <w:r>
-        <w:t>load</w:t>
-      </w:r>
-      <w:r>
-        <w:t>Texture</w:t>
-      </w:r>
-      <w:r>
-        <w:rPr>
-          <w:i w:val="0"/>
-        </w:rPr>
-        <w:t xml:space="preserve">(). Les informations qui permettrons à l'implantation de </w:t>
-      </w:r>
-      <w:r>
-        <w:rPr>
-          <w:i w:val="0"/>
-          <w:u w:val="single"/>
-        </w:rPr>
-        <w:t>Surface</w:t>
-      </w:r>
-      <w:r>
-        <w:rPr>
-          <w:i w:val="0"/>
-        </w:rPr>
-        <w:t xml:space="preserve"> de former la matrice des positions seront données via la méthode </w:t>
-      </w:r>
-      <w:r>
-        <w:t>setSprite</w:t>
-      </w:r>
-      <w:r>
-        <w:rPr>
-          <w:i w:val="0"/>
-        </w:rPr>
-        <w:t xml:space="preserve">(). </w:t>
-      </w:r>
-      <w:r>
-        <w:rPr>
-          <w:i w:val="0"/>
-        </w:rPr>
-        <w:t xml:space="preserve">Pour plus </w:t>
-      </w:r>
-      <w:r>
-        <w:rPr>
-          <w:i w:val="0"/>
-        </w:rPr>
-        <w:t xml:space="preserve">d'efficacité, nous indexons </w:t>
-      </w:r>
-      <w:r>
-        <w:rPr>
-          <w:i w:val="0"/>
-        </w:rPr>
-        <w:t>tous les éléments graphiques (</w:t>
+        <w:t>graphiques (</w:t>
       </w:r>
       <w:r>
         <w:rPr>
@@ -4959,23 +4971,26 @@
         <w:t>(), qui permet de transmettre le moment précis où un état vient de changer. C'est grâce à ces astuces que l'on peut voir les personnages se déplacer à 60 images par secondes même si le jeu évolue bien plus lentement, par exemple à 4 changements d'état par seconde.</w:t>
       </w:r>
     </w:p>
-    <w:p>
-      <w:pPr>
-        <w:sectPr>
-          <w:pgSz w:w="11906" w:h="16838"/>
-          <w:pgMar w:top="1134" w:right="1134" w:bottom="1474" w:left="1134" w:header="720" w:footer="1134" w:gutter="0"/>
-          <w:cols w:space="720"/>
-          <w:docGrid w:linePitch="326"/>
-        </w:sectPr>
-      </w:pPr>
-    </w:p>
     <w:p/>
+    <w:p/>
+    <w:p/>
+    <w:p/>
+    <w:p/>
+    <w:p/>
+    <w:p/>
+    <w:p/>
+    <w:p/>
+    <w:p/>
+    <w:p/>
+    <w:p/>
+    <w:p/>
     <w:p>
       <w:pPr>
         <w:pStyle w:val="Titre2"/>
       </w:pPr>
       <w:bookmarkStart w:id="18" w:name="_Toc436943236"/>
       <w:r>
+        <w:lastRenderedPageBreak/>
         <w:t>Exemple de rendu</w:t>
       </w:r>
       <w:bookmarkEnd w:id="18"/>

</xml_diff>

<commit_message>
DIA : fight map rendu moteur
</commit_message>
<xml_diff>
--- a/rapport/Rapport.docx
+++ b/rapport/Rapport.docx
@@ -40,7 +40,7 @@
                     <a:blip r:embed="rId8">
                       <a:extLst>
                         <a:ext uri="{28A0092B-C50C-407E-A947-70E740481C1C}">
-                          <a14:useLocalDpi xmlns:a14="http://schemas.microsoft.com/office/drawing/2010/main" xmlns:wps="http://schemas.microsoft.com/office/word/2010/wordprocessingShape" xmlns:wpi="http://schemas.microsoft.com/office/word/2010/wordprocessingInk" xmlns:wpg="http://schemas.microsoft.com/office/word/2010/wordprocessingGroup" xmlns:w14="http://schemas.microsoft.com/office/word/2010/wordml" xmlns:w="http://schemas.openxmlformats.org/wordprocessingml/2006/main" xmlns:w10="urn:schemas-microsoft-com:office:word" xmlns:wp14="http://schemas.microsoft.com/office/word/2010/wordprocessingDrawing" xmlns:v="urn:schemas-microsoft-com:vml" xmlns:o="urn:schemas-microsoft-com:office:office" xmlns:mc="http://schemas.openxmlformats.org/markup-compatibility/2006" xmlns:wpc="http://schemas.microsoft.com/office/word/2010/wordprocessingCanvas" xmlns="" val="0"/>
+                          <a14:useLocalDpi xmlns="" xmlns:wpc="http://schemas.microsoft.com/office/word/2010/wordprocessingCanvas" xmlns:mc="http://schemas.openxmlformats.org/markup-compatibility/2006" xmlns:o="urn:schemas-microsoft-com:office:office" xmlns:v="urn:schemas-microsoft-com:vml" xmlns:wp14="http://schemas.microsoft.com/office/word/2010/wordprocessingDrawing" xmlns:w10="urn:schemas-microsoft-com:office:word" xmlns:w="http://schemas.openxmlformats.org/wordprocessingml/2006/main" xmlns:w14="http://schemas.microsoft.com/office/word/2010/wordml" xmlns:wpg="http://schemas.microsoft.com/office/word/2010/wordprocessingGroup" xmlns:wpi="http://schemas.microsoft.com/office/word/2010/wordprocessingInk" xmlns:wps="http://schemas.microsoft.com/office/word/2010/wordprocessingShape" xmlns:a14="http://schemas.microsoft.com/office/drawing/2010/main" val="0"/>
                         </a:ext>
                       </a:extLst>
                     </a:blip>
@@ -2787,7 +2787,7 @@
                     <a:blip r:embed="rId9">
                       <a:extLst>
                         <a:ext uri="{28A0092B-C50C-407E-A947-70E740481C1C}">
-                          <a14:useLocalDpi xmlns:a14="http://schemas.microsoft.com/office/drawing/2010/main" xmlns:wps="http://schemas.microsoft.com/office/word/2010/wordprocessingShape" xmlns:wpi="http://schemas.microsoft.com/office/word/2010/wordprocessingInk" xmlns:wpg="http://schemas.microsoft.com/office/word/2010/wordprocessingGroup" xmlns:w14="http://schemas.microsoft.com/office/word/2010/wordml" xmlns:w="http://schemas.openxmlformats.org/wordprocessingml/2006/main" xmlns:w10="urn:schemas-microsoft-com:office:word" xmlns:wp14="http://schemas.microsoft.com/office/word/2010/wordprocessingDrawing" xmlns:v="urn:schemas-microsoft-com:vml" xmlns:o="urn:schemas-microsoft-com:office:office" xmlns:mc="http://schemas.openxmlformats.org/markup-compatibility/2006" xmlns:wpc="http://schemas.microsoft.com/office/word/2010/wordprocessingCanvas" xmlns="" val="0"/>
+                          <a14:useLocalDpi xmlns="" xmlns:wpc="http://schemas.microsoft.com/office/word/2010/wordprocessingCanvas" xmlns:mc="http://schemas.openxmlformats.org/markup-compatibility/2006" xmlns:o="urn:schemas-microsoft-com:office:office" xmlns:v="urn:schemas-microsoft-com:vml" xmlns:wp14="http://schemas.microsoft.com/office/word/2010/wordprocessingDrawing" xmlns:w10="urn:schemas-microsoft-com:office:word" xmlns:w="http://schemas.openxmlformats.org/wordprocessingml/2006/main" xmlns:w14="http://schemas.microsoft.com/office/word/2010/wordml" xmlns:wpg="http://schemas.microsoft.com/office/word/2010/wordprocessingGroup" xmlns:wpi="http://schemas.microsoft.com/office/word/2010/wordprocessingInk" xmlns:wps="http://schemas.microsoft.com/office/word/2010/wordprocessingShape" xmlns:a14="http://schemas.microsoft.com/office/drawing/2010/main" val="0"/>
                         </a:ext>
                       </a:extLst>
                     </a:blip>
@@ -3069,7 +3069,7 @@
                     <a:blip r:embed="rId10" cstate="print">
                       <a:extLst>
                         <a:ext uri="{28A0092B-C50C-407E-A947-70E740481C1C}">
-                          <a14:useLocalDpi xmlns:a14="http://schemas.microsoft.com/office/drawing/2010/main" xmlns:wps="http://schemas.microsoft.com/office/word/2010/wordprocessingShape" xmlns:wpi="http://schemas.microsoft.com/office/word/2010/wordprocessingInk" xmlns:wpg="http://schemas.microsoft.com/office/word/2010/wordprocessingGroup" xmlns:w14="http://schemas.microsoft.com/office/word/2010/wordml" xmlns:w="http://schemas.openxmlformats.org/wordprocessingml/2006/main" xmlns:w10="urn:schemas-microsoft-com:office:word" xmlns:wp14="http://schemas.microsoft.com/office/word/2010/wordprocessingDrawing" xmlns:v="urn:schemas-microsoft-com:vml" xmlns:o="urn:schemas-microsoft-com:office:office" xmlns:mc="http://schemas.openxmlformats.org/markup-compatibility/2006" xmlns:wpc="http://schemas.microsoft.com/office/word/2010/wordprocessingCanvas" xmlns="" val="0"/>
+                          <a14:useLocalDpi xmlns="" xmlns:wpc="http://schemas.microsoft.com/office/word/2010/wordprocessingCanvas" xmlns:mc="http://schemas.openxmlformats.org/markup-compatibility/2006" xmlns:o="urn:schemas-microsoft-com:office:office" xmlns:v="urn:schemas-microsoft-com:vml" xmlns:wp14="http://schemas.microsoft.com/office/word/2010/wordprocessingDrawing" xmlns:w10="urn:schemas-microsoft-com:office:word" xmlns:w="http://schemas.openxmlformats.org/wordprocessingml/2006/main" xmlns:w14="http://schemas.microsoft.com/office/word/2010/wordml" xmlns:wpg="http://schemas.microsoft.com/office/word/2010/wordprocessingGroup" xmlns:wpi="http://schemas.microsoft.com/office/word/2010/wordprocessingInk" xmlns:wps="http://schemas.microsoft.com/office/word/2010/wordprocessingShape" xmlns:a14="http://schemas.microsoft.com/office/drawing/2010/main" val="0"/>
                         </a:ext>
                       </a:extLst>
                     </a:blip>
@@ -5084,9 +5084,9 @@
         <w:lastRenderedPageBreak/>
         <w:drawing>
           <wp:inline distT="0" distB="0" distL="0" distR="0">
-            <wp:extent cx="7008116" cy="5153025"/>
-            <wp:effectExtent l="19050" t="0" r="2284" b="0"/>
-            <wp:docPr id="4" name="Image 2" descr="Class_Diagram.JPEG"/>
+            <wp:extent cx="9036050" cy="4523105"/>
+            <wp:effectExtent l="19050" t="0" r="0" b="0"/>
+            <wp:docPr id="2" name="Image 1" descr="Rendu.jpeg"/>
             <wp:cNvGraphicFramePr>
               <a:graphicFrameLocks xmlns:a="http://schemas.openxmlformats.org/drawingml/2006/main" noChangeAspect="1"/>
             </wp:cNvGraphicFramePr>
@@ -5094,7 +5094,7 @@
               <a:graphicData uri="http://schemas.openxmlformats.org/drawingml/2006/picture">
                 <pic:pic xmlns:pic="http://schemas.openxmlformats.org/drawingml/2006/picture">
                   <pic:nvPicPr>
-                    <pic:cNvPr id="0" name="Class_Diagram.JPEG"/>
+                    <pic:cNvPr id="0" name="Rendu.jpeg"/>
                     <pic:cNvPicPr/>
                   </pic:nvPicPr>
                   <pic:blipFill>
@@ -5106,7 +5106,7 @@
                   <pic:spPr>
                     <a:xfrm>
                       <a:off x="0" y="0"/>
-                      <a:ext cx="7007109" cy="5152285"/>
+                      <a:ext cx="9036050" cy="4523105"/>
                     </a:xfrm>
                     <a:prstGeom prst="rect">
                       <a:avLst/>
@@ -5665,38 +5665,14 @@
       <w:r>
         <w:rPr>
           <w:noProof/>
-          <w:lang w:eastAsia="en-US"/>
+          <w:lang w:eastAsia="fr-FR" w:bidi="ar-SA"/>
         </w:rPr>
         <w:lastRenderedPageBreak/>
-        <w:pict>
-          <v:shape id="_x0000_s1030" type="#_x0000_t202" style="position:absolute;left:0;text-align:left;margin-left:19.6pt;margin-top:352.8pt;width:220pt;height:35.55pt;z-index:251669504;mso-height-percent:200;mso-height-percent:200;mso-width-relative:margin;mso-height-relative:margin">
-            <v:textbox style="mso-fit-shape-to-text:t">
-              <w:txbxContent>
-                <w:p>
-                  <w:r>
-                    <w:t>En jaune, les actions pour le mode combat</w:t>
-                  </w:r>
-                </w:p>
-                <w:p>
-                  <w:r>
-                    <w:t>En rose, les actions pour le mode carte</w:t>
-                  </w:r>
-                </w:p>
-              </w:txbxContent>
-            </v:textbox>
-          </v:shape>
-        </w:pict>
-      </w:r>
-      <w:r>
-        <w:rPr>
-          <w:noProof/>
-          <w:lang w:eastAsia="fr-FR" w:bidi="ar-SA"/>
-        </w:rPr>
         <w:drawing>
           <wp:inline distT="0" distB="0" distL="0" distR="0">
-            <wp:extent cx="9134475" cy="5372100"/>
-            <wp:effectExtent l="19050" t="0" r="9525" b="0"/>
-            <wp:docPr id="7" name="Image 6" descr="Class_Diagram.JPEG"/>
+            <wp:extent cx="9036050" cy="4930140"/>
+            <wp:effectExtent l="19050" t="0" r="0" b="0"/>
+            <wp:docPr id="13" name="Image 12" descr="Moteur.jpeg"/>
             <wp:cNvGraphicFramePr>
               <a:graphicFrameLocks xmlns:a="http://schemas.openxmlformats.org/drawingml/2006/main" noChangeAspect="1"/>
             </wp:cNvGraphicFramePr>
@@ -5704,7 +5680,7 @@
               <a:graphicData uri="http://schemas.openxmlformats.org/drawingml/2006/picture">
                 <pic:pic xmlns:pic="http://schemas.openxmlformats.org/drawingml/2006/picture">
                   <pic:nvPicPr>
-                    <pic:cNvPr id="0" name="Class_Diagram.JPEG"/>
+                    <pic:cNvPr id="0" name="Moteur.jpeg"/>
                     <pic:cNvPicPr/>
                   </pic:nvPicPr>
                   <pic:blipFill>
@@ -5716,7 +5692,7 @@
                   <pic:spPr>
                     <a:xfrm>
                       <a:off x="0" y="0"/>
-                      <a:ext cx="9133129" cy="5371308"/>
+                      <a:ext cx="9036050" cy="4930140"/>
                     </a:xfrm>
                     <a:prstGeom prst="rect">
                       <a:avLst/>
@@ -8842,620 +8818,6 @@
 </w:styles>
 </file>
 
-<file path=word/stylesWithEffects.xml><?xml version="1.0" encoding="utf-8"?>
-<w:styles xmlns:wpc="http://schemas.microsoft.com/office/word/2010/wordprocessingCanvas" xmlns:mc="http://schemas.openxmlformats.org/markup-compatibility/2006" xmlns:o="urn:schemas-microsoft-com:office:office" xmlns:r="http://schemas.openxmlformats.org/officeDocument/2006/relationships" xmlns:m="http://schemas.openxmlformats.org/officeDocument/2006/math" xmlns:v="urn:schemas-microsoft-com:vml" xmlns:wp14="http://schemas.microsoft.com/office/word/2010/wordprocessingDrawing" xmlns:wp="http://schemas.openxmlformats.org/drawingml/2006/wordprocessingDrawing" xmlns:w10="urn:schemas-microsoft-com:office:word" xmlns:w="http://schemas.openxmlformats.org/wordprocessingml/2006/main" xmlns:w14="http://schemas.microsoft.com/office/word/2010/wordml" xmlns:wpg="http://schemas.microsoft.com/office/word/2010/wordprocessingGroup" xmlns:wpi="http://schemas.microsoft.com/office/word/2010/wordprocessingInk" xmlns:wne="http://schemas.microsoft.com/office/word/2006/wordml" xmlns:wps="http://schemas.microsoft.com/office/word/2010/wordprocessingShape" mc:Ignorable="w14 wp14">
-  <w:docDefaults>
-    <w:rPrDefault>
-      <w:rPr>
-        <w:rFonts w:ascii="Liberation Serif" w:eastAsia="Droid Sans Fallback" w:hAnsi="Liberation Serif" w:cs="FreeSans"/>
-        <w:kern w:val="3"/>
-        <w:sz w:val="24"/>
-        <w:szCs w:val="24"/>
-        <w:lang w:val="fr-FR" w:eastAsia="zh-CN" w:bidi="hi-IN"/>
-      </w:rPr>
-    </w:rPrDefault>
-    <w:pPrDefault>
-      <w:pPr>
-        <w:widowControl w:val="0"/>
-        <w:suppressAutoHyphens/>
-        <w:autoSpaceDN w:val="0"/>
-        <w:textAlignment w:val="baseline"/>
-      </w:pPr>
-    </w:pPrDefault>
-  </w:docDefaults>
-  <w:latentStyles w:defLockedState="0" w:defUIPriority="99" w:defSemiHidden="1" w:defUnhideWhenUsed="1" w:defQFormat="0" w:count="267">
-    <w:lsdException w:name="Normal" w:semiHidden="0" w:uiPriority="0" w:unhideWhenUsed="0" w:qFormat="1"/>
-    <w:lsdException w:name="heading 1" w:semiHidden="0" w:uiPriority="9" w:unhideWhenUsed="0" w:qFormat="1"/>
-    <w:lsdException w:name="heading 2" w:uiPriority="9" w:qFormat="1"/>
-    <w:lsdException w:name="heading 3" w:uiPriority="9" w:qFormat="1"/>
-    <w:lsdException w:name="heading 4" w:uiPriority="9" w:qFormat="1"/>
-    <w:lsdException w:name="heading 5" w:uiPriority="9" w:qFormat="1"/>
-    <w:lsdException w:name="heading 6" w:uiPriority="9" w:qFormat="1"/>
-    <w:lsdException w:name="heading 7" w:uiPriority="9" w:qFormat="1"/>
-    <w:lsdException w:name="heading 8" w:uiPriority="9" w:qFormat="1"/>
-    <w:lsdException w:name="heading 9" w:uiPriority="9" w:qFormat="1"/>
-    <w:lsdException w:name="toc 1" w:uiPriority="39"/>
-    <w:lsdException w:name="toc 2" w:uiPriority="39"/>
-    <w:lsdException w:name="toc 3" w:uiPriority="39"/>
-    <w:lsdException w:name="toc 4" w:uiPriority="39"/>
-    <w:lsdException w:name="toc 5" w:uiPriority="39"/>
-    <w:lsdException w:name="toc 6" w:uiPriority="39"/>
-    <w:lsdException w:name="toc 7" w:uiPriority="39"/>
-    <w:lsdException w:name="toc 8" w:uiPriority="39"/>
-    <w:lsdException w:name="toc 9" w:uiPriority="39"/>
-    <w:lsdException w:name="caption" w:uiPriority="35" w:qFormat="1"/>
-    <w:lsdException w:name="Title" w:semiHidden="0" w:uiPriority="10" w:unhideWhenUsed="0" w:qFormat="1"/>
-    <w:lsdException w:name="Default Paragraph Font" w:uiPriority="1"/>
-    <w:lsdException w:name="Subtitle" w:semiHidden="0" w:uiPriority="11" w:unhideWhenUsed="0" w:qFormat="1"/>
-    <w:lsdException w:name="Strong" w:semiHidden="0" w:uiPriority="22" w:unhideWhenUsed="0" w:qFormat="1"/>
-    <w:lsdException w:name="Emphasis" w:semiHidden="0" w:uiPriority="20" w:unhideWhenUsed="0" w:qFormat="1"/>
-    <w:lsdException w:name="Table Grid" w:semiHidden="0" w:uiPriority="59" w:unhideWhenUsed="0"/>
-    <w:lsdException w:name="Placeholder Text" w:unhideWhenUsed="0"/>
-    <w:lsdException w:name="No Spacing" w:semiHidden="0" w:uiPriority="1" w:unhideWhenUsed="0" w:qFormat="1"/>
-    <w:lsdException w:name="Light Shading" w:semiHidden="0" w:uiPriority="60" w:unhideWhenUsed="0"/>
-    <w:lsdException w:name="Light List" w:semiHidden="0" w:uiPriority="61" w:unhideWhenUsed="0"/>
-    <w:lsdException w:name="Light Grid" w:semiHidden="0" w:uiPriority="62" w:unhideWhenUsed="0"/>
-    <w:lsdException w:name="Medium Shading 1" w:semiHidden="0" w:uiPriority="63" w:unhideWhenUsed="0"/>
-    <w:lsdException w:name="Medium Shading 2" w:semiHidden="0" w:uiPriority="64" w:unhideWhenUsed="0"/>
-    <w:lsdException w:name="Medium List 1" w:semiHidden="0" w:uiPriority="65" w:unhideWhenUsed="0"/>
-    <w:lsdException w:name="Medium List 2" w:semiHidden="0" w:uiPriority="66" w:unhideWhenUsed="0"/>
-    <w:lsdException w:name="Medium Grid 1" w:semiHidden="0" w:uiPriority="67" w:unhideWhenUsed="0"/>
-    <w:lsdException w:name="Medium Grid 2" w:semiHidden="0" w:uiPriority="68" w:unhideWhenUsed="0"/>
-    <w:lsdException w:name="Medium Grid 3" w:semiHidden="0" w:uiPriority="69" w:unhideWhenUsed="0"/>
-    <w:lsdException w:name="Dark List" w:semiHidden="0" w:uiPriority="70" w:unhideWhenUsed="0"/>
-    <w:lsdException w:name="Colorful Shading" w:semiHidden="0" w:uiPriority="71" w:unhideWhenUsed="0"/>
-    <w:lsdException w:name="Colorful List" w:semiHidden="0" w:uiPriority="72" w:unhideWhenUsed="0"/>
-    <w:lsdException w:name="Colorful Grid" w:semiHidden="0" w:uiPriority="73" w:unhideWhenUsed="0"/>
-    <w:lsdException w:name="Light Shading Accent 1" w:semiHidden="0" w:uiPriority="60" w:unhideWhenUsed="0"/>
-    <w:lsdException w:name="Light List Accent 1" w:semiHidden="0" w:uiPriority="61" w:unhideWhenUsed="0"/>
-    <w:lsdException w:name="Light Grid Accent 1" w:semiHidden="0" w:uiPriority="62" w:unhideWhenUsed="0"/>
-    <w:lsdException w:name="Medium Shading 1 Accent 1" w:semiHidden="0" w:uiPriority="63" w:unhideWhenUsed="0"/>
-    <w:lsdException w:name="Medium Shading 2 Accent 1" w:semiHidden="0" w:uiPriority="64" w:unhideWhenUsed="0"/>
-    <w:lsdException w:name="Medium List 1 Accent 1" w:semiHidden="0" w:uiPriority="65" w:unhideWhenUsed="0"/>
-    <w:lsdException w:name="Revision" w:unhideWhenUsed="0"/>
-    <w:lsdException w:name="List Paragraph" w:semiHidden="0" w:uiPriority="34" w:unhideWhenUsed="0" w:qFormat="1"/>
-    <w:lsdException w:name="Quote" w:semiHidden="0" w:uiPriority="29" w:unhideWhenUsed="0" w:qFormat="1"/>
-    <w:lsdException w:name="Intense Quote" w:semiHidden="0" w:uiPriority="30" w:unhideWhenUsed="0" w:qFormat="1"/>
-    <w:lsdException w:name="Medium List 2 Accent 1" w:semiHidden="0" w:uiPriority="66" w:unhideWhenUsed="0"/>
-    <w:lsdException w:name="Medium Grid 1 Accent 1" w:semiHidden="0" w:uiPriority="67" w:unhideWhenUsed="0"/>
-    <w:lsdException w:name="Medium Grid 2 Accent 1" w:semiHidden="0" w:uiPriority="68" w:unhideWhenUsed="0"/>
-    <w:lsdException w:name="Medium Grid 3 Accent 1" w:semiHidden="0" w:uiPriority="69" w:unhideWhenUsed="0"/>
-    <w:lsdException w:name="Dark List Accent 1" w:semiHidden="0" w:uiPriority="70" w:unhideWhenUsed="0"/>
-    <w:lsdException w:name="Colorful Shading Accent 1" w:semiHidden="0" w:uiPriority="71" w:unhideWhenUsed="0"/>
-    <w:lsdException w:name="Colorful List Accent 1" w:semiHidden="0" w:uiPriority="72" w:unhideWhenUsed="0"/>
-    <w:lsdException w:name="Colorful Grid Accent 1" w:semiHidden="0" w:uiPriority="73" w:unhideWhenUsed="0"/>
-    <w:lsdException w:name="Light Shading Accent 2" w:semiHidden="0" w:uiPriority="60" w:unhideWhenUsed="0"/>
-    <w:lsdException w:name="Light List Accent 2" w:semiHidden="0" w:uiPriority="61" w:unhideWhenUsed="0"/>
-    <w:lsdException w:name="Light Grid Accent 2" w:semiHidden="0" w:uiPriority="62" w:unhideWhenUsed="0"/>
-    <w:lsdException w:name="Medium Shading 1 Accent 2" w:semiHidden="0" w:uiPriority="63" w:unhideWhenUsed="0"/>
-    <w:lsdException w:name="Medium Shading 2 Accent 2" w:semiHidden="0" w:uiPriority="64" w:unhideWhenUsed="0"/>
-    <w:lsdException w:name="Medium List 1 Accent 2" w:semiHidden="0" w:uiPriority="65" w:unhideWhenUsed="0"/>
-    <w:lsdException w:name="Medium List 2 Accent 2" w:semiHidden="0" w:uiPriority="66" w:unhideWhenUsed="0"/>
-    <w:lsdException w:name="Medium Grid 1 Accent 2" w:semiHidden="0" w:uiPriority="67" w:unhideWhenUsed="0"/>
-    <w:lsdException w:name="Medium Grid 2 Accent 2" w:semiHidden="0" w:uiPriority="68" w:unhideWhenUsed="0"/>
-    <w:lsdException w:name="Medium Grid 3 Accent 2" w:semiHidden="0" w:uiPriority="69" w:unhideWhenUsed="0"/>
-    <w:lsdException w:name="Dark List Accent 2" w:semiHidden="0" w:uiPriority="70" w:unhideWhenUsed="0"/>
-    <w:lsdException w:name="Colorful Shading Accent 2" w:semiHidden="0" w:uiPriority="71" w:unhideWhenUsed="0"/>
-    <w:lsdException w:name="Colorful List Accent 2" w:semiHidden="0" w:uiPriority="72" w:unhideWhenUsed="0"/>
-    <w:lsdException w:name="Colorful Grid Accent 2" w:semiHidden="0" w:uiPriority="73" w:unhideWhenUsed="0"/>
-    <w:lsdException w:name="Light Shading Accent 3" w:semiHidden="0" w:uiPriority="60" w:unhideWhenUsed="0"/>
-    <w:lsdException w:name="Light List Accent 3" w:semiHidden="0" w:uiPriority="61" w:unhideWhenUsed="0"/>
-    <w:lsdException w:name="Light Grid Accent 3" w:semiHidden="0" w:uiPriority="62" w:unhideWhenUsed="0"/>
-    <w:lsdException w:name="Medium Shading 1 Accent 3" w:semiHidden="0" w:uiPriority="63" w:unhideWhenUsed="0"/>
-    <w:lsdException w:name="Medium Shading 2 Accent 3" w:semiHidden="0" w:uiPriority="64" w:unhideWhenUsed="0"/>
-    <w:lsdException w:name="Medium List 1 Accent 3" w:semiHidden="0" w:uiPriority="65" w:unhideWhenUsed="0"/>
-    <w:lsdException w:name="Medium List 2 Accent 3" w:semiHidden="0" w:uiPriority="66" w:unhideWhenUsed="0"/>
-    <w:lsdException w:name="Medium Grid 1 Accent 3" w:semiHidden="0" w:uiPriority="67" w:unhideWhenUsed="0"/>
-    <w:lsdException w:name="Medium Grid 2 Accent 3" w:semiHidden="0" w:uiPriority="68" w:unhideWhenUsed="0"/>
-    <w:lsdException w:name="Medium Grid 3 Accent 3" w:semiHidden="0" w:uiPriority="69" w:unhideWhenUsed="0"/>
-    <w:lsdException w:name="Dark List Accent 3" w:semiHidden="0" w:uiPriority="70" w:unhideWhenUsed="0"/>
-    <w:lsdException w:name="Colorful Shading Accent 3" w:semiHidden="0" w:uiPriority="71" w:unhideWhenUsed="0"/>
-    <w:lsdException w:name="Colorful List Accent 3" w:semiHidden="0" w:uiPriority="72" w:unhideWhenUsed="0"/>
-    <w:lsdException w:name="Colorful Grid Accent 3" w:semiHidden="0" w:uiPriority="73" w:unhideWhenUsed="0"/>
-    <w:lsdException w:name="Light Shading Accent 4" w:semiHidden="0" w:uiPriority="60" w:unhideWhenUsed="0"/>
-    <w:lsdException w:name="Light List Accent 4" w:semiHidden="0" w:uiPriority="61" w:unhideWhenUsed="0"/>
-    <w:lsdException w:name="Light Grid Accent 4" w:semiHidden="0" w:uiPriority="62" w:unhideWhenUsed="0"/>
-    <w:lsdException w:name="Medium Shading 1 Accent 4" w:semiHidden="0" w:uiPriority="63" w:unhideWhenUsed="0"/>
-    <w:lsdException w:name="Medium Shading 2 Accent 4" w:semiHidden="0" w:uiPriority="64" w:unhideWhenUsed="0"/>
-    <w:lsdException w:name="Medium List 1 Accent 4" w:semiHidden="0" w:uiPriority="65" w:unhideWhenUsed="0"/>
-    <w:lsdException w:name="Medium List 2 Accent 4" w:semiHidden="0" w:uiPriority="66" w:unhideWhenUsed="0"/>
-    <w:lsdException w:name="Medium Grid 1 Accent 4" w:semiHidden="0" w:uiPriority="67" w:unhideWhenUsed="0"/>
-    <w:lsdException w:name="Medium Grid 2 Accent 4" w:semiHidden="0" w:uiPriority="68" w:unhideWhenUsed="0"/>
-    <w:lsdException w:name="Medium Grid 3 Accent 4" w:semiHidden="0" w:uiPriority="69" w:unhideWhenUsed="0"/>
-    <w:lsdException w:name="Dark List Accent 4" w:semiHidden="0" w:uiPriority="70" w:unhideWhenUsed="0"/>
-    <w:lsdException w:name="Colorful Shading Accent 4" w:semiHidden="0" w:uiPriority="71" w:unhideWhenUsed="0"/>
-    <w:lsdException w:name="Colorful List Accent 4" w:semiHidden="0" w:uiPriority="72" w:unhideWhenUsed="0"/>
-    <w:lsdException w:name="Colorful Grid Accent 4" w:semiHidden="0" w:uiPriority="73" w:unhideWhenUsed="0"/>
-    <w:lsdException w:name="Light Shading Accent 5" w:semiHidden="0" w:uiPriority="60" w:unhideWhenUsed="0"/>
-    <w:lsdException w:name="Light List Accent 5" w:semiHidden="0" w:uiPriority="61" w:unhideWhenUsed="0"/>
-    <w:lsdException w:name="Light Grid Accent 5" w:semiHidden="0" w:uiPriority="62" w:unhideWhenUsed="0"/>
-    <w:lsdException w:name="Medium Shading 1 Accent 5" w:semiHidden="0" w:uiPriority="63" w:unhideWhenUsed="0"/>
-    <w:lsdException w:name="Medium Shading 2 Accent 5" w:semiHidden="0" w:uiPriority="64" w:unhideWhenUsed="0"/>
-    <w:lsdException w:name="Medium List 1 Accent 5" w:semiHidden="0" w:uiPriority="65" w:unhideWhenUsed="0"/>
-    <w:lsdException w:name="Medium List 2 Accent 5" w:semiHidden="0" w:uiPriority="66" w:unhideWhenUsed="0"/>
-    <w:lsdException w:name="Medium Grid 1 Accent 5" w:semiHidden="0" w:uiPriority="67" w:unhideWhenUsed="0"/>
-    <w:lsdException w:name="Medium Grid 2 Accent 5" w:semiHidden="0" w:uiPriority="68" w:unhideWhenUsed="0"/>
-    <w:lsdException w:name="Medium Grid 3 Accent 5" w:semiHidden="0" w:uiPriority="69" w:unhideWhenUsed="0"/>
-    <w:lsdException w:name="Dark List Accent 5" w:semiHidden="0" w:uiPriority="70" w:unhideWhenUsed="0"/>
-    <w:lsdException w:name="Colorful Shading Accent 5" w:semiHidden="0" w:uiPriority="71" w:unhideWhenUsed="0"/>
-    <w:lsdException w:name="Colorful List Accent 5" w:semiHidden="0" w:uiPriority="72" w:unhideWhenUsed="0"/>
-    <w:lsdException w:name="Colorful Grid Accent 5" w:semiHidden="0" w:uiPriority="73" w:unhideWhenUsed="0"/>
-    <w:lsdException w:name="Light Shading Accent 6" w:semiHidden="0" w:uiPriority="60" w:unhideWhenUsed="0"/>
-    <w:lsdException w:name="Light List Accent 6" w:semiHidden="0" w:uiPriority="61" w:unhideWhenUsed="0"/>
-    <w:lsdException w:name="Light Grid Accent 6" w:semiHidden="0" w:uiPriority="62" w:unhideWhenUsed="0"/>
-    <w:lsdException w:name="Medium Shading 1 Accent 6" w:semiHidden="0" w:uiPriority="63" w:unhideWhenUsed="0"/>
-    <w:lsdException w:name="Medium Shading 2 Accent 6" w:semiHidden="0" w:uiPriority="64" w:unhideWhenUsed="0"/>
-    <w:lsdException w:name="Medium List 1 Accent 6" w:semiHidden="0" w:uiPriority="65" w:unhideWhenUsed="0"/>
-    <w:lsdException w:name="Medium List 2 Accent 6" w:semiHidden="0" w:uiPriority="66" w:unhideWhenUsed="0"/>
-    <w:lsdException w:name="Medium Grid 1 Accent 6" w:semiHidden="0" w:uiPriority="67" w:unhideWhenUsed="0"/>
-    <w:lsdException w:name="Medium Grid 2 Accent 6" w:semiHidden="0" w:uiPriority="68" w:unhideWhenUsed="0"/>
-    <w:lsdException w:name="Medium Grid 3 Accent 6" w:semiHidden="0" w:uiPriority="69" w:unhideWhenUsed="0"/>
-    <w:lsdException w:name="Dark List Accent 6" w:semiHidden="0" w:uiPriority="70" w:unhideWhenUsed="0"/>
-    <w:lsdException w:name="Colorful Shading Accent 6" w:semiHidden="0" w:uiPriority="71" w:unhideWhenUsed="0"/>
-    <w:lsdException w:name="Colorful List Accent 6" w:semiHidden="0" w:uiPriority="72" w:unhideWhenUsed="0"/>
-    <w:lsdException w:name="Colorful Grid Accent 6" w:semiHidden="0" w:uiPriority="73" w:unhideWhenUsed="0"/>
-    <w:lsdException w:name="Subtle Emphasis" w:semiHidden="0" w:uiPriority="19" w:unhideWhenUsed="0" w:qFormat="1"/>
-    <w:lsdException w:name="Intense Emphasis" w:semiHidden="0" w:uiPriority="21" w:unhideWhenUsed="0" w:qFormat="1"/>
-    <w:lsdException w:name="Subtle Reference" w:semiHidden="0" w:uiPriority="31" w:unhideWhenUsed="0" w:qFormat="1"/>
-    <w:lsdException w:name="Intense Reference" w:semiHidden="0" w:uiPriority="32" w:unhideWhenUsed="0" w:qFormat="1"/>
-    <w:lsdException w:name="Book Title" w:semiHidden="0" w:uiPriority="33" w:unhideWhenUsed="0" w:qFormat="1"/>
-    <w:lsdException w:name="Bibliography" w:uiPriority="37"/>
-    <w:lsdException w:name="TOC Heading" w:uiPriority="39" w:qFormat="1"/>
-  </w:latentStyles>
-  <w:style w:type="paragraph" w:default="1" w:styleId="Normal">
-    <w:name w:val="Normal"/>
-    <w:qFormat/>
-  </w:style>
-  <w:style w:type="paragraph" w:styleId="Titre1">
-    <w:name w:val="heading 1"/>
-    <w:basedOn w:val="Heading"/>
-    <w:next w:val="Textbody"/>
-    <w:pPr>
-      <w:numPr>
-        <w:numId w:val="1"/>
-      </w:numPr>
-      <w:outlineLvl w:val="0"/>
-    </w:pPr>
-    <w:rPr>
-      <w:b/>
-      <w:bCs/>
-    </w:rPr>
-  </w:style>
-  <w:style w:type="paragraph" w:styleId="Titre2">
-    <w:name w:val="heading 2"/>
-    <w:basedOn w:val="Heading"/>
-    <w:next w:val="Textbody"/>
-    <w:pPr>
-      <w:numPr>
-        <w:ilvl w:val="1"/>
-        <w:numId w:val="1"/>
-      </w:numPr>
-      <w:spacing w:before="397" w:after="227"/>
-      <w:outlineLvl w:val="1"/>
-    </w:pPr>
-    <w:rPr>
-      <w:b/>
-      <w:bCs/>
-    </w:rPr>
-  </w:style>
-  <w:style w:type="paragraph" w:styleId="Titre3">
-    <w:name w:val="heading 3"/>
-    <w:basedOn w:val="Heading"/>
-    <w:next w:val="Textbody"/>
-    <w:pPr>
-      <w:numPr>
-        <w:ilvl w:val="2"/>
-        <w:numId w:val="1"/>
-      </w:numPr>
-      <w:spacing w:before="140"/>
-      <w:outlineLvl w:val="2"/>
-    </w:pPr>
-    <w:rPr>
-      <w:b/>
-      <w:bCs/>
-      <w:color w:val="808080"/>
-    </w:rPr>
-  </w:style>
-  <w:style w:type="character" w:default="1" w:styleId="Policepardfaut">
-    <w:name w:val="Default Paragraph Font"/>
-    <w:uiPriority w:val="1"/>
-    <w:semiHidden/>
-    <w:unhideWhenUsed/>
-  </w:style>
-  <w:style w:type="table" w:default="1" w:styleId="TableauNormal">
-    <w:name w:val="Normal Table"/>
-    <w:uiPriority w:val="99"/>
-    <w:semiHidden/>
-    <w:unhideWhenUsed/>
-    <w:tblPr>
-      <w:tblInd w:w="0" w:type="dxa"/>
-      <w:tblCellMar>
-        <w:top w:w="0" w:type="dxa"/>
-        <w:left w:w="108" w:type="dxa"/>
-        <w:bottom w:w="0" w:type="dxa"/>
-        <w:right w:w="108" w:type="dxa"/>
-      </w:tblCellMar>
-    </w:tblPr>
-  </w:style>
-  <w:style w:type="numbering" w:default="1" w:styleId="Aucuneliste">
-    <w:name w:val="No List"/>
-    <w:uiPriority w:val="99"/>
-    <w:semiHidden/>
-    <w:unhideWhenUsed/>
-  </w:style>
-  <w:style w:type="numbering" w:customStyle="1" w:styleId="WWOutlineListStyle">
-    <w:name w:val="WW_OutlineListStyle"/>
-    <w:basedOn w:val="Aucuneliste"/>
-    <w:pPr>
-      <w:numPr>
-        <w:numId w:val="1"/>
-      </w:numPr>
-    </w:pPr>
-  </w:style>
-  <w:style w:type="paragraph" w:customStyle="1" w:styleId="Standard">
-    <w:name w:val="Standard"/>
-  </w:style>
-  <w:style w:type="paragraph" w:customStyle="1" w:styleId="Heading">
-    <w:name w:val="Heading"/>
-    <w:basedOn w:val="Standard"/>
-    <w:next w:val="Textbody"/>
-    <w:pPr>
-      <w:keepNext/>
-      <w:spacing w:before="240" w:after="120"/>
-    </w:pPr>
-    <w:rPr>
-      <w:rFonts w:ascii="Liberation Sans" w:hAnsi="Liberation Sans"/>
-      <w:sz w:val="28"/>
-      <w:szCs w:val="28"/>
-    </w:rPr>
-  </w:style>
-  <w:style w:type="paragraph" w:customStyle="1" w:styleId="Textbody">
-    <w:name w:val="Text body"/>
-    <w:basedOn w:val="Standard"/>
-    <w:pPr>
-      <w:jc w:val="both"/>
-    </w:pPr>
-  </w:style>
-  <w:style w:type="paragraph" w:styleId="Liste">
-    <w:name w:val="List"/>
-    <w:basedOn w:val="Textbody"/>
-  </w:style>
-  <w:style w:type="paragraph" w:styleId="Lgende">
-    <w:name w:val="caption"/>
-    <w:basedOn w:val="Standard"/>
-    <w:pPr>
-      <w:suppressLineNumbers/>
-      <w:spacing w:before="120" w:after="120"/>
-    </w:pPr>
-    <w:rPr>
-      <w:i/>
-      <w:iCs/>
-    </w:rPr>
-  </w:style>
-  <w:style w:type="paragraph" w:customStyle="1" w:styleId="Index">
-    <w:name w:val="Index"/>
-    <w:basedOn w:val="Standard"/>
-    <w:pPr>
-      <w:suppressLineNumbers/>
-    </w:pPr>
-  </w:style>
-  <w:style w:type="paragraph" w:customStyle="1" w:styleId="Quotations">
-    <w:name w:val="Quotations"/>
-    <w:basedOn w:val="Standard"/>
-    <w:pPr>
-      <w:spacing w:after="283"/>
-      <w:ind w:left="567" w:right="567"/>
-    </w:pPr>
-  </w:style>
-  <w:style w:type="paragraph" w:styleId="Titre">
-    <w:name w:val="Title"/>
-    <w:basedOn w:val="Heading"/>
-    <w:next w:val="Textbody"/>
-    <w:pPr>
-      <w:jc w:val="center"/>
-    </w:pPr>
-    <w:rPr>
-      <w:b/>
-      <w:bCs/>
-      <w:sz w:val="56"/>
-      <w:szCs w:val="56"/>
-    </w:rPr>
-  </w:style>
-  <w:style w:type="paragraph" w:styleId="Sous-titre">
-    <w:name w:val="Subtitle"/>
-    <w:basedOn w:val="Heading"/>
-    <w:next w:val="Textbody"/>
-    <w:pPr>
-      <w:spacing w:before="60"/>
-      <w:jc w:val="center"/>
-    </w:pPr>
-    <w:rPr>
-      <w:sz w:val="36"/>
-      <w:szCs w:val="36"/>
-    </w:rPr>
-  </w:style>
-  <w:style w:type="paragraph" w:customStyle="1" w:styleId="Text">
-    <w:name w:val="Text"/>
-    <w:basedOn w:val="Lgende"/>
-    <w:pPr>
-      <w:spacing w:before="0" w:after="119"/>
-      <w:ind w:left="227"/>
-      <w:jc w:val="both"/>
-    </w:pPr>
-    <w:rPr>
-      <w:sz w:val="18"/>
-    </w:rPr>
-  </w:style>
-  <w:style w:type="paragraph" w:customStyle="1" w:styleId="Illustration">
-    <w:name w:val="Illustration"/>
-    <w:basedOn w:val="Lgende"/>
-  </w:style>
-  <w:style w:type="paragraph" w:styleId="Pieddepage">
-    <w:name w:val="footer"/>
-    <w:basedOn w:val="Standard"/>
-    <w:pPr>
-      <w:suppressLineNumbers/>
-      <w:tabs>
-        <w:tab w:val="center" w:pos="4819"/>
-        <w:tab w:val="right" w:pos="9638"/>
-      </w:tabs>
-    </w:pPr>
-  </w:style>
-  <w:style w:type="paragraph" w:customStyle="1" w:styleId="ContentsHeading">
-    <w:name w:val="Contents Heading"/>
-    <w:basedOn w:val="Heading"/>
-    <w:pPr>
-      <w:suppressLineNumbers/>
-    </w:pPr>
-    <w:rPr>
-      <w:b/>
-      <w:bCs/>
-      <w:sz w:val="32"/>
-      <w:szCs w:val="32"/>
-    </w:rPr>
-  </w:style>
-  <w:style w:type="paragraph" w:customStyle="1" w:styleId="Contents1">
-    <w:name w:val="Contents 1"/>
-    <w:basedOn w:val="Index"/>
-    <w:pPr>
-      <w:tabs>
-        <w:tab w:val="right" w:leader="dot" w:pos="9638"/>
-      </w:tabs>
-    </w:pPr>
-  </w:style>
-  <w:style w:type="paragraph" w:customStyle="1" w:styleId="Contents2">
-    <w:name w:val="Contents 2"/>
-    <w:basedOn w:val="Index"/>
-    <w:pPr>
-      <w:tabs>
-        <w:tab w:val="right" w:leader="dot" w:pos="9638"/>
-      </w:tabs>
-      <w:ind w:left="283"/>
-    </w:pPr>
-  </w:style>
-  <w:style w:type="paragraph" w:customStyle="1" w:styleId="Contents3">
-    <w:name w:val="Contents 3"/>
-    <w:basedOn w:val="Index"/>
-    <w:pPr>
-      <w:tabs>
-        <w:tab w:val="right" w:leader="dot" w:pos="9638"/>
-      </w:tabs>
-      <w:ind w:left="566"/>
-    </w:pPr>
-  </w:style>
-  <w:style w:type="paragraph" w:customStyle="1" w:styleId="Framecontents">
-    <w:name w:val="Frame contents"/>
-    <w:basedOn w:val="Standard"/>
-  </w:style>
-  <w:style w:type="paragraph" w:customStyle="1" w:styleId="Footnote">
-    <w:name w:val="Footnote"/>
-    <w:basedOn w:val="Standard"/>
-    <w:pPr>
-      <w:suppressLineNumbers/>
-      <w:ind w:left="339" w:hanging="339"/>
-    </w:pPr>
-    <w:rPr>
-      <w:sz w:val="20"/>
-      <w:szCs w:val="20"/>
-    </w:rPr>
-  </w:style>
-  <w:style w:type="paragraph" w:customStyle="1" w:styleId="PreformattedText">
-    <w:name w:val="Preformatted Text"/>
-    <w:basedOn w:val="Standard"/>
-    <w:rPr>
-      <w:rFonts w:ascii="Liberation Mono" w:hAnsi="Liberation Mono" w:cs="Liberation Mono"/>
-      <w:sz w:val="20"/>
-      <w:szCs w:val="20"/>
-    </w:rPr>
-  </w:style>
-  <w:style w:type="character" w:customStyle="1" w:styleId="NumberingSymbols">
-    <w:name w:val="Numbering Symbols"/>
-  </w:style>
-  <w:style w:type="character" w:customStyle="1" w:styleId="BulletSymbols">
-    <w:name w:val="Bullet Symbols"/>
-    <w:rPr>
-      <w:rFonts w:ascii="OpenSymbol" w:eastAsia="OpenSymbol" w:hAnsi="OpenSymbol" w:cs="OpenSymbol"/>
-    </w:rPr>
-  </w:style>
-  <w:style w:type="character" w:customStyle="1" w:styleId="Internetlink">
-    <w:name w:val="Internet link"/>
-    <w:rPr>
-      <w:color w:val="000080"/>
-      <w:u w:val="single"/>
-    </w:rPr>
-  </w:style>
-  <w:style w:type="character" w:customStyle="1" w:styleId="IndexLink">
-    <w:name w:val="Index Link"/>
-  </w:style>
-  <w:style w:type="character" w:customStyle="1" w:styleId="FootnoteSymbol">
-    <w:name w:val="Footnote Symbol"/>
-  </w:style>
-  <w:style w:type="character" w:customStyle="1" w:styleId="Footnoteanchor">
-    <w:name w:val="Footnote anchor"/>
-    <w:rPr>
-      <w:position w:val="0"/>
-      <w:vertAlign w:val="superscript"/>
-    </w:rPr>
-  </w:style>
-  <w:style w:type="paragraph" w:styleId="En-tte">
-    <w:name w:val="header"/>
-    <w:basedOn w:val="Normal"/>
-    <w:link w:val="En-tteCar"/>
-    <w:uiPriority w:val="99"/>
-    <w:unhideWhenUsed/>
-    <w:rsid w:val="00225E08"/>
-    <w:pPr>
-      <w:tabs>
-        <w:tab w:val="center" w:pos="4536"/>
-        <w:tab w:val="right" w:pos="9072"/>
-      </w:tabs>
-    </w:pPr>
-    <w:rPr>
-      <w:rFonts w:cs="Mangal"/>
-      <w:szCs w:val="21"/>
-    </w:rPr>
-  </w:style>
-  <w:style w:type="character" w:customStyle="1" w:styleId="En-tteCar">
-    <w:name w:val="En-tête Car"/>
-    <w:basedOn w:val="Policepardfaut"/>
-    <w:link w:val="En-tte"/>
-    <w:uiPriority w:val="99"/>
-    <w:rsid w:val="00225E08"/>
-    <w:rPr>
-      <w:rFonts w:cs="Mangal"/>
-      <w:szCs w:val="21"/>
-    </w:rPr>
-  </w:style>
-  <w:style w:type="paragraph" w:styleId="Textedebulles">
-    <w:name w:val="Balloon Text"/>
-    <w:basedOn w:val="Normal"/>
-    <w:link w:val="TextedebullesCar"/>
-    <w:uiPriority w:val="99"/>
-    <w:semiHidden/>
-    <w:unhideWhenUsed/>
-    <w:rsid w:val="00225E08"/>
-    <w:rPr>
-      <w:rFonts w:ascii="Tahoma" w:hAnsi="Tahoma" w:cs="Mangal"/>
-      <w:sz w:val="16"/>
-      <w:szCs w:val="14"/>
-    </w:rPr>
-  </w:style>
-  <w:style w:type="character" w:customStyle="1" w:styleId="TextedebullesCar">
-    <w:name w:val="Texte de bulles Car"/>
-    <w:basedOn w:val="Policepardfaut"/>
-    <w:link w:val="Textedebulles"/>
-    <w:uiPriority w:val="99"/>
-    <w:semiHidden/>
-    <w:rsid w:val="00225E08"/>
-    <w:rPr>
-      <w:rFonts w:ascii="Tahoma" w:hAnsi="Tahoma" w:cs="Mangal"/>
-      <w:sz w:val="16"/>
-      <w:szCs w:val="14"/>
-    </w:rPr>
-  </w:style>
-  <w:style w:type="paragraph" w:styleId="TM1">
-    <w:name w:val="toc 1"/>
-    <w:basedOn w:val="Normal"/>
-    <w:next w:val="Normal"/>
-    <w:autoRedefine/>
-    <w:uiPriority w:val="39"/>
-    <w:unhideWhenUsed/>
-    <w:rsid w:val="008C7E81"/>
-    <w:pPr>
-      <w:spacing w:after="100"/>
-    </w:pPr>
-    <w:rPr>
-      <w:rFonts w:cs="Mangal"/>
-      <w:szCs w:val="21"/>
-    </w:rPr>
-  </w:style>
-  <w:style w:type="paragraph" w:styleId="TM2">
-    <w:name w:val="toc 2"/>
-    <w:basedOn w:val="Normal"/>
-    <w:next w:val="Normal"/>
-    <w:autoRedefine/>
-    <w:uiPriority w:val="39"/>
-    <w:unhideWhenUsed/>
-    <w:rsid w:val="008C7E81"/>
-    <w:pPr>
-      <w:spacing w:after="100"/>
-      <w:ind w:left="240"/>
-    </w:pPr>
-    <w:rPr>
-      <w:rFonts w:cs="Mangal"/>
-      <w:szCs w:val="21"/>
-    </w:rPr>
-  </w:style>
-  <w:style w:type="paragraph" w:styleId="TM3">
-    <w:name w:val="toc 3"/>
-    <w:basedOn w:val="Normal"/>
-    <w:next w:val="Normal"/>
-    <w:autoRedefine/>
-    <w:uiPriority w:val="39"/>
-    <w:unhideWhenUsed/>
-    <w:rsid w:val="008C7E81"/>
-    <w:pPr>
-      <w:spacing w:after="100"/>
-      <w:ind w:left="480"/>
-    </w:pPr>
-    <w:rPr>
-      <w:rFonts w:cs="Mangal"/>
-      <w:szCs w:val="21"/>
-    </w:rPr>
-  </w:style>
-  <w:style w:type="character" w:styleId="Lienhypertexte">
-    <w:name w:val="Hyperlink"/>
-    <w:basedOn w:val="Policepardfaut"/>
-    <w:uiPriority w:val="99"/>
-    <w:unhideWhenUsed/>
-    <w:rsid w:val="008C7E81"/>
-    <w:rPr>
-      <w:color w:val="0000FF" w:themeColor="hyperlink"/>
-      <w:u w:val="single"/>
-    </w:rPr>
-  </w:style>
-  <w:style w:type="character" w:styleId="Titredulivre">
-    <w:name w:val="Book Title"/>
-    <w:basedOn w:val="Policepardfaut"/>
-    <w:uiPriority w:val="33"/>
-    <w:qFormat/>
-    <w:rsid w:val="003A7F99"/>
-    <w:rPr>
-      <w:b/>
-      <w:bCs/>
-      <w:smallCaps/>
-      <w:spacing w:val="5"/>
-    </w:rPr>
-  </w:style>
-  <w:style w:type="character" w:styleId="lev">
-    <w:name w:val="Strong"/>
-    <w:basedOn w:val="Policepardfaut"/>
-    <w:uiPriority w:val="22"/>
-    <w:qFormat/>
-    <w:rsid w:val="003A7F99"/>
-    <w:rPr>
-      <w:b/>
-      <w:bCs/>
-    </w:rPr>
-  </w:style>
-  <w:style w:type="paragraph" w:styleId="Paragraphedeliste">
-    <w:name w:val="List Paragraph"/>
-    <w:basedOn w:val="Normal"/>
-    <w:uiPriority w:val="34"/>
-    <w:qFormat/>
-    <w:rsid w:val="00A93669"/>
-    <w:pPr>
-      <w:ind w:left="720"/>
-      <w:contextualSpacing/>
-    </w:pPr>
-    <w:rPr>
-      <w:rFonts w:cs="Mangal"/>
-      <w:szCs w:val="21"/>
-    </w:rPr>
-  </w:style>
-</w:styles>
-</file>
-
 <file path=word/theme/theme1.xml><?xml version="1.0" encoding="utf-8"?>
 <a:theme xmlns:a="http://schemas.openxmlformats.org/drawingml/2006/main" name="Thème Office">
   <a:themeElements>

</xml_diff>